<commit_message>
Add Final.puml, Final.svg, PageLayoutActivity.png, PageLayoutSequence.png, UserLoginActivity.png, UserLoginSequence.png, Update docx deliverable
</commit_message>
<xml_diff>
--- a/Final/CS5800FinalFall24.docx
+++ b/Final/CS5800FinalFall24.docx
@@ -44,6 +44,42 @@
         <w:t>FINAL</w:t>
       </w:r>
     </w:p>
+    <w:p>
+      <w:pPr>
+        <w:spacing w:after="0" w:line="240" w:lineRule="auto"/>
+        <w:rPr>
+          <w:b/>
+          <w:bCs/>
+          <w:sz w:val="40"/>
+          <w:szCs w:val="40"/>
+        </w:rPr>
+      </w:pPr>
+    </w:p>
+    <w:p>
+      <w:r>
+        <w:t xml:space="preserve">GitHub Link: </w:t>
+      </w:r>
+      <w:hyperlink r:id="rId7" w:history="1">
+        <w:r>
+          <w:rPr>
+            <w:rStyle w:val="Hyperlink"/>
+          </w:rPr>
+          <w:t>https://github.com/gsiguenza12/CS5800-Homewo</w:t>
+        </w:r>
+        <w:r>
+          <w:rPr>
+            <w:rStyle w:val="Hyperlink"/>
+          </w:rPr>
+          <w:t>r</w:t>
+        </w:r>
+        <w:r>
+          <w:rPr>
+            <w:rStyle w:val="Hyperlink"/>
+          </w:rPr>
+          <w:t>k/tree/main/Final</w:t>
+        </w:r>
+      </w:hyperlink>
+    </w:p>
     <w:p/>
     <w:p>
       <w:r>
@@ -54,6 +90,168 @@
       </w:r>
       <w:r>
         <w:t xml:space="preserve"> parts.</w:t>
+      </w:r>
+    </w:p>
+    <w:p>
+      <w:pPr>
+        <w:rPr>
+          <w:color w:val="FF0000"/>
+        </w:rPr>
+      </w:pPr>
+      <w:r>
+        <w:rPr>
+          <w:color w:val="FF0000"/>
+        </w:rPr>
+        <w:t>Start up Application: Open Note – note taking app for college students</w:t>
+      </w:r>
+    </w:p>
+    <w:p>
+      <w:pPr>
+        <w:rPr>
+          <w:b/>
+          <w:bCs/>
+          <w:color w:val="FF0000"/>
+        </w:rPr>
+      </w:pPr>
+      <w:r>
+        <w:rPr>
+          <w:color w:val="FF0000"/>
+        </w:rPr>
+        <w:t>Proposed design patterns:</w:t>
+      </w:r>
+      <w:r>
+        <w:rPr>
+          <w:color w:val="FF0000"/>
+        </w:rPr>
+        <w:br/>
+      </w:r>
+      <w:r>
+        <w:rPr>
+          <w:b/>
+          <w:bCs/>
+          <w:color w:val="FF0000"/>
+        </w:rPr>
+        <w:t>Structural Design Pattern: Composite Pattern</w:t>
+      </w:r>
+    </w:p>
+    <w:p>
+      <w:pPr>
+        <w:rPr>
+          <w:color w:val="FF0000"/>
+        </w:rPr>
+      </w:pPr>
+      <w:r>
+        <w:rPr>
+          <w:color w:val="FF0000"/>
+        </w:rPr>
+        <w:t>Used for organizing notes into a hierarchy (e.g., folders containing notes and subfolders).</w:t>
+      </w:r>
+    </w:p>
+    <w:p>
+      <w:pPr>
+        <w:rPr>
+          <w:b/>
+          <w:bCs/>
+          <w:color w:val="FF0000"/>
+        </w:rPr>
+      </w:pPr>
+      <w:r>
+        <w:rPr>
+          <w:b/>
+          <w:bCs/>
+          <w:color w:val="FF0000"/>
+        </w:rPr>
+        <w:t>Creational Design Pattern: Factory Method</w:t>
+      </w:r>
+    </w:p>
+    <w:p>
+      <w:pPr>
+        <w:rPr>
+          <w:color w:val="FF0000"/>
+        </w:rPr>
+      </w:pPr>
+      <w:r>
+        <w:rPr>
+          <w:color w:val="FF0000"/>
+        </w:rPr>
+        <w:t>Used for creating different types of notes (e.g., text notes, checklist notes).</w:t>
+      </w:r>
+    </w:p>
+    <w:p>
+      <w:pPr>
+        <w:rPr>
+          <w:b/>
+          <w:bCs/>
+          <w:color w:val="FF0000"/>
+        </w:rPr>
+      </w:pPr>
+      <w:r>
+        <w:rPr>
+          <w:b/>
+          <w:bCs/>
+          <w:color w:val="FF0000"/>
+        </w:rPr>
+        <w:t>Behavioral Design Pattern: Observer Pattern</w:t>
+      </w:r>
+    </w:p>
+    <w:p>
+      <w:pPr>
+        <w:rPr>
+          <w:color w:val="FF0000"/>
+        </w:rPr>
+      </w:pPr>
+      <w:r>
+        <w:rPr>
+          <w:color w:val="FF0000"/>
+        </w:rPr>
+        <w:t>Used for notifying observers when a note is updated (e.g., a tag system or sync module that listens for changes).</w:t>
+      </w:r>
+    </w:p>
+    <w:p>
+      <w:pPr>
+        <w:rPr>
+          <w:b/>
+          <w:bCs/>
+          <w:color w:val="FF0000"/>
+        </w:rPr>
+      </w:pPr>
+      <w:r>
+        <w:rPr>
+          <w:b/>
+          <w:bCs/>
+          <w:color w:val="FF0000"/>
+        </w:rPr>
+        <w:t xml:space="preserve">Other Design Patterns: </w:t>
+      </w:r>
+    </w:p>
+    <w:p>
+      <w:pPr>
+        <w:rPr>
+          <w:b/>
+          <w:bCs/>
+          <w:color w:val="FF0000"/>
+        </w:rPr>
+      </w:pPr>
+      <w:r>
+        <w:rPr>
+          <w:b/>
+          <w:bCs/>
+          <w:color w:val="FF0000"/>
+        </w:rPr>
+        <w:t xml:space="preserve">State and Memento Design Patterns </w:t>
+      </w:r>
+    </w:p>
+    <w:p>
+      <w:pPr>
+        <w:rPr>
+          <w:color w:val="FF0000"/>
+        </w:rPr>
+      </w:pPr>
+      <w:r>
+        <w:rPr>
+          <w:color w:val="FF0000"/>
+        </w:rPr>
+        <w:t xml:space="preserve">Used for undo function in the note taking application. </w:t>
       </w:r>
     </w:p>
     <w:p>
@@ -180,13 +378,4345 @@
       </w:r>
     </w:p>
     <w:p/>
+    <w:p/>
+    <w:p/>
     <w:p>
       <w:r>
         <w:t>Be ambitious! Assume this is a real company you will start. I am looking forward to seeing what you come up with.</w:t>
       </w:r>
     </w:p>
+    <w:p/>
+    <w:p/>
+    <w:p>
+      <w:r>
+        <w:t>UML SCREEN SHOTS:</w:t>
+      </w:r>
+    </w:p>
+    <w:p/>
+    <w:p>
+      <w:r>
+        <w:drawing>
+          <wp:inline distT="0" distB="0" distL="0" distR="0" wp14:anchorId="27C5DB0A" wp14:editId="175FC3B1">
+            <wp:extent cx="5992085" cy="828393"/>
+            <wp:effectExtent l="0" t="0" r="0" b="0"/>
+            <wp:docPr id="1015020088" name="Graphic 1"/>
+            <wp:cNvGraphicFramePr>
+              <a:graphicFrameLocks xmlns:a="http://schemas.openxmlformats.org/drawingml/2006/main" noChangeAspect="1"/>
+            </wp:cNvGraphicFramePr>
+            <a:graphic xmlns:a="http://schemas.openxmlformats.org/drawingml/2006/main">
+              <a:graphicData uri="http://schemas.openxmlformats.org/drawingml/2006/picture">
+                <pic:pic xmlns:pic="http://schemas.openxmlformats.org/drawingml/2006/picture">
+                  <pic:nvPicPr>
+                    <pic:cNvPr id="1015020088" name=""/>
+                    <pic:cNvPicPr/>
+                  </pic:nvPicPr>
+                  <pic:blipFill>
+                    <a:blip r:embed="rId8">
+                      <a:extLst>
+                        <a:ext uri="{96DAC541-7B7A-43D3-8B79-37D633B846F1}">
+                          <asvg:svgBlip xmlns:asvg="http://schemas.microsoft.com/office/drawing/2016/SVG/main" r:embed="rId9"/>
+                        </a:ext>
+                      </a:extLst>
+                    </a:blip>
+                    <a:stretch>
+                      <a:fillRect/>
+                    </a:stretch>
+                  </pic:blipFill>
+                  <pic:spPr>
+                    <a:xfrm>
+                      <a:off x="0" y="0"/>
+                      <a:ext cx="5994639" cy="828746"/>
+                    </a:xfrm>
+                    <a:prstGeom prst="rect">
+                      <a:avLst/>
+                    </a:prstGeom>
+                  </pic:spPr>
+                </pic:pic>
+              </a:graphicData>
+            </a:graphic>
+          </wp:inline>
+        </w:drawing>
+      </w:r>
+    </w:p>
+    <w:p/>
+    <w:p>
+      <w:r>
+        <w:drawing>
+          <wp:inline distT="0" distB="0" distL="0" distR="0" wp14:anchorId="485AE05D" wp14:editId="505EF9B1">
+            <wp:extent cx="5943600" cy="3658870"/>
+            <wp:effectExtent l="0" t="0" r="0" b="0"/>
+            <wp:docPr id="2003276870" name="Picture 1" descr="A screenshot of a computer&#10;&#10;Description automatically generated"/>
+            <wp:cNvGraphicFramePr>
+              <a:graphicFrameLocks xmlns:a="http://schemas.openxmlformats.org/drawingml/2006/main" noChangeAspect="1"/>
+            </wp:cNvGraphicFramePr>
+            <a:graphic xmlns:a="http://schemas.openxmlformats.org/drawingml/2006/main">
+              <a:graphicData uri="http://schemas.openxmlformats.org/drawingml/2006/picture">
+                <pic:pic xmlns:pic="http://schemas.openxmlformats.org/drawingml/2006/picture">
+                  <pic:nvPicPr>
+                    <pic:cNvPr id="2003276870" name="Picture 1" descr="A screenshot of a computer&#10;&#10;Description automatically generated"/>
+                    <pic:cNvPicPr/>
+                  </pic:nvPicPr>
+                  <pic:blipFill>
+                    <a:blip r:embed="rId10"/>
+                    <a:stretch>
+                      <a:fillRect/>
+                    </a:stretch>
+                  </pic:blipFill>
+                  <pic:spPr>
+                    <a:xfrm>
+                      <a:off x="0" y="0"/>
+                      <a:ext cx="5943600" cy="3658870"/>
+                    </a:xfrm>
+                    <a:prstGeom prst="rect">
+                      <a:avLst/>
+                    </a:prstGeom>
+                  </pic:spPr>
+                </pic:pic>
+              </a:graphicData>
+            </a:graphic>
+          </wp:inline>
+        </w:drawing>
+      </w:r>
+    </w:p>
+    <w:p>
+      <w:r>
+        <w:drawing>
+          <wp:inline distT="0" distB="0" distL="0" distR="0" wp14:anchorId="4A7CB544" wp14:editId="5BA78384">
+            <wp:extent cx="5943600" cy="1433830"/>
+            <wp:effectExtent l="0" t="0" r="0" b="0"/>
+            <wp:docPr id="1061865079" name="Picture 1" descr="A screenshot of a computer&#10;&#10;Description automatically generated"/>
+            <wp:cNvGraphicFramePr>
+              <a:graphicFrameLocks xmlns:a="http://schemas.openxmlformats.org/drawingml/2006/main" noChangeAspect="1"/>
+            </wp:cNvGraphicFramePr>
+            <a:graphic xmlns:a="http://schemas.openxmlformats.org/drawingml/2006/main">
+              <a:graphicData uri="http://schemas.openxmlformats.org/drawingml/2006/picture">
+                <pic:pic xmlns:pic="http://schemas.openxmlformats.org/drawingml/2006/picture">
+                  <pic:nvPicPr>
+                    <pic:cNvPr id="1061865079" name="Picture 1" descr="A screenshot of a computer&#10;&#10;Description automatically generated"/>
+                    <pic:cNvPicPr/>
+                  </pic:nvPicPr>
+                  <pic:blipFill>
+                    <a:blip r:embed="rId11"/>
+                    <a:stretch>
+                      <a:fillRect/>
+                    </a:stretch>
+                  </pic:blipFill>
+                  <pic:spPr>
+                    <a:xfrm>
+                      <a:off x="0" y="0"/>
+                      <a:ext cx="5943600" cy="1433830"/>
+                    </a:xfrm>
+                    <a:prstGeom prst="rect">
+                      <a:avLst/>
+                    </a:prstGeom>
+                  </pic:spPr>
+                </pic:pic>
+              </a:graphicData>
+            </a:graphic>
+          </wp:inline>
+        </w:drawing>
+      </w:r>
+    </w:p>
+    <w:p>
+      <w:r>
+        <w:lastRenderedPageBreak/>
+        <w:drawing>
+          <wp:inline distT="0" distB="0" distL="0" distR="0" wp14:anchorId="16144FBC" wp14:editId="7096DDF8">
+            <wp:extent cx="5943600" cy="2645410"/>
+            <wp:effectExtent l="0" t="0" r="0" b="2540"/>
+            <wp:docPr id="838073702" name="Picture 1" descr="A screenshot of a computer&#10;&#10;Description automatically generated"/>
+            <wp:cNvGraphicFramePr>
+              <a:graphicFrameLocks xmlns:a="http://schemas.openxmlformats.org/drawingml/2006/main" noChangeAspect="1"/>
+            </wp:cNvGraphicFramePr>
+            <a:graphic xmlns:a="http://schemas.openxmlformats.org/drawingml/2006/main">
+              <a:graphicData uri="http://schemas.openxmlformats.org/drawingml/2006/picture">
+                <pic:pic xmlns:pic="http://schemas.openxmlformats.org/drawingml/2006/picture">
+                  <pic:nvPicPr>
+                    <pic:cNvPr id="838073702" name="Picture 1" descr="A screenshot of a computer&#10;&#10;Description automatically generated"/>
+                    <pic:cNvPicPr/>
+                  </pic:nvPicPr>
+                  <pic:blipFill>
+                    <a:blip r:embed="rId12"/>
+                    <a:stretch>
+                      <a:fillRect/>
+                    </a:stretch>
+                  </pic:blipFill>
+                  <pic:spPr>
+                    <a:xfrm>
+                      <a:off x="0" y="0"/>
+                      <a:ext cx="5943600" cy="2645410"/>
+                    </a:xfrm>
+                    <a:prstGeom prst="rect">
+                      <a:avLst/>
+                    </a:prstGeom>
+                  </pic:spPr>
+                </pic:pic>
+              </a:graphicData>
+            </a:graphic>
+          </wp:inline>
+        </w:drawing>
+      </w:r>
+    </w:p>
+    <w:p>
+      <w:r>
+        <w:rPr>
+          <w:noProof/>
+        </w:rPr>
+        <w:drawing>
+          <wp:inline distT="0" distB="0" distL="0" distR="0" wp14:anchorId="5F22389A" wp14:editId="36F49E30">
+            <wp:extent cx="3293745" cy="4829810"/>
+            <wp:effectExtent l="0" t="0" r="1905" b="8890"/>
+            <wp:docPr id="16127467" name="Picture 2"/>
+            <wp:cNvGraphicFramePr>
+              <a:graphicFrameLocks xmlns:a="http://schemas.openxmlformats.org/drawingml/2006/main" noChangeAspect="1"/>
+            </wp:cNvGraphicFramePr>
+            <a:graphic xmlns:a="http://schemas.openxmlformats.org/drawingml/2006/main">
+              <a:graphicData uri="http://schemas.openxmlformats.org/drawingml/2006/picture">
+                <pic:pic xmlns:pic="http://schemas.openxmlformats.org/drawingml/2006/picture">
+                  <pic:nvPicPr>
+                    <pic:cNvPr id="0" name="Picture 2"/>
+                    <pic:cNvPicPr>
+                      <a:picLocks noChangeAspect="1" noChangeArrowheads="1"/>
+                    </pic:cNvPicPr>
+                  </pic:nvPicPr>
+                  <pic:blipFill>
+                    <a:blip r:embed="rId13">
+                      <a:extLst>
+                        <a:ext uri="{28A0092B-C50C-407E-A947-70E740481C1C}">
+                          <a14:useLocalDpi xmlns:a14="http://schemas.microsoft.com/office/drawing/2010/main" val="0"/>
+                        </a:ext>
+                      </a:extLst>
+                    </a:blip>
+                    <a:srcRect/>
+                    <a:stretch>
+                      <a:fillRect/>
+                    </a:stretch>
+                  </pic:blipFill>
+                  <pic:spPr bwMode="auto">
+                    <a:xfrm>
+                      <a:off x="0" y="0"/>
+                      <a:ext cx="3293745" cy="4829810"/>
+                    </a:xfrm>
+                    <a:prstGeom prst="rect">
+                      <a:avLst/>
+                    </a:prstGeom>
+                    <a:noFill/>
+                    <a:ln>
+                      <a:noFill/>
+                    </a:ln>
+                  </pic:spPr>
+                </pic:pic>
+              </a:graphicData>
+            </a:graphic>
+          </wp:inline>
+        </w:drawing>
+      </w:r>
+    </w:p>
+    <w:p>
+      <w:r>
+        <w:rPr>
+          <w:noProof/>
+        </w:rPr>
+        <w:lastRenderedPageBreak/>
+        <w:drawing>
+          <wp:inline distT="0" distB="0" distL="0" distR="0" wp14:anchorId="48418CDC" wp14:editId="639E5758">
+            <wp:extent cx="5938520" cy="5083810"/>
+            <wp:effectExtent l="0" t="0" r="5080" b="2540"/>
+            <wp:docPr id="1392824790" name="Picture 3"/>
+            <wp:cNvGraphicFramePr>
+              <a:graphicFrameLocks xmlns:a="http://schemas.openxmlformats.org/drawingml/2006/main" noChangeAspect="1"/>
+            </wp:cNvGraphicFramePr>
+            <a:graphic xmlns:a="http://schemas.openxmlformats.org/drawingml/2006/main">
+              <a:graphicData uri="http://schemas.openxmlformats.org/drawingml/2006/picture">
+                <pic:pic xmlns:pic="http://schemas.openxmlformats.org/drawingml/2006/picture">
+                  <pic:nvPicPr>
+                    <pic:cNvPr id="0" name="Picture 3"/>
+                    <pic:cNvPicPr>
+                      <a:picLocks noChangeAspect="1" noChangeArrowheads="1"/>
+                    </pic:cNvPicPr>
+                  </pic:nvPicPr>
+                  <pic:blipFill>
+                    <a:blip r:embed="rId14">
+                      <a:extLst>
+                        <a:ext uri="{28A0092B-C50C-407E-A947-70E740481C1C}">
+                          <a14:useLocalDpi xmlns:a14="http://schemas.microsoft.com/office/drawing/2010/main" val="0"/>
+                        </a:ext>
+                      </a:extLst>
+                    </a:blip>
+                    <a:srcRect/>
+                    <a:stretch>
+                      <a:fillRect/>
+                    </a:stretch>
+                  </pic:blipFill>
+                  <pic:spPr bwMode="auto">
+                    <a:xfrm>
+                      <a:off x="0" y="0"/>
+                      <a:ext cx="5938520" cy="5083810"/>
+                    </a:xfrm>
+                    <a:prstGeom prst="rect">
+                      <a:avLst/>
+                    </a:prstGeom>
+                    <a:noFill/>
+                    <a:ln>
+                      <a:noFill/>
+                    </a:ln>
+                  </pic:spPr>
+                </pic:pic>
+              </a:graphicData>
+            </a:graphic>
+          </wp:inline>
+        </w:drawing>
+      </w:r>
+    </w:p>
+    <w:p/>
+    <w:p>
+      <w:r>
+        <w:rPr>
+          <w:noProof/>
+        </w:rPr>
+        <w:lastRenderedPageBreak/>
+        <w:drawing>
+          <wp:inline distT="0" distB="0" distL="0" distR="0" wp14:anchorId="71611583" wp14:editId="0F9693AB">
+            <wp:extent cx="5939155" cy="3961130"/>
+            <wp:effectExtent l="0" t="0" r="4445" b="1270"/>
+            <wp:docPr id="982064452" name="Picture 4"/>
+            <wp:cNvGraphicFramePr>
+              <a:graphicFrameLocks xmlns:a="http://schemas.openxmlformats.org/drawingml/2006/main" noChangeAspect="1"/>
+            </wp:cNvGraphicFramePr>
+            <a:graphic xmlns:a="http://schemas.openxmlformats.org/drawingml/2006/main">
+              <a:graphicData uri="http://schemas.openxmlformats.org/drawingml/2006/picture">
+                <pic:pic xmlns:pic="http://schemas.openxmlformats.org/drawingml/2006/picture">
+                  <pic:nvPicPr>
+                    <pic:cNvPr id="0" name="Picture 4"/>
+                    <pic:cNvPicPr>
+                      <a:picLocks noChangeAspect="1" noChangeArrowheads="1"/>
+                    </pic:cNvPicPr>
+                  </pic:nvPicPr>
+                  <pic:blipFill>
+                    <a:blip r:embed="rId15">
+                      <a:extLst>
+                        <a:ext uri="{28A0092B-C50C-407E-A947-70E740481C1C}">
+                          <a14:useLocalDpi xmlns:a14="http://schemas.microsoft.com/office/drawing/2010/main" val="0"/>
+                        </a:ext>
+                      </a:extLst>
+                    </a:blip>
+                    <a:srcRect/>
+                    <a:stretch>
+                      <a:fillRect/>
+                    </a:stretch>
+                  </pic:blipFill>
+                  <pic:spPr bwMode="auto">
+                    <a:xfrm>
+                      <a:off x="0" y="0"/>
+                      <a:ext cx="5939155" cy="3961130"/>
+                    </a:xfrm>
+                    <a:prstGeom prst="rect">
+                      <a:avLst/>
+                    </a:prstGeom>
+                    <a:noFill/>
+                    <a:ln>
+                      <a:noFill/>
+                    </a:ln>
+                  </pic:spPr>
+                </pic:pic>
+              </a:graphicData>
+            </a:graphic>
+          </wp:inline>
+        </w:drawing>
+      </w:r>
+    </w:p>
+    <w:p/>
+    <w:p>
+      <w:r>
+        <w:rPr>
+          <w:noProof/>
+        </w:rPr>
+        <w:lastRenderedPageBreak/>
+        <w:drawing>
+          <wp:inline distT="0" distB="0" distL="0" distR="0" wp14:anchorId="0C588853" wp14:editId="7700D24B">
+            <wp:extent cx="5939155" cy="4512945"/>
+            <wp:effectExtent l="0" t="0" r="4445" b="1905"/>
+            <wp:docPr id="954723336" name="Picture 6"/>
+            <wp:cNvGraphicFramePr>
+              <a:graphicFrameLocks xmlns:a="http://schemas.openxmlformats.org/drawingml/2006/main" noChangeAspect="1"/>
+            </wp:cNvGraphicFramePr>
+            <a:graphic xmlns:a="http://schemas.openxmlformats.org/drawingml/2006/main">
+              <a:graphicData uri="http://schemas.openxmlformats.org/drawingml/2006/picture">
+                <pic:pic xmlns:pic="http://schemas.openxmlformats.org/drawingml/2006/picture">
+                  <pic:nvPicPr>
+                    <pic:cNvPr id="0" name="Picture 6"/>
+                    <pic:cNvPicPr>
+                      <a:picLocks noChangeAspect="1" noChangeArrowheads="1"/>
+                    </pic:cNvPicPr>
+                  </pic:nvPicPr>
+                  <pic:blipFill>
+                    <a:blip r:embed="rId16">
+                      <a:extLst>
+                        <a:ext uri="{28A0092B-C50C-407E-A947-70E740481C1C}">
+                          <a14:useLocalDpi xmlns:a14="http://schemas.microsoft.com/office/drawing/2010/main" val="0"/>
+                        </a:ext>
+                      </a:extLst>
+                    </a:blip>
+                    <a:srcRect/>
+                    <a:stretch>
+                      <a:fillRect/>
+                    </a:stretch>
+                  </pic:blipFill>
+                  <pic:spPr bwMode="auto">
+                    <a:xfrm>
+                      <a:off x="0" y="0"/>
+                      <a:ext cx="5939155" cy="4512945"/>
+                    </a:xfrm>
+                    <a:prstGeom prst="rect">
+                      <a:avLst/>
+                    </a:prstGeom>
+                    <a:noFill/>
+                    <a:ln>
+                      <a:noFill/>
+                    </a:ln>
+                  </pic:spPr>
+                </pic:pic>
+              </a:graphicData>
+            </a:graphic>
+          </wp:inline>
+        </w:drawing>
+      </w:r>
+    </w:p>
+    <w:p/>
+    <w:p/>
+    <w:p>
+      <w:pPr>
+        <w:rPr>
+          <w:b/>
+          <w:bCs/>
+          <w:u w:val="single"/>
+        </w:rPr>
+      </w:pPr>
+      <w:r>
+        <w:rPr>
+          <w:b/>
+          <w:bCs/>
+          <w:u w:val="single"/>
+        </w:rPr>
+        <w:t>PUML CODE FOR CLASS UML DIAGRAMS:</w:t>
+      </w:r>
+    </w:p>
+    <w:p>
+      <w:r>
+        <w:t>@startuml</w:t>
+      </w:r>
+    </w:p>
+    <w:p>
+      <w:r>
+        <w:t>title Open Note App with Undo Functionality</w:t>
+      </w:r>
+    </w:p>
+    <w:p/>
+    <w:p>
+      <w:proofErr w:type="spellStart"/>
+      <w:r>
+        <w:t>skinparam</w:t>
+      </w:r>
+      <w:proofErr w:type="spellEnd"/>
+      <w:r>
+        <w:t xml:space="preserve"> {</w:t>
+      </w:r>
+    </w:p>
+    <w:p>
+      <w:r>
+        <w:t xml:space="preserve">    </w:t>
+      </w:r>
+      <w:proofErr w:type="spellStart"/>
+      <w:r>
+        <w:t>Rankdir</w:t>
+      </w:r>
+      <w:proofErr w:type="spellEnd"/>
+      <w:r>
+        <w:t xml:space="preserve"> top to bottom</w:t>
+      </w:r>
+    </w:p>
+    <w:p>
+      <w:r>
+        <w:t>}</w:t>
+      </w:r>
+    </w:p>
+    <w:p/>
+    <w:p>
+      <w:r>
+        <w:t>' ==============================</w:t>
+      </w:r>
+    </w:p>
+    <w:p>
+      <w:r>
+        <w:t>' Classes and Interfaces</w:t>
+      </w:r>
+    </w:p>
+    <w:p>
+      <w:r>
+        <w:lastRenderedPageBreak/>
+        <w:t>' ==============================</w:t>
+      </w:r>
+    </w:p>
+    <w:p>
+      <w:r>
+        <w:t>class User {</w:t>
+      </w:r>
+    </w:p>
+    <w:p>
+      <w:r>
+        <w:t xml:space="preserve">    - username: String</w:t>
+      </w:r>
+    </w:p>
+    <w:p>
+      <w:r>
+        <w:t xml:space="preserve">    - password: String</w:t>
+      </w:r>
+    </w:p>
+    <w:p>
+      <w:r>
+        <w:t xml:space="preserve">    + </w:t>
+      </w:r>
+      <w:proofErr w:type="spellStart"/>
+      <w:proofErr w:type="gramStart"/>
+      <w:r>
+        <w:t>getUsername</w:t>
+      </w:r>
+      <w:proofErr w:type="spellEnd"/>
+      <w:r>
+        <w:t>(</w:t>
+      </w:r>
+      <w:proofErr w:type="gramEnd"/>
+      <w:r>
+        <w:t>): String</w:t>
+      </w:r>
+    </w:p>
+    <w:p>
+      <w:r>
+        <w:t xml:space="preserve">    + </w:t>
+      </w:r>
+      <w:proofErr w:type="spellStart"/>
+      <w:proofErr w:type="gramStart"/>
+      <w:r>
+        <w:t>setUsername</w:t>
+      </w:r>
+      <w:proofErr w:type="spellEnd"/>
+      <w:r>
+        <w:t>(</w:t>
+      </w:r>
+      <w:proofErr w:type="gramEnd"/>
+      <w:r>
+        <w:t>String username)</w:t>
+      </w:r>
+    </w:p>
+    <w:p>
+      <w:r>
+        <w:t xml:space="preserve">    + </w:t>
+      </w:r>
+      <w:proofErr w:type="spellStart"/>
+      <w:proofErr w:type="gramStart"/>
+      <w:r>
+        <w:t>setPassword</w:t>
+      </w:r>
+      <w:proofErr w:type="spellEnd"/>
+      <w:r>
+        <w:t>(</w:t>
+      </w:r>
+      <w:proofErr w:type="gramEnd"/>
+      <w:r>
+        <w:t>String password)</w:t>
+      </w:r>
+    </w:p>
+    <w:p>
+      <w:r>
+        <w:t xml:space="preserve">    + </w:t>
+      </w:r>
+      <w:proofErr w:type="gramStart"/>
+      <w:r>
+        <w:t>login(</w:t>
+      </w:r>
+      <w:proofErr w:type="gramEnd"/>
+      <w:r>
+        <w:t xml:space="preserve">username: String, password: String): </w:t>
+      </w:r>
+      <w:proofErr w:type="spellStart"/>
+      <w:r>
+        <w:t>boolean</w:t>
+      </w:r>
+      <w:proofErr w:type="spellEnd"/>
+    </w:p>
+    <w:p>
+      <w:r>
+        <w:t>}</w:t>
+      </w:r>
+    </w:p>
+    <w:p/>
+    <w:p>
+      <w:r>
+        <w:t xml:space="preserve">interface </w:t>
+      </w:r>
+      <w:proofErr w:type="spellStart"/>
+      <w:r>
+        <w:t>NoteComponent</w:t>
+      </w:r>
+      <w:proofErr w:type="spellEnd"/>
+      <w:r>
+        <w:t xml:space="preserve"> {</w:t>
+      </w:r>
+    </w:p>
+    <w:p>
+      <w:r>
+        <w:t xml:space="preserve">    + </w:t>
+      </w:r>
+      <w:proofErr w:type="gramStart"/>
+      <w:r>
+        <w:t>add(</w:t>
+      </w:r>
+      <w:proofErr w:type="spellStart"/>
+      <w:proofErr w:type="gramEnd"/>
+      <w:r>
+        <w:t>NoteComponent</w:t>
+      </w:r>
+      <w:proofErr w:type="spellEnd"/>
+      <w:r>
+        <w:t xml:space="preserve"> component)</w:t>
+      </w:r>
+    </w:p>
+    <w:p>
+      <w:r>
+        <w:t xml:space="preserve">    + </w:t>
+      </w:r>
+      <w:proofErr w:type="gramStart"/>
+      <w:r>
+        <w:t>remove(</w:t>
+      </w:r>
+      <w:proofErr w:type="spellStart"/>
+      <w:proofErr w:type="gramEnd"/>
+      <w:r>
+        <w:t>NoteComponent</w:t>
+      </w:r>
+      <w:proofErr w:type="spellEnd"/>
+      <w:r>
+        <w:t xml:space="preserve"> component)</w:t>
+      </w:r>
+    </w:p>
+    <w:p>
+      <w:r>
+        <w:t xml:space="preserve">    + </w:t>
+      </w:r>
+      <w:proofErr w:type="spellStart"/>
+      <w:proofErr w:type="gramStart"/>
+      <w:r>
+        <w:t>getChild</w:t>
+      </w:r>
+      <w:proofErr w:type="spellEnd"/>
+      <w:r>
+        <w:t>(</w:t>
+      </w:r>
+      <w:proofErr w:type="gramEnd"/>
+      <w:r>
+        <w:t xml:space="preserve">int index): </w:t>
+      </w:r>
+      <w:proofErr w:type="spellStart"/>
+      <w:r>
+        <w:t>NoteComponent</w:t>
+      </w:r>
+      <w:proofErr w:type="spellEnd"/>
+    </w:p>
+    <w:p>
+      <w:r>
+        <w:t xml:space="preserve">    + </w:t>
+      </w:r>
+      <w:proofErr w:type="gramStart"/>
+      <w:r>
+        <w:t>display(</w:t>
+      </w:r>
+      <w:proofErr w:type="gramEnd"/>
+      <w:r>
+        <w:t>)</w:t>
+      </w:r>
+    </w:p>
+    <w:p>
+      <w:r>
+        <w:t>}</w:t>
+      </w:r>
+    </w:p>
+    <w:p/>
+    <w:p>
+      <w:r>
+        <w:t>' Abstract Note class that holds content and page layout</w:t>
+      </w:r>
+    </w:p>
+    <w:p>
+      <w:r>
+        <w:t xml:space="preserve">abstract class Note implements </w:t>
+      </w:r>
+      <w:proofErr w:type="spellStart"/>
+      <w:r>
+        <w:t>NoteComponent</w:t>
+      </w:r>
+      <w:proofErr w:type="spellEnd"/>
+      <w:r>
+        <w:t xml:space="preserve"> {</w:t>
+      </w:r>
+    </w:p>
+    <w:p>
+      <w:r>
+        <w:t xml:space="preserve">    - title: String</w:t>
+      </w:r>
+    </w:p>
+    <w:p>
+      <w:r>
+        <w:t xml:space="preserve">    - content: String</w:t>
+      </w:r>
+    </w:p>
+    <w:p>
+      <w:r>
+        <w:t xml:space="preserve">    - </w:t>
+      </w:r>
+      <w:proofErr w:type="spellStart"/>
+      <w:r>
+        <w:t>pageLayout</w:t>
+      </w:r>
+      <w:proofErr w:type="spellEnd"/>
+      <w:r>
+        <w:t xml:space="preserve">: </w:t>
+      </w:r>
+      <w:proofErr w:type="spellStart"/>
+      <w:r>
+        <w:t>PageLayout</w:t>
+      </w:r>
+      <w:proofErr w:type="spellEnd"/>
+    </w:p>
+    <w:p>
+      <w:r>
+        <w:t xml:space="preserve">    - </w:t>
+      </w:r>
+      <w:proofErr w:type="spellStart"/>
+      <w:r>
+        <w:t>drawingTool</w:t>
+      </w:r>
+      <w:proofErr w:type="spellEnd"/>
+      <w:r>
+        <w:t>: Drawing</w:t>
+      </w:r>
+    </w:p>
+    <w:p>
+      <w:r>
+        <w:t xml:space="preserve">    - state: </w:t>
+      </w:r>
+      <w:proofErr w:type="spellStart"/>
+      <w:r>
+        <w:t>NoteState</w:t>
+      </w:r>
+      <w:proofErr w:type="spellEnd"/>
+    </w:p>
+    <w:p>
+      <w:r>
+        <w:t xml:space="preserve">    - memento: </w:t>
+      </w:r>
+      <w:proofErr w:type="spellStart"/>
+      <w:r>
+        <w:t>NoteMemento</w:t>
+      </w:r>
+      <w:proofErr w:type="spellEnd"/>
+    </w:p>
+    <w:p>
+      <w:r>
+        <w:t xml:space="preserve">    + </w:t>
+      </w:r>
+      <w:proofErr w:type="gramStart"/>
+      <w:r>
+        <w:t>add(</w:t>
+      </w:r>
+      <w:proofErr w:type="spellStart"/>
+      <w:proofErr w:type="gramEnd"/>
+      <w:r>
+        <w:t>NoteComponent</w:t>
+      </w:r>
+      <w:proofErr w:type="spellEnd"/>
+      <w:r>
+        <w:t xml:space="preserve"> component)</w:t>
+      </w:r>
+    </w:p>
+    <w:p>
+      <w:r>
+        <w:t xml:space="preserve">    + </w:t>
+      </w:r>
+      <w:proofErr w:type="gramStart"/>
+      <w:r>
+        <w:t>remove(</w:t>
+      </w:r>
+      <w:proofErr w:type="spellStart"/>
+      <w:proofErr w:type="gramEnd"/>
+      <w:r>
+        <w:t>NoteComponent</w:t>
+      </w:r>
+      <w:proofErr w:type="spellEnd"/>
+      <w:r>
+        <w:t xml:space="preserve"> component)</w:t>
+      </w:r>
+    </w:p>
+    <w:p>
+      <w:r>
+        <w:t xml:space="preserve">    + </w:t>
+      </w:r>
+      <w:proofErr w:type="spellStart"/>
+      <w:proofErr w:type="gramStart"/>
+      <w:r>
+        <w:t>getChild</w:t>
+      </w:r>
+      <w:proofErr w:type="spellEnd"/>
+      <w:r>
+        <w:t>(</w:t>
+      </w:r>
+      <w:proofErr w:type="gramEnd"/>
+      <w:r>
+        <w:t xml:space="preserve">int index): </w:t>
+      </w:r>
+      <w:proofErr w:type="spellStart"/>
+      <w:r>
+        <w:t>NoteComponent</w:t>
+      </w:r>
+      <w:proofErr w:type="spellEnd"/>
+    </w:p>
+    <w:p>
+      <w:r>
+        <w:t xml:space="preserve">    + </w:t>
+      </w:r>
+      <w:proofErr w:type="gramStart"/>
+      <w:r>
+        <w:t>display(</w:t>
+      </w:r>
+      <w:proofErr w:type="gramEnd"/>
+      <w:r>
+        <w:t>)</w:t>
+      </w:r>
+    </w:p>
+    <w:p>
+      <w:r>
+        <w:lastRenderedPageBreak/>
+        <w:t xml:space="preserve">    + </w:t>
+      </w:r>
+      <w:proofErr w:type="spellStart"/>
+      <w:proofErr w:type="gramStart"/>
+      <w:r>
+        <w:t>setContent</w:t>
+      </w:r>
+      <w:proofErr w:type="spellEnd"/>
+      <w:r>
+        <w:t>(</w:t>
+      </w:r>
+      <w:proofErr w:type="gramEnd"/>
+      <w:r>
+        <w:t>String content)</w:t>
+      </w:r>
+    </w:p>
+    <w:p>
+      <w:r>
+        <w:t xml:space="preserve">    + </w:t>
+      </w:r>
+      <w:proofErr w:type="spellStart"/>
+      <w:proofErr w:type="gramStart"/>
+      <w:r>
+        <w:t>getContent</w:t>
+      </w:r>
+      <w:proofErr w:type="spellEnd"/>
+      <w:r>
+        <w:t>(</w:t>
+      </w:r>
+      <w:proofErr w:type="gramEnd"/>
+      <w:r>
+        <w:t>): String</w:t>
+      </w:r>
+    </w:p>
+    <w:p>
+      <w:r>
+        <w:t xml:space="preserve">    + </w:t>
+      </w:r>
+      <w:proofErr w:type="spellStart"/>
+      <w:proofErr w:type="gramStart"/>
+      <w:r>
+        <w:t>setPageLayout</w:t>
+      </w:r>
+      <w:proofErr w:type="spellEnd"/>
+      <w:r>
+        <w:t>(</w:t>
+      </w:r>
+      <w:proofErr w:type="spellStart"/>
+      <w:proofErr w:type="gramEnd"/>
+      <w:r>
+        <w:t>PageLayout</w:t>
+      </w:r>
+      <w:proofErr w:type="spellEnd"/>
+      <w:r>
+        <w:t xml:space="preserve"> layout)</w:t>
+      </w:r>
+    </w:p>
+    <w:p>
+      <w:r>
+        <w:t xml:space="preserve">    + </w:t>
+      </w:r>
+      <w:proofErr w:type="spellStart"/>
+      <w:proofErr w:type="gramStart"/>
+      <w:r>
+        <w:t>getPageLayout</w:t>
+      </w:r>
+      <w:proofErr w:type="spellEnd"/>
+      <w:r>
+        <w:t>(</w:t>
+      </w:r>
+      <w:proofErr w:type="gramEnd"/>
+      <w:r>
+        <w:t xml:space="preserve">): </w:t>
+      </w:r>
+      <w:proofErr w:type="spellStart"/>
+      <w:r>
+        <w:t>PageLayout</w:t>
+      </w:r>
+      <w:proofErr w:type="spellEnd"/>
+    </w:p>
+    <w:p>
+      <w:r>
+        <w:t xml:space="preserve">    + </w:t>
+      </w:r>
+      <w:proofErr w:type="spellStart"/>
+      <w:proofErr w:type="gramStart"/>
+      <w:r>
+        <w:t>setDrawingTool</w:t>
+      </w:r>
+      <w:proofErr w:type="spellEnd"/>
+      <w:r>
+        <w:t>(</w:t>
+      </w:r>
+      <w:proofErr w:type="gramEnd"/>
+      <w:r>
+        <w:t>Drawing tool)</w:t>
+      </w:r>
+    </w:p>
+    <w:p>
+      <w:r>
+        <w:t xml:space="preserve">    + </w:t>
+      </w:r>
+      <w:proofErr w:type="spellStart"/>
+      <w:proofErr w:type="gramStart"/>
+      <w:r>
+        <w:t>getDrawingTool</w:t>
+      </w:r>
+      <w:proofErr w:type="spellEnd"/>
+      <w:r>
+        <w:t>(</w:t>
+      </w:r>
+      <w:proofErr w:type="gramEnd"/>
+      <w:r>
+        <w:t>): Drawing</w:t>
+      </w:r>
+    </w:p>
+    <w:p>
+      <w:r>
+        <w:t xml:space="preserve">    + </w:t>
+      </w:r>
+      <w:proofErr w:type="gramStart"/>
+      <w:r>
+        <w:t>draw(</w:t>
+      </w:r>
+      <w:proofErr w:type="gramEnd"/>
+      <w:r>
+        <w:t xml:space="preserve">Shape </w:t>
+      </w:r>
+      <w:proofErr w:type="spellStart"/>
+      <w:r>
+        <w:t>shape</w:t>
+      </w:r>
+      <w:proofErr w:type="spellEnd"/>
+      <w:r>
+        <w:t>, String color, float thickness)</w:t>
+      </w:r>
+    </w:p>
+    <w:p>
+      <w:r>
+        <w:t xml:space="preserve">    + </w:t>
+      </w:r>
+      <w:proofErr w:type="spellStart"/>
+      <w:proofErr w:type="gramStart"/>
+      <w:r>
+        <w:t>changeState</w:t>
+      </w:r>
+      <w:proofErr w:type="spellEnd"/>
+      <w:r>
+        <w:t>(</w:t>
+      </w:r>
+      <w:proofErr w:type="spellStart"/>
+      <w:proofErr w:type="gramEnd"/>
+      <w:r>
+        <w:t>NoteState</w:t>
+      </w:r>
+      <w:proofErr w:type="spellEnd"/>
+      <w:r>
+        <w:t xml:space="preserve"> state)</w:t>
+      </w:r>
+    </w:p>
+    <w:p>
+      <w:r>
+        <w:t xml:space="preserve">    + </w:t>
+      </w:r>
+      <w:proofErr w:type="spellStart"/>
+      <w:proofErr w:type="gramStart"/>
+      <w:r>
+        <w:t>createMemento</w:t>
+      </w:r>
+      <w:proofErr w:type="spellEnd"/>
+      <w:r>
+        <w:t>(</w:t>
+      </w:r>
+      <w:proofErr w:type="gramEnd"/>
+      <w:r>
+        <w:t xml:space="preserve">): </w:t>
+      </w:r>
+      <w:proofErr w:type="spellStart"/>
+      <w:r>
+        <w:t>NoteMemento</w:t>
+      </w:r>
+      <w:proofErr w:type="spellEnd"/>
+    </w:p>
+    <w:p>
+      <w:r>
+        <w:t xml:space="preserve">    + </w:t>
+      </w:r>
+      <w:proofErr w:type="spellStart"/>
+      <w:proofErr w:type="gramStart"/>
+      <w:r>
+        <w:t>restoreMemento</w:t>
+      </w:r>
+      <w:proofErr w:type="spellEnd"/>
+      <w:r>
+        <w:t>(</w:t>
+      </w:r>
+      <w:proofErr w:type="spellStart"/>
+      <w:proofErr w:type="gramEnd"/>
+      <w:r>
+        <w:t>NoteMemento</w:t>
+      </w:r>
+      <w:proofErr w:type="spellEnd"/>
+      <w:r>
+        <w:t xml:space="preserve"> memento)</w:t>
+      </w:r>
+    </w:p>
+    <w:p>
+      <w:r>
+        <w:t>}</w:t>
+      </w:r>
+    </w:p>
+    <w:p/>
+    <w:p>
+      <w:r>
+        <w:t xml:space="preserve">class </w:t>
+      </w:r>
+      <w:proofErr w:type="spellStart"/>
+      <w:r>
+        <w:t>NoteMemento</w:t>
+      </w:r>
+      <w:proofErr w:type="spellEnd"/>
+      <w:r>
+        <w:t xml:space="preserve"> {</w:t>
+      </w:r>
+    </w:p>
+    <w:p>
+      <w:r>
+        <w:t xml:space="preserve">    - state: String</w:t>
+      </w:r>
+    </w:p>
+    <w:p>
+      <w:r>
+        <w:t xml:space="preserve">    + </w:t>
+      </w:r>
+      <w:proofErr w:type="spellStart"/>
+      <w:proofErr w:type="gramStart"/>
+      <w:r>
+        <w:t>getState</w:t>
+      </w:r>
+      <w:proofErr w:type="spellEnd"/>
+      <w:r>
+        <w:t>(</w:t>
+      </w:r>
+      <w:proofErr w:type="gramEnd"/>
+      <w:r>
+        <w:t>): String</w:t>
+      </w:r>
+    </w:p>
+    <w:p>
+      <w:r>
+        <w:t xml:space="preserve">    + </w:t>
+      </w:r>
+      <w:proofErr w:type="spellStart"/>
+      <w:proofErr w:type="gramStart"/>
+      <w:r>
+        <w:t>setState</w:t>
+      </w:r>
+      <w:proofErr w:type="spellEnd"/>
+      <w:r>
+        <w:t>(</w:t>
+      </w:r>
+      <w:proofErr w:type="gramEnd"/>
+      <w:r>
+        <w:t>String state)</w:t>
+      </w:r>
+    </w:p>
+    <w:p>
+      <w:r>
+        <w:t>}</w:t>
+      </w:r>
+    </w:p>
+    <w:p/>
+    <w:p>
+      <w:r>
+        <w:t xml:space="preserve">class </w:t>
+      </w:r>
+      <w:proofErr w:type="spellStart"/>
+      <w:r>
+        <w:t>MementoManager</w:t>
+      </w:r>
+      <w:proofErr w:type="spellEnd"/>
+      <w:r>
+        <w:t xml:space="preserve"> {</w:t>
+      </w:r>
+    </w:p>
+    <w:p>
+      <w:r>
+        <w:t xml:space="preserve">    - mementos: List&lt;</w:t>
+      </w:r>
+      <w:proofErr w:type="spellStart"/>
+      <w:r>
+        <w:t>NoteMemento</w:t>
+      </w:r>
+      <w:proofErr w:type="spellEnd"/>
+      <w:r>
+        <w:t>&gt;</w:t>
+      </w:r>
+    </w:p>
+    <w:p>
+      <w:r>
+        <w:t xml:space="preserve">    + </w:t>
+      </w:r>
+      <w:proofErr w:type="spellStart"/>
+      <w:proofErr w:type="gramStart"/>
+      <w:r>
+        <w:t>saveMemento</w:t>
+      </w:r>
+      <w:proofErr w:type="spellEnd"/>
+      <w:r>
+        <w:t>(</w:t>
+      </w:r>
+      <w:proofErr w:type="spellStart"/>
+      <w:proofErr w:type="gramEnd"/>
+      <w:r>
+        <w:t>NoteMemento</w:t>
+      </w:r>
+      <w:proofErr w:type="spellEnd"/>
+      <w:r>
+        <w:t xml:space="preserve"> memento)</w:t>
+      </w:r>
+    </w:p>
+    <w:p>
+      <w:r>
+        <w:t xml:space="preserve">    + </w:t>
+      </w:r>
+      <w:proofErr w:type="spellStart"/>
+      <w:proofErr w:type="gramStart"/>
+      <w:r>
+        <w:t>getMemento</w:t>
+      </w:r>
+      <w:proofErr w:type="spellEnd"/>
+      <w:r>
+        <w:t>(</w:t>
+      </w:r>
+      <w:proofErr w:type="gramEnd"/>
+      <w:r>
+        <w:t xml:space="preserve">): </w:t>
+      </w:r>
+      <w:proofErr w:type="spellStart"/>
+      <w:r>
+        <w:t>NoteMemento</w:t>
+      </w:r>
+      <w:proofErr w:type="spellEnd"/>
+    </w:p>
+    <w:p>
+      <w:r>
+        <w:t>}</w:t>
+      </w:r>
+    </w:p>
+    <w:p/>
+    <w:p>
+      <w:r>
+        <w:t xml:space="preserve">interface </w:t>
+      </w:r>
+      <w:proofErr w:type="spellStart"/>
+      <w:r>
+        <w:t>NoteState</w:t>
+      </w:r>
+      <w:proofErr w:type="spellEnd"/>
+      <w:r>
+        <w:t xml:space="preserve"> {</w:t>
+      </w:r>
+    </w:p>
+    <w:p>
+      <w:r>
+        <w:t xml:space="preserve">    + </w:t>
+      </w:r>
+      <w:proofErr w:type="spellStart"/>
+      <w:proofErr w:type="gramStart"/>
+      <w:r>
+        <w:t>applyState</w:t>
+      </w:r>
+      <w:proofErr w:type="spellEnd"/>
+      <w:r>
+        <w:t>(</w:t>
+      </w:r>
+      <w:proofErr w:type="gramEnd"/>
+      <w:r>
+        <w:t>Note note)</w:t>
+      </w:r>
+    </w:p>
+    <w:p>
+      <w:r>
+        <w:t>}</w:t>
+      </w:r>
+    </w:p>
+    <w:p/>
+    <w:p>
+      <w:r>
+        <w:t xml:space="preserve">class </w:t>
+      </w:r>
+      <w:proofErr w:type="spellStart"/>
+      <w:r>
+        <w:t>ContentState</w:t>
+      </w:r>
+      <w:proofErr w:type="spellEnd"/>
+      <w:r>
+        <w:t xml:space="preserve"> implements </w:t>
+      </w:r>
+      <w:proofErr w:type="spellStart"/>
+      <w:r>
+        <w:t>NoteState</w:t>
+      </w:r>
+      <w:proofErr w:type="spellEnd"/>
+      <w:r>
+        <w:t xml:space="preserve"> {</w:t>
+      </w:r>
+    </w:p>
+    <w:p>
+      <w:r>
+        <w:lastRenderedPageBreak/>
+        <w:t xml:space="preserve">    + </w:t>
+      </w:r>
+      <w:proofErr w:type="spellStart"/>
+      <w:proofErr w:type="gramStart"/>
+      <w:r>
+        <w:t>applyState</w:t>
+      </w:r>
+      <w:proofErr w:type="spellEnd"/>
+      <w:r>
+        <w:t>(</w:t>
+      </w:r>
+      <w:proofErr w:type="gramEnd"/>
+      <w:r>
+        <w:t>Note note)</w:t>
+      </w:r>
+    </w:p>
+    <w:p>
+      <w:r>
+        <w:t>}</w:t>
+      </w:r>
+    </w:p>
+    <w:p/>
+    <w:p>
+      <w:r>
+        <w:t xml:space="preserve">class </w:t>
+      </w:r>
+      <w:proofErr w:type="spellStart"/>
+      <w:r>
+        <w:t>LayoutState</w:t>
+      </w:r>
+      <w:proofErr w:type="spellEnd"/>
+      <w:r>
+        <w:t xml:space="preserve"> implements </w:t>
+      </w:r>
+      <w:proofErr w:type="spellStart"/>
+      <w:r>
+        <w:t>NoteState</w:t>
+      </w:r>
+      <w:proofErr w:type="spellEnd"/>
+      <w:r>
+        <w:t xml:space="preserve"> {</w:t>
+      </w:r>
+    </w:p>
+    <w:p>
+      <w:r>
+        <w:t xml:space="preserve">    + </w:t>
+      </w:r>
+      <w:proofErr w:type="spellStart"/>
+      <w:proofErr w:type="gramStart"/>
+      <w:r>
+        <w:t>applyState</w:t>
+      </w:r>
+      <w:proofErr w:type="spellEnd"/>
+      <w:r>
+        <w:t>(</w:t>
+      </w:r>
+      <w:proofErr w:type="gramEnd"/>
+      <w:r>
+        <w:t>Note note)</w:t>
+      </w:r>
+    </w:p>
+    <w:p>
+      <w:r>
+        <w:t>}</w:t>
+      </w:r>
+    </w:p>
+    <w:p/>
+    <w:p>
+      <w:r>
+        <w:t xml:space="preserve">' </w:t>
+      </w:r>
+      <w:proofErr w:type="spellStart"/>
+      <w:r>
+        <w:t>PageLayout</w:t>
+      </w:r>
+      <w:proofErr w:type="spellEnd"/>
+      <w:r>
+        <w:t xml:space="preserve"> interface that defines the template for note pages</w:t>
+      </w:r>
+    </w:p>
+    <w:p>
+      <w:r>
+        <w:t xml:space="preserve">interface </w:t>
+      </w:r>
+      <w:proofErr w:type="spellStart"/>
+      <w:r>
+        <w:t>PageLayout</w:t>
+      </w:r>
+      <w:proofErr w:type="spellEnd"/>
+      <w:r>
+        <w:t xml:space="preserve"> {</w:t>
+      </w:r>
+    </w:p>
+    <w:p>
+      <w:r>
+        <w:t xml:space="preserve">    + </w:t>
+      </w:r>
+      <w:proofErr w:type="spellStart"/>
+      <w:proofErr w:type="gramStart"/>
+      <w:r>
+        <w:t>applyLayout</w:t>
+      </w:r>
+      <w:proofErr w:type="spellEnd"/>
+      <w:r>
+        <w:t>(</w:t>
+      </w:r>
+      <w:proofErr w:type="gramEnd"/>
+      <w:r>
+        <w:t>Note note)</w:t>
+      </w:r>
+    </w:p>
+    <w:p>
+      <w:r>
+        <w:t>}</w:t>
+      </w:r>
+    </w:p>
+    <w:p/>
+    <w:p>
+      <w:r>
+        <w:t xml:space="preserve">' Concrete </w:t>
+      </w:r>
+      <w:proofErr w:type="spellStart"/>
+      <w:r>
+        <w:t>PageLayouts</w:t>
+      </w:r>
+      <w:proofErr w:type="spellEnd"/>
+      <w:r>
+        <w:t xml:space="preserve"> (Templates)</w:t>
+      </w:r>
+    </w:p>
+    <w:p>
+      <w:r>
+        <w:t xml:space="preserve">class </w:t>
+      </w:r>
+      <w:proofErr w:type="spellStart"/>
+      <w:r>
+        <w:t>LinedNote</w:t>
+      </w:r>
+      <w:proofErr w:type="spellEnd"/>
+      <w:r>
+        <w:t xml:space="preserve"> implements </w:t>
+      </w:r>
+      <w:proofErr w:type="spellStart"/>
+      <w:r>
+        <w:t>PageLayout</w:t>
+      </w:r>
+      <w:proofErr w:type="spellEnd"/>
+      <w:r>
+        <w:t xml:space="preserve"> {</w:t>
+      </w:r>
+    </w:p>
+    <w:p>
+      <w:r>
+        <w:t xml:space="preserve">    + </w:t>
+      </w:r>
+      <w:proofErr w:type="spellStart"/>
+      <w:proofErr w:type="gramStart"/>
+      <w:r>
+        <w:t>applyLayout</w:t>
+      </w:r>
+      <w:proofErr w:type="spellEnd"/>
+      <w:r>
+        <w:t>(</w:t>
+      </w:r>
+      <w:proofErr w:type="gramEnd"/>
+      <w:r>
+        <w:t>Note note)</w:t>
+      </w:r>
+    </w:p>
+    <w:p>
+      <w:r>
+        <w:t>}</w:t>
+      </w:r>
+    </w:p>
+    <w:p/>
+    <w:p>
+      <w:r>
+        <w:t xml:space="preserve">class </w:t>
+      </w:r>
+      <w:proofErr w:type="spellStart"/>
+      <w:r>
+        <w:t>GridNote</w:t>
+      </w:r>
+      <w:proofErr w:type="spellEnd"/>
+      <w:r>
+        <w:t xml:space="preserve"> implements </w:t>
+      </w:r>
+      <w:proofErr w:type="spellStart"/>
+      <w:r>
+        <w:t>PageLayout</w:t>
+      </w:r>
+      <w:proofErr w:type="spellEnd"/>
+      <w:r>
+        <w:t xml:space="preserve"> {</w:t>
+      </w:r>
+    </w:p>
+    <w:p>
+      <w:r>
+        <w:t xml:space="preserve">    + </w:t>
+      </w:r>
+      <w:proofErr w:type="spellStart"/>
+      <w:proofErr w:type="gramStart"/>
+      <w:r>
+        <w:t>applyLayout</w:t>
+      </w:r>
+      <w:proofErr w:type="spellEnd"/>
+      <w:r>
+        <w:t>(</w:t>
+      </w:r>
+      <w:proofErr w:type="gramEnd"/>
+      <w:r>
+        <w:t>Note note)</w:t>
+      </w:r>
+    </w:p>
+    <w:p>
+      <w:r>
+        <w:t>}</w:t>
+      </w:r>
+    </w:p>
+    <w:p/>
+    <w:p>
+      <w:r>
+        <w:t xml:space="preserve">class </w:t>
+      </w:r>
+      <w:proofErr w:type="spellStart"/>
+      <w:r>
+        <w:t>BlankPageNote</w:t>
+      </w:r>
+      <w:proofErr w:type="spellEnd"/>
+      <w:r>
+        <w:t xml:space="preserve"> implements </w:t>
+      </w:r>
+      <w:proofErr w:type="spellStart"/>
+      <w:r>
+        <w:t>PageLayout</w:t>
+      </w:r>
+      <w:proofErr w:type="spellEnd"/>
+      <w:r>
+        <w:t xml:space="preserve"> {</w:t>
+      </w:r>
+    </w:p>
+    <w:p>
+      <w:r>
+        <w:t xml:space="preserve">    + </w:t>
+      </w:r>
+      <w:proofErr w:type="spellStart"/>
+      <w:proofErr w:type="gramStart"/>
+      <w:r>
+        <w:t>applyLayout</w:t>
+      </w:r>
+      <w:proofErr w:type="spellEnd"/>
+      <w:r>
+        <w:t>(</w:t>
+      </w:r>
+      <w:proofErr w:type="gramEnd"/>
+      <w:r>
+        <w:t>Note note)</w:t>
+      </w:r>
+    </w:p>
+    <w:p>
+      <w:r>
+        <w:t>}</w:t>
+      </w:r>
+    </w:p>
+    <w:p/>
+    <w:p>
+      <w:r>
+        <w:t>' Subject class for composite behavior</w:t>
+      </w:r>
+    </w:p>
+    <w:p>
+      <w:r>
+        <w:t xml:space="preserve">class Subject implements </w:t>
+      </w:r>
+      <w:proofErr w:type="spellStart"/>
+      <w:r>
+        <w:t>NoteComponent</w:t>
+      </w:r>
+      <w:proofErr w:type="spellEnd"/>
+      <w:r>
+        <w:t xml:space="preserve"> {</w:t>
+      </w:r>
+    </w:p>
+    <w:p>
+      <w:r>
+        <w:t xml:space="preserve">    - name: String</w:t>
+      </w:r>
+    </w:p>
+    <w:p>
+      <w:r>
+        <w:t xml:space="preserve">    - children: List&lt;</w:t>
+      </w:r>
+      <w:proofErr w:type="spellStart"/>
+      <w:r>
+        <w:t>NoteComponent</w:t>
+      </w:r>
+      <w:proofErr w:type="spellEnd"/>
+      <w:r>
+        <w:t>&gt;</w:t>
+      </w:r>
+    </w:p>
+    <w:p>
+      <w:r>
+        <w:lastRenderedPageBreak/>
+        <w:t xml:space="preserve">    + </w:t>
+      </w:r>
+      <w:proofErr w:type="gramStart"/>
+      <w:r>
+        <w:t>add(</w:t>
+      </w:r>
+      <w:proofErr w:type="spellStart"/>
+      <w:proofErr w:type="gramEnd"/>
+      <w:r>
+        <w:t>NoteComponent</w:t>
+      </w:r>
+      <w:proofErr w:type="spellEnd"/>
+      <w:r>
+        <w:t xml:space="preserve"> component)</w:t>
+      </w:r>
+    </w:p>
+    <w:p>
+      <w:r>
+        <w:t xml:space="preserve">    + </w:t>
+      </w:r>
+      <w:proofErr w:type="gramStart"/>
+      <w:r>
+        <w:t>remove(</w:t>
+      </w:r>
+      <w:proofErr w:type="spellStart"/>
+      <w:proofErr w:type="gramEnd"/>
+      <w:r>
+        <w:t>NoteComponent</w:t>
+      </w:r>
+      <w:proofErr w:type="spellEnd"/>
+      <w:r>
+        <w:t xml:space="preserve"> component)</w:t>
+      </w:r>
+    </w:p>
+    <w:p>
+      <w:r>
+        <w:t xml:space="preserve">    + </w:t>
+      </w:r>
+      <w:proofErr w:type="spellStart"/>
+      <w:proofErr w:type="gramStart"/>
+      <w:r>
+        <w:t>getChild</w:t>
+      </w:r>
+      <w:proofErr w:type="spellEnd"/>
+      <w:r>
+        <w:t>(</w:t>
+      </w:r>
+      <w:proofErr w:type="gramEnd"/>
+      <w:r>
+        <w:t xml:space="preserve">int index): </w:t>
+      </w:r>
+      <w:proofErr w:type="spellStart"/>
+      <w:r>
+        <w:t>NoteComponent</w:t>
+      </w:r>
+      <w:proofErr w:type="spellEnd"/>
+    </w:p>
+    <w:p>
+      <w:r>
+        <w:t xml:space="preserve">    + </w:t>
+      </w:r>
+      <w:proofErr w:type="gramStart"/>
+      <w:r>
+        <w:t>display(</w:t>
+      </w:r>
+      <w:proofErr w:type="gramEnd"/>
+      <w:r>
+        <w:t>)</w:t>
+      </w:r>
+    </w:p>
+    <w:p>
+      <w:r>
+        <w:t>}</w:t>
+      </w:r>
+    </w:p>
+    <w:p/>
+    <w:p>
+      <w:r>
+        <w:t xml:space="preserve">abstract class </w:t>
+      </w:r>
+      <w:proofErr w:type="spellStart"/>
+      <w:r>
+        <w:t>NoteFactory</w:t>
+      </w:r>
+      <w:proofErr w:type="spellEnd"/>
+      <w:r>
+        <w:t xml:space="preserve"> {</w:t>
+      </w:r>
+    </w:p>
+    <w:p>
+      <w:r>
+        <w:t xml:space="preserve">    + </w:t>
+      </w:r>
+      <w:proofErr w:type="spellStart"/>
+      <w:proofErr w:type="gramStart"/>
+      <w:r>
+        <w:t>createNote</w:t>
+      </w:r>
+      <w:proofErr w:type="spellEnd"/>
+      <w:r>
+        <w:t>(</w:t>
+      </w:r>
+      <w:proofErr w:type="gramEnd"/>
+      <w:r>
+        <w:t>): Note</w:t>
+      </w:r>
+    </w:p>
+    <w:p>
+      <w:r>
+        <w:t>}</w:t>
+      </w:r>
+    </w:p>
+    <w:p/>
+    <w:p>
+      <w:r>
+        <w:t>' Factories for creating different note types with page layouts</w:t>
+      </w:r>
+    </w:p>
+    <w:p>
+      <w:r>
+        <w:t xml:space="preserve">class </w:t>
+      </w:r>
+      <w:proofErr w:type="spellStart"/>
+      <w:r>
+        <w:t>GridNoteFactory</w:t>
+      </w:r>
+      <w:proofErr w:type="spellEnd"/>
+      <w:r>
+        <w:t xml:space="preserve"> extends </w:t>
+      </w:r>
+      <w:proofErr w:type="spellStart"/>
+      <w:r>
+        <w:t>NoteFactory</w:t>
+      </w:r>
+      <w:proofErr w:type="spellEnd"/>
+      <w:r>
+        <w:t xml:space="preserve"> {</w:t>
+      </w:r>
+    </w:p>
+    <w:p>
+      <w:r>
+        <w:t xml:space="preserve">    + </w:t>
+      </w:r>
+      <w:proofErr w:type="spellStart"/>
+      <w:proofErr w:type="gramStart"/>
+      <w:r>
+        <w:t>createNote</w:t>
+      </w:r>
+      <w:proofErr w:type="spellEnd"/>
+      <w:r>
+        <w:t>(</w:t>
+      </w:r>
+      <w:proofErr w:type="gramEnd"/>
+      <w:r>
+        <w:t>): Note</w:t>
+      </w:r>
+    </w:p>
+    <w:p>
+      <w:r>
+        <w:t>}</w:t>
+      </w:r>
+    </w:p>
+    <w:p/>
+    <w:p>
+      <w:r>
+        <w:t xml:space="preserve">class </w:t>
+      </w:r>
+      <w:proofErr w:type="spellStart"/>
+      <w:r>
+        <w:t>LinedNoteFactory</w:t>
+      </w:r>
+      <w:proofErr w:type="spellEnd"/>
+      <w:r>
+        <w:t xml:space="preserve"> extends </w:t>
+      </w:r>
+      <w:proofErr w:type="spellStart"/>
+      <w:r>
+        <w:t>NoteFactory</w:t>
+      </w:r>
+      <w:proofErr w:type="spellEnd"/>
+      <w:r>
+        <w:t xml:space="preserve"> {</w:t>
+      </w:r>
+    </w:p>
+    <w:p>
+      <w:r>
+        <w:t xml:space="preserve">    + </w:t>
+      </w:r>
+      <w:proofErr w:type="spellStart"/>
+      <w:proofErr w:type="gramStart"/>
+      <w:r>
+        <w:t>createNote</w:t>
+      </w:r>
+      <w:proofErr w:type="spellEnd"/>
+      <w:r>
+        <w:t>(</w:t>
+      </w:r>
+      <w:proofErr w:type="gramEnd"/>
+      <w:r>
+        <w:t>): Note</w:t>
+      </w:r>
+    </w:p>
+    <w:p>
+      <w:r>
+        <w:t>}</w:t>
+      </w:r>
+    </w:p>
+    <w:p/>
+    <w:p>
+      <w:r>
+        <w:t xml:space="preserve">class </w:t>
+      </w:r>
+      <w:proofErr w:type="spellStart"/>
+      <w:r>
+        <w:t>BlankPageNoteFactory</w:t>
+      </w:r>
+      <w:proofErr w:type="spellEnd"/>
+      <w:r>
+        <w:t xml:space="preserve"> extends </w:t>
+      </w:r>
+      <w:proofErr w:type="spellStart"/>
+      <w:r>
+        <w:t>NoteFactory</w:t>
+      </w:r>
+      <w:proofErr w:type="spellEnd"/>
+      <w:r>
+        <w:t xml:space="preserve"> {</w:t>
+      </w:r>
+    </w:p>
+    <w:p>
+      <w:r>
+        <w:t xml:space="preserve">    + </w:t>
+      </w:r>
+      <w:proofErr w:type="spellStart"/>
+      <w:proofErr w:type="gramStart"/>
+      <w:r>
+        <w:t>createNote</w:t>
+      </w:r>
+      <w:proofErr w:type="spellEnd"/>
+      <w:r>
+        <w:t>(</w:t>
+      </w:r>
+      <w:proofErr w:type="gramEnd"/>
+      <w:r>
+        <w:t>): Note</w:t>
+      </w:r>
+    </w:p>
+    <w:p>
+      <w:r>
+        <w:t>}</w:t>
+      </w:r>
+    </w:p>
+    <w:p/>
+    <w:p>
+      <w:r>
+        <w:t xml:space="preserve">interface </w:t>
+      </w:r>
+      <w:proofErr w:type="spellStart"/>
+      <w:r>
+        <w:t>NoteObserver</w:t>
+      </w:r>
+      <w:proofErr w:type="spellEnd"/>
+      <w:r>
+        <w:t xml:space="preserve"> {</w:t>
+      </w:r>
+    </w:p>
+    <w:p>
+      <w:r>
+        <w:t xml:space="preserve">    + </w:t>
+      </w:r>
+      <w:proofErr w:type="gramStart"/>
+      <w:r>
+        <w:t>update(</w:t>
+      </w:r>
+      <w:proofErr w:type="gramEnd"/>
+      <w:r>
+        <w:t>note: Note)</w:t>
+      </w:r>
+    </w:p>
+    <w:p>
+      <w:r>
+        <w:t>}</w:t>
+      </w:r>
+    </w:p>
+    <w:p/>
+    <w:p>
+      <w:r>
+        <w:t xml:space="preserve">class </w:t>
+      </w:r>
+      <w:proofErr w:type="spellStart"/>
+      <w:r>
+        <w:t>TagSystem</w:t>
+      </w:r>
+      <w:proofErr w:type="spellEnd"/>
+      <w:r>
+        <w:t xml:space="preserve"> implements </w:t>
+      </w:r>
+      <w:proofErr w:type="spellStart"/>
+      <w:r>
+        <w:t>NoteObserver</w:t>
+      </w:r>
+      <w:proofErr w:type="spellEnd"/>
+      <w:r>
+        <w:t xml:space="preserve"> {</w:t>
+      </w:r>
+    </w:p>
+    <w:p>
+      <w:r>
+        <w:t xml:space="preserve">    + </w:t>
+      </w:r>
+      <w:proofErr w:type="gramStart"/>
+      <w:r>
+        <w:t>update(</w:t>
+      </w:r>
+      <w:proofErr w:type="gramEnd"/>
+      <w:r>
+        <w:t>note: Note)</w:t>
+      </w:r>
+    </w:p>
+    <w:p>
+      <w:r>
+        <w:lastRenderedPageBreak/>
+        <w:t>}</w:t>
+      </w:r>
+    </w:p>
+    <w:p/>
+    <w:p>
+      <w:r>
+        <w:t xml:space="preserve">class </w:t>
+      </w:r>
+      <w:proofErr w:type="spellStart"/>
+      <w:r>
+        <w:t>SyncModule</w:t>
+      </w:r>
+      <w:proofErr w:type="spellEnd"/>
+      <w:r>
+        <w:t xml:space="preserve"> implements </w:t>
+      </w:r>
+      <w:proofErr w:type="spellStart"/>
+      <w:r>
+        <w:t>NoteObserver</w:t>
+      </w:r>
+      <w:proofErr w:type="spellEnd"/>
+      <w:r>
+        <w:t xml:space="preserve"> {</w:t>
+      </w:r>
+    </w:p>
+    <w:p>
+      <w:r>
+        <w:t xml:space="preserve">    + </w:t>
+      </w:r>
+      <w:proofErr w:type="gramStart"/>
+      <w:r>
+        <w:t>update(</w:t>
+      </w:r>
+      <w:proofErr w:type="gramEnd"/>
+      <w:r>
+        <w:t>note: Note)</w:t>
+      </w:r>
+    </w:p>
+    <w:p>
+      <w:r>
+        <w:t>}</w:t>
+      </w:r>
+    </w:p>
+    <w:p/>
+    <w:p>
+      <w:r>
+        <w:t xml:space="preserve">class </w:t>
+      </w:r>
+      <w:proofErr w:type="spellStart"/>
+      <w:r>
+        <w:t>NoteObservable</w:t>
+      </w:r>
+      <w:proofErr w:type="spellEnd"/>
+      <w:r>
+        <w:t xml:space="preserve"> {</w:t>
+      </w:r>
+    </w:p>
+    <w:p>
+      <w:r>
+        <w:t xml:space="preserve">    - observers: List&lt;</w:t>
+      </w:r>
+      <w:proofErr w:type="spellStart"/>
+      <w:r>
+        <w:t>NoteObserver</w:t>
+      </w:r>
+      <w:proofErr w:type="spellEnd"/>
+      <w:r>
+        <w:t>&gt;</w:t>
+      </w:r>
+    </w:p>
+    <w:p>
+      <w:r>
+        <w:t xml:space="preserve">    + </w:t>
+      </w:r>
+      <w:proofErr w:type="spellStart"/>
+      <w:proofErr w:type="gramStart"/>
+      <w:r>
+        <w:t>addObserver</w:t>
+      </w:r>
+      <w:proofErr w:type="spellEnd"/>
+      <w:r>
+        <w:t>(</w:t>
+      </w:r>
+      <w:proofErr w:type="spellStart"/>
+      <w:proofErr w:type="gramEnd"/>
+      <w:r>
+        <w:t>NoteObserver</w:t>
+      </w:r>
+      <w:proofErr w:type="spellEnd"/>
+      <w:r>
+        <w:t xml:space="preserve"> observer)</w:t>
+      </w:r>
+    </w:p>
+    <w:p>
+      <w:r>
+        <w:t xml:space="preserve">    + </w:t>
+      </w:r>
+      <w:proofErr w:type="spellStart"/>
+      <w:proofErr w:type="gramStart"/>
+      <w:r>
+        <w:t>removeObserver</w:t>
+      </w:r>
+      <w:proofErr w:type="spellEnd"/>
+      <w:r>
+        <w:t>(</w:t>
+      </w:r>
+      <w:proofErr w:type="spellStart"/>
+      <w:proofErr w:type="gramEnd"/>
+      <w:r>
+        <w:t>NoteObserver</w:t>
+      </w:r>
+      <w:proofErr w:type="spellEnd"/>
+      <w:r>
+        <w:t xml:space="preserve"> observer)</w:t>
+      </w:r>
+    </w:p>
+    <w:p>
+      <w:r>
+        <w:t xml:space="preserve">    + </w:t>
+      </w:r>
+      <w:proofErr w:type="spellStart"/>
+      <w:proofErr w:type="gramStart"/>
+      <w:r>
+        <w:t>notifyObservers</w:t>
+      </w:r>
+      <w:proofErr w:type="spellEnd"/>
+      <w:r>
+        <w:t>(</w:t>
+      </w:r>
+      <w:proofErr w:type="gramEnd"/>
+      <w:r>
+        <w:t>)</w:t>
+      </w:r>
+    </w:p>
+    <w:p>
+      <w:r>
+        <w:t>}</w:t>
+      </w:r>
+    </w:p>
+    <w:p/>
+    <w:p>
+      <w:r>
+        <w:t>interface Drawing {</w:t>
+      </w:r>
+    </w:p>
+    <w:p>
+      <w:r>
+        <w:t xml:space="preserve">    + </w:t>
+      </w:r>
+      <w:proofErr w:type="spellStart"/>
+      <w:proofErr w:type="gramStart"/>
+      <w:r>
+        <w:t>drawShape</w:t>
+      </w:r>
+      <w:proofErr w:type="spellEnd"/>
+      <w:r>
+        <w:t>(</w:t>
+      </w:r>
+      <w:proofErr w:type="gramEnd"/>
+      <w:r>
+        <w:t>Shape shape, String color, float thickness)</w:t>
+      </w:r>
+    </w:p>
+    <w:p>
+      <w:r>
+        <w:t>}</w:t>
+      </w:r>
+    </w:p>
+    <w:p/>
+    <w:p/>
+    <w:p>
+      <w:r>
+        <w:t>' Abstract Shape class</w:t>
+      </w:r>
+    </w:p>
+    <w:p>
+      <w:r>
+        <w:t>abstract class Shape &lt;&lt;abstract&gt;&gt; {</w:t>
+      </w:r>
+    </w:p>
+    <w:p>
+      <w:r>
+        <w:t xml:space="preserve">    + </w:t>
+      </w:r>
+      <w:proofErr w:type="gramStart"/>
+      <w:r>
+        <w:t>draw(</w:t>
+      </w:r>
+      <w:proofErr w:type="gramEnd"/>
+      <w:r>
+        <w:t xml:space="preserve">Drawing </w:t>
+      </w:r>
+      <w:proofErr w:type="spellStart"/>
+      <w:r>
+        <w:t>drawing</w:t>
+      </w:r>
+      <w:proofErr w:type="spellEnd"/>
+      <w:r>
+        <w:t>, String color, float thickness)</w:t>
+      </w:r>
+    </w:p>
+    <w:p>
+      <w:r>
+        <w:t>}</w:t>
+      </w:r>
+    </w:p>
+    <w:p/>
+    <w:p>
+      <w:r>
+        <w:t>' Specific shapes</w:t>
+      </w:r>
+    </w:p>
+    <w:p>
+      <w:proofErr w:type="gramStart"/>
+      <w:r>
+        <w:t>class</w:t>
+      </w:r>
+      <w:proofErr w:type="gramEnd"/>
+      <w:r>
+        <w:t xml:space="preserve"> Circle extends Shape {</w:t>
+      </w:r>
+    </w:p>
+    <w:p>
+      <w:r>
+        <w:t xml:space="preserve">    + </w:t>
+      </w:r>
+      <w:proofErr w:type="gramStart"/>
+      <w:r>
+        <w:t>draw(</w:t>
+      </w:r>
+      <w:proofErr w:type="gramEnd"/>
+      <w:r>
+        <w:t xml:space="preserve">Drawing </w:t>
+      </w:r>
+      <w:proofErr w:type="spellStart"/>
+      <w:r>
+        <w:t>drawing</w:t>
+      </w:r>
+      <w:proofErr w:type="spellEnd"/>
+      <w:r>
+        <w:t>, String color, float thickness)</w:t>
+      </w:r>
+    </w:p>
+    <w:p>
+      <w:r>
+        <w:t>}</w:t>
+      </w:r>
+    </w:p>
+    <w:p>
+      <w:r>
+        <w:t>class Rectangle extends Shape {</w:t>
+      </w:r>
+    </w:p>
+    <w:p>
+      <w:r>
+        <w:t xml:space="preserve">    + </w:t>
+      </w:r>
+      <w:proofErr w:type="gramStart"/>
+      <w:r>
+        <w:t>draw(</w:t>
+      </w:r>
+      <w:proofErr w:type="gramEnd"/>
+      <w:r>
+        <w:t xml:space="preserve">Drawing </w:t>
+      </w:r>
+      <w:proofErr w:type="spellStart"/>
+      <w:r>
+        <w:t>drawing</w:t>
+      </w:r>
+      <w:proofErr w:type="spellEnd"/>
+      <w:r>
+        <w:t>, String color, float thickness)</w:t>
+      </w:r>
+    </w:p>
+    <w:p>
+      <w:r>
+        <w:lastRenderedPageBreak/>
+        <w:t>}</w:t>
+      </w:r>
+    </w:p>
+    <w:p>
+      <w:r>
+        <w:t>class Square extends Shape {</w:t>
+      </w:r>
+    </w:p>
+    <w:p>
+      <w:r>
+        <w:t xml:space="preserve">    + </w:t>
+      </w:r>
+      <w:proofErr w:type="gramStart"/>
+      <w:r>
+        <w:t>draw(</w:t>
+      </w:r>
+      <w:proofErr w:type="gramEnd"/>
+      <w:r>
+        <w:t xml:space="preserve">Drawing </w:t>
+      </w:r>
+      <w:proofErr w:type="spellStart"/>
+      <w:r>
+        <w:t>drawing</w:t>
+      </w:r>
+      <w:proofErr w:type="spellEnd"/>
+      <w:r>
+        <w:t>, String color, float thickness)</w:t>
+      </w:r>
+    </w:p>
+    <w:p>
+      <w:r>
+        <w:t>}</w:t>
+      </w:r>
+    </w:p>
+    <w:p>
+      <w:r>
+        <w:t xml:space="preserve">class </w:t>
+      </w:r>
+      <w:proofErr w:type="spellStart"/>
+      <w:r>
+        <w:t>CurvedLine</w:t>
+      </w:r>
+      <w:proofErr w:type="spellEnd"/>
+      <w:r>
+        <w:t xml:space="preserve"> extends Shape {</w:t>
+      </w:r>
+    </w:p>
+    <w:p>
+      <w:r>
+        <w:t xml:space="preserve">    + </w:t>
+      </w:r>
+      <w:proofErr w:type="gramStart"/>
+      <w:r>
+        <w:t>draw(</w:t>
+      </w:r>
+      <w:proofErr w:type="gramEnd"/>
+      <w:r>
+        <w:t xml:space="preserve">Drawing </w:t>
+      </w:r>
+      <w:proofErr w:type="spellStart"/>
+      <w:r>
+        <w:t>drawing</w:t>
+      </w:r>
+      <w:proofErr w:type="spellEnd"/>
+      <w:r>
+        <w:t>, String color, float thickness)</w:t>
+      </w:r>
+    </w:p>
+    <w:p>
+      <w:r>
+        <w:t>}</w:t>
+      </w:r>
+    </w:p>
+    <w:p>
+      <w:r>
+        <w:t xml:space="preserve">class </w:t>
+      </w:r>
+      <w:proofErr w:type="spellStart"/>
+      <w:r>
+        <w:t>DashedLine</w:t>
+      </w:r>
+      <w:proofErr w:type="spellEnd"/>
+      <w:r>
+        <w:t xml:space="preserve"> extends Shape {</w:t>
+      </w:r>
+    </w:p>
+    <w:p>
+      <w:r>
+        <w:t xml:space="preserve">    + </w:t>
+      </w:r>
+      <w:proofErr w:type="gramStart"/>
+      <w:r>
+        <w:t>draw(</w:t>
+      </w:r>
+      <w:proofErr w:type="gramEnd"/>
+      <w:r>
+        <w:t xml:space="preserve">Drawing </w:t>
+      </w:r>
+      <w:proofErr w:type="spellStart"/>
+      <w:r>
+        <w:t>drawing</w:t>
+      </w:r>
+      <w:proofErr w:type="spellEnd"/>
+      <w:r>
+        <w:t>, String color, float thickness)</w:t>
+      </w:r>
+    </w:p>
+    <w:p>
+      <w:r>
+        <w:t>}</w:t>
+      </w:r>
+    </w:p>
+    <w:p>
+      <w:r>
+        <w:t>class Arrow extends Shape {</w:t>
+      </w:r>
+    </w:p>
+    <w:p>
+      <w:r>
+        <w:t xml:space="preserve">    + </w:t>
+      </w:r>
+      <w:proofErr w:type="gramStart"/>
+      <w:r>
+        <w:t>draw(</w:t>
+      </w:r>
+      <w:proofErr w:type="gramEnd"/>
+      <w:r>
+        <w:t xml:space="preserve">Drawing </w:t>
+      </w:r>
+      <w:proofErr w:type="spellStart"/>
+      <w:r>
+        <w:t>drawing</w:t>
+      </w:r>
+      <w:proofErr w:type="spellEnd"/>
+      <w:r>
+        <w:t>, String color, float thickness)</w:t>
+      </w:r>
+    </w:p>
+    <w:p>
+      <w:r>
+        <w:t>}</w:t>
+      </w:r>
+    </w:p>
+    <w:p/>
+    <w:p>
+      <w:r>
+        <w:t>class Pen implements Drawing {</w:t>
+      </w:r>
+    </w:p>
+    <w:p>
+      <w:r>
+        <w:t xml:space="preserve">    - color: String</w:t>
+      </w:r>
+    </w:p>
+    <w:p>
+      <w:r>
+        <w:t xml:space="preserve">    - thickness: float</w:t>
+      </w:r>
+    </w:p>
+    <w:p>
+      <w:r>
+        <w:t xml:space="preserve">    + </w:t>
+      </w:r>
+      <w:proofErr w:type="spellStart"/>
+      <w:proofErr w:type="gramStart"/>
+      <w:r>
+        <w:t>drawShape</w:t>
+      </w:r>
+      <w:proofErr w:type="spellEnd"/>
+      <w:r>
+        <w:t>(</w:t>
+      </w:r>
+      <w:proofErr w:type="gramEnd"/>
+      <w:r>
+        <w:t>Shape shape, String color, float thickness)</w:t>
+      </w:r>
+    </w:p>
+    <w:p>
+      <w:r>
+        <w:t xml:space="preserve">    + </w:t>
+      </w:r>
+      <w:proofErr w:type="spellStart"/>
+      <w:proofErr w:type="gramStart"/>
+      <w:r>
+        <w:t>setColor</w:t>
+      </w:r>
+      <w:proofErr w:type="spellEnd"/>
+      <w:r>
+        <w:t>(</w:t>
+      </w:r>
+      <w:proofErr w:type="gramEnd"/>
+      <w:r>
+        <w:t>String color)</w:t>
+      </w:r>
+    </w:p>
+    <w:p>
+      <w:r>
+        <w:t xml:space="preserve">    + </w:t>
+      </w:r>
+      <w:proofErr w:type="spellStart"/>
+      <w:proofErr w:type="gramStart"/>
+      <w:r>
+        <w:t>getColor</w:t>
+      </w:r>
+      <w:proofErr w:type="spellEnd"/>
+      <w:r>
+        <w:t>(</w:t>
+      </w:r>
+      <w:proofErr w:type="gramEnd"/>
+      <w:r>
+        <w:t>): String</w:t>
+      </w:r>
+    </w:p>
+    <w:p>
+      <w:r>
+        <w:t xml:space="preserve">    + </w:t>
+      </w:r>
+      <w:proofErr w:type="spellStart"/>
+      <w:proofErr w:type="gramStart"/>
+      <w:r>
+        <w:t>setThickness</w:t>
+      </w:r>
+      <w:proofErr w:type="spellEnd"/>
+      <w:r>
+        <w:t>(</w:t>
+      </w:r>
+      <w:proofErr w:type="gramEnd"/>
+      <w:r>
+        <w:t>float thickness)</w:t>
+      </w:r>
+    </w:p>
+    <w:p>
+      <w:r>
+        <w:t xml:space="preserve">    + </w:t>
+      </w:r>
+      <w:proofErr w:type="spellStart"/>
+      <w:proofErr w:type="gramStart"/>
+      <w:r>
+        <w:t>getThickness</w:t>
+      </w:r>
+      <w:proofErr w:type="spellEnd"/>
+      <w:r>
+        <w:t>(</w:t>
+      </w:r>
+      <w:proofErr w:type="gramEnd"/>
+      <w:r>
+        <w:t>): float</w:t>
+      </w:r>
+    </w:p>
+    <w:p>
+      <w:r>
+        <w:t>}</w:t>
+      </w:r>
+    </w:p>
+    <w:p/>
+    <w:p>
+      <w:r>
+        <w:t>class Highlighter implements Drawing {</w:t>
+      </w:r>
+    </w:p>
+    <w:p>
+      <w:r>
+        <w:t xml:space="preserve">    - opacity: float</w:t>
+      </w:r>
+    </w:p>
+    <w:p>
+      <w:r>
+        <w:t xml:space="preserve">    + </w:t>
+      </w:r>
+      <w:proofErr w:type="spellStart"/>
+      <w:proofErr w:type="gramStart"/>
+      <w:r>
+        <w:t>drawShape</w:t>
+      </w:r>
+      <w:proofErr w:type="spellEnd"/>
+      <w:r>
+        <w:t>(</w:t>
+      </w:r>
+      <w:proofErr w:type="gramEnd"/>
+      <w:r>
+        <w:t>Shape shape, String color, float thickness)</w:t>
+      </w:r>
+    </w:p>
+    <w:p>
+      <w:r>
+        <w:t xml:space="preserve">    + </w:t>
+      </w:r>
+      <w:proofErr w:type="spellStart"/>
+      <w:proofErr w:type="gramStart"/>
+      <w:r>
+        <w:t>setOpacity</w:t>
+      </w:r>
+      <w:proofErr w:type="spellEnd"/>
+      <w:r>
+        <w:t>(</w:t>
+      </w:r>
+      <w:proofErr w:type="gramEnd"/>
+      <w:r>
+        <w:t>float opacity)</w:t>
+      </w:r>
+    </w:p>
+    <w:p>
+      <w:r>
+        <w:t xml:space="preserve">    + </w:t>
+      </w:r>
+      <w:proofErr w:type="spellStart"/>
+      <w:proofErr w:type="gramStart"/>
+      <w:r>
+        <w:t>getOpacity</w:t>
+      </w:r>
+      <w:proofErr w:type="spellEnd"/>
+      <w:r>
+        <w:t>(</w:t>
+      </w:r>
+      <w:proofErr w:type="gramEnd"/>
+      <w:r>
+        <w:t>): float</w:t>
+      </w:r>
+    </w:p>
+    <w:p>
+      <w:r>
+        <w:lastRenderedPageBreak/>
+        <w:t>}</w:t>
+      </w:r>
+    </w:p>
+    <w:p/>
+    <w:p>
+      <w:r>
+        <w:t>class Pencil implements Drawing {</w:t>
+      </w:r>
+    </w:p>
+    <w:p>
+      <w:r>
+        <w:t xml:space="preserve">    - color: String</w:t>
+      </w:r>
+    </w:p>
+    <w:p>
+      <w:r>
+        <w:t xml:space="preserve">    - thickness: float</w:t>
+      </w:r>
+    </w:p>
+    <w:p>
+      <w:r>
+        <w:t xml:space="preserve">    + </w:t>
+      </w:r>
+      <w:proofErr w:type="spellStart"/>
+      <w:proofErr w:type="gramStart"/>
+      <w:r>
+        <w:t>drawShape</w:t>
+      </w:r>
+      <w:proofErr w:type="spellEnd"/>
+      <w:r>
+        <w:t>(</w:t>
+      </w:r>
+      <w:proofErr w:type="gramEnd"/>
+      <w:r>
+        <w:t>Shape shape, String color, float thickness)</w:t>
+      </w:r>
+    </w:p>
+    <w:p>
+      <w:r>
+        <w:t xml:space="preserve">    + </w:t>
+      </w:r>
+      <w:proofErr w:type="spellStart"/>
+      <w:proofErr w:type="gramStart"/>
+      <w:r>
+        <w:t>setColor</w:t>
+      </w:r>
+      <w:proofErr w:type="spellEnd"/>
+      <w:r>
+        <w:t>(</w:t>
+      </w:r>
+      <w:proofErr w:type="gramEnd"/>
+      <w:r>
+        <w:t>String color)</w:t>
+      </w:r>
+    </w:p>
+    <w:p>
+      <w:r>
+        <w:t xml:space="preserve">    + </w:t>
+      </w:r>
+      <w:proofErr w:type="spellStart"/>
+      <w:proofErr w:type="gramStart"/>
+      <w:r>
+        <w:t>getColor</w:t>
+      </w:r>
+      <w:proofErr w:type="spellEnd"/>
+      <w:r>
+        <w:t>(</w:t>
+      </w:r>
+      <w:proofErr w:type="gramEnd"/>
+      <w:r>
+        <w:t>): String</w:t>
+      </w:r>
+    </w:p>
+    <w:p>
+      <w:r>
+        <w:t xml:space="preserve">    + </w:t>
+      </w:r>
+      <w:proofErr w:type="spellStart"/>
+      <w:proofErr w:type="gramStart"/>
+      <w:r>
+        <w:t>setThickness</w:t>
+      </w:r>
+      <w:proofErr w:type="spellEnd"/>
+      <w:r>
+        <w:t>(</w:t>
+      </w:r>
+      <w:proofErr w:type="gramEnd"/>
+      <w:r>
+        <w:t>float thickness)</w:t>
+      </w:r>
+    </w:p>
+    <w:p>
+      <w:r>
+        <w:t xml:space="preserve">    + </w:t>
+      </w:r>
+      <w:proofErr w:type="spellStart"/>
+      <w:proofErr w:type="gramStart"/>
+      <w:r>
+        <w:t>getThickness</w:t>
+      </w:r>
+      <w:proofErr w:type="spellEnd"/>
+      <w:r>
+        <w:t>(</w:t>
+      </w:r>
+      <w:proofErr w:type="gramEnd"/>
+      <w:r>
+        <w:t>): float</w:t>
+      </w:r>
+    </w:p>
+    <w:p>
+      <w:r>
+        <w:t>}</w:t>
+      </w:r>
+    </w:p>
+    <w:p/>
+    <w:p/>
+    <w:p>
+      <w:r>
+        <w:t>class Brush implements Drawing {</w:t>
+      </w:r>
+    </w:p>
+    <w:p>
+      <w:r>
+        <w:t xml:space="preserve">    - size: float</w:t>
+      </w:r>
+    </w:p>
+    <w:p>
+      <w:r>
+        <w:t xml:space="preserve">    - texture: String</w:t>
+      </w:r>
+    </w:p>
+    <w:p>
+      <w:r>
+        <w:t xml:space="preserve">    + </w:t>
+      </w:r>
+      <w:proofErr w:type="spellStart"/>
+      <w:proofErr w:type="gramStart"/>
+      <w:r>
+        <w:t>drawShape</w:t>
+      </w:r>
+      <w:proofErr w:type="spellEnd"/>
+      <w:r>
+        <w:t>(</w:t>
+      </w:r>
+      <w:proofErr w:type="gramEnd"/>
+      <w:r>
+        <w:t>Shape shape, String color, float thickness)</w:t>
+      </w:r>
+    </w:p>
+    <w:p>
+      <w:r>
+        <w:t xml:space="preserve">    + </w:t>
+      </w:r>
+      <w:proofErr w:type="spellStart"/>
+      <w:proofErr w:type="gramStart"/>
+      <w:r>
+        <w:t>setSize</w:t>
+      </w:r>
+      <w:proofErr w:type="spellEnd"/>
+      <w:r>
+        <w:t>(</w:t>
+      </w:r>
+      <w:proofErr w:type="gramEnd"/>
+      <w:r>
+        <w:t>float size)</w:t>
+      </w:r>
+    </w:p>
+    <w:p>
+      <w:r>
+        <w:t xml:space="preserve">    + </w:t>
+      </w:r>
+      <w:proofErr w:type="spellStart"/>
+      <w:proofErr w:type="gramStart"/>
+      <w:r>
+        <w:t>getSize</w:t>
+      </w:r>
+      <w:proofErr w:type="spellEnd"/>
+      <w:r>
+        <w:t>(</w:t>
+      </w:r>
+      <w:proofErr w:type="gramEnd"/>
+      <w:r>
+        <w:t>): float</w:t>
+      </w:r>
+    </w:p>
+    <w:p>
+      <w:r>
+        <w:t xml:space="preserve">    + </w:t>
+      </w:r>
+      <w:proofErr w:type="spellStart"/>
+      <w:proofErr w:type="gramStart"/>
+      <w:r>
+        <w:t>setTexture</w:t>
+      </w:r>
+      <w:proofErr w:type="spellEnd"/>
+      <w:r>
+        <w:t>(</w:t>
+      </w:r>
+      <w:proofErr w:type="gramEnd"/>
+      <w:r>
+        <w:t>String texture)</w:t>
+      </w:r>
+    </w:p>
+    <w:p>
+      <w:r>
+        <w:t xml:space="preserve">    + </w:t>
+      </w:r>
+      <w:proofErr w:type="spellStart"/>
+      <w:proofErr w:type="gramStart"/>
+      <w:r>
+        <w:t>getTexture</w:t>
+      </w:r>
+      <w:proofErr w:type="spellEnd"/>
+      <w:r>
+        <w:t>(</w:t>
+      </w:r>
+      <w:proofErr w:type="gramEnd"/>
+      <w:r>
+        <w:t>): String</w:t>
+      </w:r>
+    </w:p>
+    <w:p>
+      <w:r>
+        <w:t>}</w:t>
+      </w:r>
+    </w:p>
+    <w:p/>
+    <w:p>
+      <w:r>
+        <w:t>class Marker implements Drawing {</w:t>
+      </w:r>
+    </w:p>
+    <w:p>
+      <w:r>
+        <w:t xml:space="preserve">    - color: String</w:t>
+      </w:r>
+    </w:p>
+    <w:p>
+      <w:r>
+        <w:t xml:space="preserve">    - thickness: float</w:t>
+      </w:r>
+    </w:p>
+    <w:p>
+      <w:r>
+        <w:t xml:space="preserve">    + </w:t>
+      </w:r>
+      <w:proofErr w:type="spellStart"/>
+      <w:proofErr w:type="gramStart"/>
+      <w:r>
+        <w:t>drawShape</w:t>
+      </w:r>
+      <w:proofErr w:type="spellEnd"/>
+      <w:r>
+        <w:t>(</w:t>
+      </w:r>
+      <w:proofErr w:type="gramEnd"/>
+      <w:r>
+        <w:t>Shape shape, String color, float thickness)</w:t>
+      </w:r>
+    </w:p>
+    <w:p>
+      <w:r>
+        <w:t xml:space="preserve">    + </w:t>
+      </w:r>
+      <w:proofErr w:type="spellStart"/>
+      <w:proofErr w:type="gramStart"/>
+      <w:r>
+        <w:t>setColor</w:t>
+      </w:r>
+      <w:proofErr w:type="spellEnd"/>
+      <w:r>
+        <w:t>(</w:t>
+      </w:r>
+      <w:proofErr w:type="gramEnd"/>
+      <w:r>
+        <w:t>String color)</w:t>
+      </w:r>
+    </w:p>
+    <w:p>
+      <w:r>
+        <w:t xml:space="preserve">    + </w:t>
+      </w:r>
+      <w:proofErr w:type="spellStart"/>
+      <w:proofErr w:type="gramStart"/>
+      <w:r>
+        <w:t>getColor</w:t>
+      </w:r>
+      <w:proofErr w:type="spellEnd"/>
+      <w:r>
+        <w:t>(</w:t>
+      </w:r>
+      <w:proofErr w:type="gramEnd"/>
+      <w:r>
+        <w:t>): String</w:t>
+      </w:r>
+    </w:p>
+    <w:p>
+      <w:r>
+        <w:lastRenderedPageBreak/>
+        <w:t xml:space="preserve">    + </w:t>
+      </w:r>
+      <w:proofErr w:type="spellStart"/>
+      <w:proofErr w:type="gramStart"/>
+      <w:r>
+        <w:t>setThickness</w:t>
+      </w:r>
+      <w:proofErr w:type="spellEnd"/>
+      <w:r>
+        <w:t>(</w:t>
+      </w:r>
+      <w:proofErr w:type="gramEnd"/>
+      <w:r>
+        <w:t>float thickness)</w:t>
+      </w:r>
+    </w:p>
+    <w:p>
+      <w:r>
+        <w:t xml:space="preserve">    + </w:t>
+      </w:r>
+      <w:proofErr w:type="spellStart"/>
+      <w:proofErr w:type="gramStart"/>
+      <w:r>
+        <w:t>getThickness</w:t>
+      </w:r>
+      <w:proofErr w:type="spellEnd"/>
+      <w:r>
+        <w:t>(</w:t>
+      </w:r>
+      <w:proofErr w:type="gramEnd"/>
+      <w:r>
+        <w:t>): float</w:t>
+      </w:r>
+    </w:p>
+    <w:p>
+      <w:r>
+        <w:t>}</w:t>
+      </w:r>
+    </w:p>
+    <w:p/>
+    <w:p>
+      <w:r>
+        <w:t>class Eraser implements Drawing {</w:t>
+      </w:r>
+    </w:p>
+    <w:p>
+      <w:r>
+        <w:t xml:space="preserve">    - size: float</w:t>
+      </w:r>
+    </w:p>
+    <w:p>
+      <w:r>
+        <w:t xml:space="preserve">    + </w:t>
+      </w:r>
+      <w:proofErr w:type="spellStart"/>
+      <w:proofErr w:type="gramStart"/>
+      <w:r>
+        <w:t>drawShape</w:t>
+      </w:r>
+      <w:proofErr w:type="spellEnd"/>
+      <w:r>
+        <w:t>(</w:t>
+      </w:r>
+      <w:proofErr w:type="gramEnd"/>
+      <w:r>
+        <w:t>Shape shape, String color, float thickness)</w:t>
+      </w:r>
+    </w:p>
+    <w:p>
+      <w:r>
+        <w:t xml:space="preserve">    + </w:t>
+      </w:r>
+      <w:proofErr w:type="spellStart"/>
+      <w:proofErr w:type="gramStart"/>
+      <w:r>
+        <w:t>setSize</w:t>
+      </w:r>
+      <w:proofErr w:type="spellEnd"/>
+      <w:r>
+        <w:t>(</w:t>
+      </w:r>
+      <w:proofErr w:type="gramEnd"/>
+      <w:r>
+        <w:t>float size)</w:t>
+      </w:r>
+    </w:p>
+    <w:p>
+      <w:r>
+        <w:t xml:space="preserve">    + </w:t>
+      </w:r>
+      <w:proofErr w:type="spellStart"/>
+      <w:proofErr w:type="gramStart"/>
+      <w:r>
+        <w:t>getSize</w:t>
+      </w:r>
+      <w:proofErr w:type="spellEnd"/>
+      <w:r>
+        <w:t>(</w:t>
+      </w:r>
+      <w:proofErr w:type="gramEnd"/>
+      <w:r>
+        <w:t>): float</w:t>
+      </w:r>
+    </w:p>
+    <w:p>
+      <w:r>
+        <w:t>}</w:t>
+      </w:r>
+    </w:p>
+    <w:p/>
+    <w:p/>
+    <w:p>
+      <w:r>
+        <w:t xml:space="preserve">class </w:t>
+      </w:r>
+      <w:proofErr w:type="spellStart"/>
+      <w:r>
+        <w:t>LineTool</w:t>
+      </w:r>
+      <w:proofErr w:type="spellEnd"/>
+      <w:r>
+        <w:t xml:space="preserve"> implements Drawing {</w:t>
+      </w:r>
+    </w:p>
+    <w:p>
+      <w:r>
+        <w:t xml:space="preserve">    - color: String</w:t>
+      </w:r>
+    </w:p>
+    <w:p>
+      <w:r>
+        <w:t xml:space="preserve">    - thickness: float</w:t>
+      </w:r>
+    </w:p>
+    <w:p>
+      <w:r>
+        <w:t xml:space="preserve">    + </w:t>
+      </w:r>
+      <w:proofErr w:type="spellStart"/>
+      <w:proofErr w:type="gramStart"/>
+      <w:r>
+        <w:t>drawShape</w:t>
+      </w:r>
+      <w:proofErr w:type="spellEnd"/>
+      <w:r>
+        <w:t>(</w:t>
+      </w:r>
+      <w:proofErr w:type="gramEnd"/>
+      <w:r>
+        <w:t>Shape shape, String color, float thickness)</w:t>
+      </w:r>
+    </w:p>
+    <w:p>
+      <w:r>
+        <w:t xml:space="preserve">    + </w:t>
+      </w:r>
+      <w:proofErr w:type="spellStart"/>
+      <w:proofErr w:type="gramStart"/>
+      <w:r>
+        <w:t>setColor</w:t>
+      </w:r>
+      <w:proofErr w:type="spellEnd"/>
+      <w:r>
+        <w:t>(</w:t>
+      </w:r>
+      <w:proofErr w:type="gramEnd"/>
+      <w:r>
+        <w:t>String color)</w:t>
+      </w:r>
+    </w:p>
+    <w:p>
+      <w:r>
+        <w:t xml:space="preserve">    + </w:t>
+      </w:r>
+      <w:proofErr w:type="spellStart"/>
+      <w:proofErr w:type="gramStart"/>
+      <w:r>
+        <w:t>getColor</w:t>
+      </w:r>
+      <w:proofErr w:type="spellEnd"/>
+      <w:r>
+        <w:t>(</w:t>
+      </w:r>
+      <w:proofErr w:type="gramEnd"/>
+      <w:r>
+        <w:t>): String</w:t>
+      </w:r>
+    </w:p>
+    <w:p>
+      <w:r>
+        <w:t xml:space="preserve">    + </w:t>
+      </w:r>
+      <w:proofErr w:type="spellStart"/>
+      <w:proofErr w:type="gramStart"/>
+      <w:r>
+        <w:t>setThickness</w:t>
+      </w:r>
+      <w:proofErr w:type="spellEnd"/>
+      <w:r>
+        <w:t>(</w:t>
+      </w:r>
+      <w:proofErr w:type="gramEnd"/>
+      <w:r>
+        <w:t>float thickness)</w:t>
+      </w:r>
+    </w:p>
+    <w:p>
+      <w:r>
+        <w:t xml:space="preserve">    + </w:t>
+      </w:r>
+      <w:proofErr w:type="spellStart"/>
+      <w:proofErr w:type="gramStart"/>
+      <w:r>
+        <w:t>getThickness</w:t>
+      </w:r>
+      <w:proofErr w:type="spellEnd"/>
+      <w:r>
+        <w:t>(</w:t>
+      </w:r>
+      <w:proofErr w:type="gramEnd"/>
+      <w:r>
+        <w:t>): float</w:t>
+      </w:r>
+    </w:p>
+    <w:p>
+      <w:r>
+        <w:t>}</w:t>
+      </w:r>
+    </w:p>
+    <w:p/>
+    <w:p>
+      <w:r>
+        <w:t xml:space="preserve">class </w:t>
+      </w:r>
+      <w:proofErr w:type="spellStart"/>
+      <w:r>
+        <w:t>ShapeTool</w:t>
+      </w:r>
+      <w:proofErr w:type="spellEnd"/>
+      <w:r>
+        <w:t xml:space="preserve"> implements Drawing {</w:t>
+      </w:r>
+    </w:p>
+    <w:p>
+      <w:r>
+        <w:t xml:space="preserve">    - color: String</w:t>
+      </w:r>
+    </w:p>
+    <w:p>
+      <w:r>
+        <w:t xml:space="preserve">    - thickness: float</w:t>
+      </w:r>
+    </w:p>
+    <w:p>
+      <w:r>
+        <w:t xml:space="preserve">    + </w:t>
+      </w:r>
+      <w:proofErr w:type="spellStart"/>
+      <w:proofErr w:type="gramStart"/>
+      <w:r>
+        <w:t>drawShape</w:t>
+      </w:r>
+      <w:proofErr w:type="spellEnd"/>
+      <w:r>
+        <w:t>(</w:t>
+      </w:r>
+      <w:proofErr w:type="gramEnd"/>
+      <w:r>
+        <w:t>Shape shape, String color, float thickness)</w:t>
+      </w:r>
+    </w:p>
+    <w:p>
+      <w:r>
+        <w:t xml:space="preserve">    + </w:t>
+      </w:r>
+      <w:proofErr w:type="spellStart"/>
+      <w:proofErr w:type="gramStart"/>
+      <w:r>
+        <w:t>setColor</w:t>
+      </w:r>
+      <w:proofErr w:type="spellEnd"/>
+      <w:r>
+        <w:t>(</w:t>
+      </w:r>
+      <w:proofErr w:type="gramEnd"/>
+      <w:r>
+        <w:t>String color)</w:t>
+      </w:r>
+    </w:p>
+    <w:p>
+      <w:r>
+        <w:t xml:space="preserve">    + </w:t>
+      </w:r>
+      <w:proofErr w:type="spellStart"/>
+      <w:proofErr w:type="gramStart"/>
+      <w:r>
+        <w:t>getColor</w:t>
+      </w:r>
+      <w:proofErr w:type="spellEnd"/>
+      <w:r>
+        <w:t>(</w:t>
+      </w:r>
+      <w:proofErr w:type="gramEnd"/>
+      <w:r>
+        <w:t>): String</w:t>
+      </w:r>
+    </w:p>
+    <w:p>
+      <w:r>
+        <w:t xml:space="preserve">    + </w:t>
+      </w:r>
+      <w:proofErr w:type="spellStart"/>
+      <w:proofErr w:type="gramStart"/>
+      <w:r>
+        <w:t>setThickness</w:t>
+      </w:r>
+      <w:proofErr w:type="spellEnd"/>
+      <w:r>
+        <w:t>(</w:t>
+      </w:r>
+      <w:proofErr w:type="gramEnd"/>
+      <w:r>
+        <w:t>float thickness)</w:t>
+      </w:r>
+    </w:p>
+    <w:p>
+      <w:r>
+        <w:lastRenderedPageBreak/>
+        <w:t xml:space="preserve">    + </w:t>
+      </w:r>
+      <w:proofErr w:type="spellStart"/>
+      <w:proofErr w:type="gramStart"/>
+      <w:r>
+        <w:t>getThickness</w:t>
+      </w:r>
+      <w:proofErr w:type="spellEnd"/>
+      <w:r>
+        <w:t>(</w:t>
+      </w:r>
+      <w:proofErr w:type="gramEnd"/>
+      <w:r>
+        <w:t>): float</w:t>
+      </w:r>
+    </w:p>
+    <w:p>
+      <w:r>
+        <w:t>}</w:t>
+      </w:r>
+    </w:p>
+    <w:p/>
+    <w:p>
+      <w:r>
+        <w:t xml:space="preserve">class </w:t>
+      </w:r>
+      <w:proofErr w:type="spellStart"/>
+      <w:r>
+        <w:t>TextTool</w:t>
+      </w:r>
+      <w:proofErr w:type="spellEnd"/>
+      <w:r>
+        <w:t xml:space="preserve"> implements Drawing {</w:t>
+      </w:r>
+    </w:p>
+    <w:p>
+      <w:r>
+        <w:t xml:space="preserve">    - font: String</w:t>
+      </w:r>
+    </w:p>
+    <w:p>
+      <w:r>
+        <w:t xml:space="preserve">    - size: float</w:t>
+      </w:r>
+    </w:p>
+    <w:p>
+      <w:r>
+        <w:t xml:space="preserve">    + </w:t>
+      </w:r>
+      <w:proofErr w:type="spellStart"/>
+      <w:proofErr w:type="gramStart"/>
+      <w:r>
+        <w:t>drawShape</w:t>
+      </w:r>
+      <w:proofErr w:type="spellEnd"/>
+      <w:r>
+        <w:t>(</w:t>
+      </w:r>
+      <w:proofErr w:type="gramEnd"/>
+      <w:r>
+        <w:t>Shape shape, String color, float thickness)</w:t>
+      </w:r>
+    </w:p>
+    <w:p>
+      <w:r>
+        <w:t xml:space="preserve">    + </w:t>
+      </w:r>
+      <w:proofErr w:type="spellStart"/>
+      <w:proofErr w:type="gramStart"/>
+      <w:r>
+        <w:t>setFont</w:t>
+      </w:r>
+      <w:proofErr w:type="spellEnd"/>
+      <w:r>
+        <w:t>(</w:t>
+      </w:r>
+      <w:proofErr w:type="gramEnd"/>
+      <w:r>
+        <w:t>String font)</w:t>
+      </w:r>
+    </w:p>
+    <w:p>
+      <w:r>
+        <w:t xml:space="preserve">    + </w:t>
+      </w:r>
+      <w:proofErr w:type="spellStart"/>
+      <w:proofErr w:type="gramStart"/>
+      <w:r>
+        <w:t>getFont</w:t>
+      </w:r>
+      <w:proofErr w:type="spellEnd"/>
+      <w:r>
+        <w:t>(</w:t>
+      </w:r>
+      <w:proofErr w:type="gramEnd"/>
+      <w:r>
+        <w:t>): String</w:t>
+      </w:r>
+    </w:p>
+    <w:p>
+      <w:r>
+        <w:t xml:space="preserve">    + </w:t>
+      </w:r>
+      <w:proofErr w:type="spellStart"/>
+      <w:proofErr w:type="gramStart"/>
+      <w:r>
+        <w:t>setSize</w:t>
+      </w:r>
+      <w:proofErr w:type="spellEnd"/>
+      <w:r>
+        <w:t>(</w:t>
+      </w:r>
+      <w:proofErr w:type="gramEnd"/>
+      <w:r>
+        <w:t>float size)</w:t>
+      </w:r>
+    </w:p>
+    <w:p>
+      <w:r>
+        <w:t xml:space="preserve">    + </w:t>
+      </w:r>
+      <w:proofErr w:type="spellStart"/>
+      <w:proofErr w:type="gramStart"/>
+      <w:r>
+        <w:t>getSize</w:t>
+      </w:r>
+      <w:proofErr w:type="spellEnd"/>
+      <w:r>
+        <w:t>(</w:t>
+      </w:r>
+      <w:proofErr w:type="gramEnd"/>
+      <w:r>
+        <w:t>): float</w:t>
+      </w:r>
+    </w:p>
+    <w:p>
+      <w:r>
+        <w:t>}</w:t>
+      </w:r>
+    </w:p>
+    <w:p/>
+    <w:p>
+      <w:r>
+        <w:t>' ==============================</w:t>
+      </w:r>
+    </w:p>
+    <w:p>
+      <w:r>
+        <w:t>' Relationships</w:t>
+      </w:r>
+    </w:p>
+    <w:p>
+      <w:r>
+        <w:t>' ==============================</w:t>
+      </w:r>
+    </w:p>
+    <w:p>
+      <w:r>
+        <w:t>Note</w:t>
+      </w:r>
+      <w:proofErr w:type="gramStart"/>
+      <w:r>
+        <w:t xml:space="preserve"> ..</w:t>
+      </w:r>
+      <w:proofErr w:type="gramEnd"/>
+      <w:r>
+        <w:t xml:space="preserve">|&gt; </w:t>
+      </w:r>
+      <w:proofErr w:type="spellStart"/>
+      <w:r>
+        <w:t>NoteObservable</w:t>
+      </w:r>
+      <w:proofErr w:type="spellEnd"/>
+    </w:p>
+    <w:p>
+      <w:proofErr w:type="spellStart"/>
+      <w:r>
+        <w:t>NoteObservable</w:t>
+      </w:r>
+      <w:proofErr w:type="spellEnd"/>
+      <w:r>
+        <w:t xml:space="preserve"> o-- </w:t>
+      </w:r>
+      <w:proofErr w:type="spellStart"/>
+      <w:r>
+        <w:t>NoteObserver</w:t>
+      </w:r>
+      <w:proofErr w:type="spellEnd"/>
+    </w:p>
+    <w:p>
+      <w:r>
+        <w:t>'</w:t>
+      </w:r>
+      <w:proofErr w:type="spellStart"/>
+      <w:r>
+        <w:t>NoteObserver</w:t>
+      </w:r>
+      <w:proofErr w:type="spellEnd"/>
+      <w:r>
+        <w:t xml:space="preserve"> &lt;</w:t>
+      </w:r>
+      <w:proofErr w:type="gramStart"/>
+      <w:r>
+        <w:t>|..</w:t>
+      </w:r>
+      <w:proofErr w:type="gramEnd"/>
+      <w:r>
+        <w:t xml:space="preserve"> </w:t>
+      </w:r>
+      <w:proofErr w:type="spellStart"/>
+      <w:r>
+        <w:t>TagSystem</w:t>
+      </w:r>
+      <w:proofErr w:type="spellEnd"/>
+      <w:r>
+        <w:t>'</w:t>
+      </w:r>
+    </w:p>
+    <w:p>
+      <w:r>
+        <w:t>'</w:t>
+      </w:r>
+      <w:proofErr w:type="spellStart"/>
+      <w:r>
+        <w:t>NoteObserver</w:t>
+      </w:r>
+      <w:proofErr w:type="spellEnd"/>
+      <w:r>
+        <w:t xml:space="preserve"> &lt;</w:t>
+      </w:r>
+      <w:proofErr w:type="gramStart"/>
+      <w:r>
+        <w:t>|..</w:t>
+      </w:r>
+      <w:proofErr w:type="gramEnd"/>
+      <w:r>
+        <w:t xml:space="preserve"> </w:t>
+      </w:r>
+      <w:proofErr w:type="spellStart"/>
+      <w:r>
+        <w:t>SyncModule</w:t>
+      </w:r>
+      <w:proofErr w:type="spellEnd"/>
+      <w:r>
+        <w:t>'</w:t>
+      </w:r>
+    </w:p>
+    <w:p>
+      <w:r>
+        <w:t xml:space="preserve">Subject o-- </w:t>
+      </w:r>
+      <w:proofErr w:type="spellStart"/>
+      <w:proofErr w:type="gramStart"/>
+      <w:r>
+        <w:t>NoteComponent</w:t>
+      </w:r>
+      <w:proofErr w:type="spellEnd"/>
+      <w:r>
+        <w:t xml:space="preserve"> :</w:t>
+      </w:r>
+      <w:proofErr w:type="gramEnd"/>
+      <w:r>
+        <w:t xml:space="preserve"> contains</w:t>
+      </w:r>
+    </w:p>
+    <w:p/>
+    <w:p>
+      <w:r>
+        <w:t xml:space="preserve">User "1" o-- "*" </w:t>
+      </w:r>
+      <w:proofErr w:type="gramStart"/>
+      <w:r>
+        <w:t>Note :</w:t>
+      </w:r>
+      <w:proofErr w:type="gramEnd"/>
+      <w:r>
+        <w:t xml:space="preserve"> manages notes</w:t>
+      </w:r>
+    </w:p>
+    <w:p/>
+    <w:p>
+      <w:r>
+        <w:t xml:space="preserve">Note o-- </w:t>
+      </w:r>
+      <w:proofErr w:type="gramStart"/>
+      <w:r>
+        <w:t>Drawing :</w:t>
+      </w:r>
+      <w:proofErr w:type="gramEnd"/>
+      <w:r>
+        <w:t xml:space="preserve"> uses drawing tools</w:t>
+      </w:r>
+    </w:p>
+    <w:p>
+      <w:r>
+        <w:t xml:space="preserve">Note o-- </w:t>
+      </w:r>
+      <w:proofErr w:type="spellStart"/>
+      <w:proofErr w:type="gramStart"/>
+      <w:r>
+        <w:t>NoteState</w:t>
+      </w:r>
+      <w:proofErr w:type="spellEnd"/>
+      <w:r>
+        <w:t xml:space="preserve"> :</w:t>
+      </w:r>
+      <w:proofErr w:type="gramEnd"/>
+      <w:r>
+        <w:t xml:space="preserve"> manages state</w:t>
+      </w:r>
+    </w:p>
+    <w:p>
+      <w:r>
+        <w:t xml:space="preserve">Note o-- </w:t>
+      </w:r>
+      <w:proofErr w:type="spellStart"/>
+      <w:proofErr w:type="gramStart"/>
+      <w:r>
+        <w:t>NoteMemento</w:t>
+      </w:r>
+      <w:proofErr w:type="spellEnd"/>
+      <w:r>
+        <w:t xml:space="preserve"> :</w:t>
+      </w:r>
+      <w:proofErr w:type="gramEnd"/>
+      <w:r>
+        <w:t xml:space="preserve"> creates and restores mementos</w:t>
+      </w:r>
+    </w:p>
+    <w:p>
+      <w:proofErr w:type="spellStart"/>
+      <w:r>
+        <w:t>MementoManager</w:t>
+      </w:r>
+      <w:proofErr w:type="spellEnd"/>
+      <w:r>
+        <w:t xml:space="preserve"> o-- </w:t>
+      </w:r>
+      <w:proofErr w:type="spellStart"/>
+      <w:proofErr w:type="gramStart"/>
+      <w:r>
+        <w:t>NoteMemento</w:t>
+      </w:r>
+      <w:proofErr w:type="spellEnd"/>
+      <w:r>
+        <w:t xml:space="preserve"> :</w:t>
+      </w:r>
+      <w:proofErr w:type="gramEnd"/>
+      <w:r>
+        <w:t xml:space="preserve"> manages mementos</w:t>
+      </w:r>
+    </w:p>
+    <w:p>
+      <w:proofErr w:type="spellStart"/>
+      <w:r>
+        <w:t>MementoManager</w:t>
+      </w:r>
+      <w:proofErr w:type="spellEnd"/>
+      <w:r>
+        <w:t xml:space="preserve"> o-- </w:t>
+      </w:r>
+      <w:proofErr w:type="gramStart"/>
+      <w:r>
+        <w:t>Note :</w:t>
+      </w:r>
+      <w:proofErr w:type="gramEnd"/>
+      <w:r>
+        <w:t xml:space="preserve"> interacts with notes</w:t>
+      </w:r>
+    </w:p>
+    <w:p/>
+    <w:p>
+      <w:r>
+        <w:t xml:space="preserve">Note o-- </w:t>
+      </w:r>
+      <w:proofErr w:type="spellStart"/>
+      <w:proofErr w:type="gramStart"/>
+      <w:r>
+        <w:t>PageLayout</w:t>
+      </w:r>
+      <w:proofErr w:type="spellEnd"/>
+      <w:r>
+        <w:t xml:space="preserve"> :</w:t>
+      </w:r>
+      <w:proofErr w:type="gramEnd"/>
+      <w:r>
+        <w:t xml:space="preserve"> applies layout</w:t>
+      </w:r>
+    </w:p>
+    <w:p>
+      <w:r>
+        <w:t>Note</w:t>
+      </w:r>
+      <w:proofErr w:type="gramStart"/>
+      <w:r>
+        <w:t xml:space="preserve"> ..</w:t>
+      </w:r>
+      <w:proofErr w:type="gramEnd"/>
+      <w:r>
+        <w:t xml:space="preserve">|&gt; </w:t>
+      </w:r>
+      <w:proofErr w:type="spellStart"/>
+      <w:r>
+        <w:t>NoteFactory</w:t>
+      </w:r>
+      <w:proofErr w:type="spellEnd"/>
+      <w:r>
+        <w:t xml:space="preserve"> : created by</w:t>
+      </w:r>
+    </w:p>
+    <w:p/>
+    <w:p>
+      <w:r>
+        <w:t xml:space="preserve">Note -&gt; </w:t>
+      </w:r>
+      <w:proofErr w:type="gramStart"/>
+      <w:r>
+        <w:t>Shape :</w:t>
+      </w:r>
+      <w:proofErr w:type="gramEnd"/>
+      <w:r>
+        <w:t xml:space="preserve"> uses shapes for drawing</w:t>
+      </w:r>
+    </w:p>
+    <w:p>
+      <w:r>
+        <w:t xml:space="preserve">Drawing --|&gt; </w:t>
+      </w:r>
+      <w:proofErr w:type="gramStart"/>
+      <w:r>
+        <w:t>Shape :</w:t>
+      </w:r>
+      <w:proofErr w:type="gramEnd"/>
+      <w:r>
+        <w:t xml:space="preserve"> shapes are drawable</w:t>
+      </w:r>
+    </w:p>
+    <w:p/>
+    <w:p>
+      <w:r>
+        <w:t>@enduml</w:t>
+      </w:r>
+    </w:p>
+    <w:p/>
+    <w:p>
+      <w:pPr>
+        <w:rPr>
+          <w:b/>
+          <w:bCs/>
+          <w:u w:val="single"/>
+        </w:rPr>
+      </w:pPr>
+      <w:r>
+        <w:rPr>
+          <w:b/>
+          <w:bCs/>
+          <w:u w:val="single"/>
+        </w:rPr>
+        <w:t>Applying Page Layout Activity UML:</w:t>
+      </w:r>
+    </w:p>
+    <w:p>
+      <w:r>
+        <w:t>@startuml</w:t>
+      </w:r>
+    </w:p>
+    <w:p>
+      <w:r>
+        <w:t>title Creating and Applying a Page Layout</w:t>
+      </w:r>
+    </w:p>
+    <w:p/>
+    <w:p>
+      <w:r>
+        <w:t>start</w:t>
+      </w:r>
+    </w:p>
+    <w:p>
+      <w:proofErr w:type="gramStart"/>
+      <w:r>
+        <w:t>:User</w:t>
+      </w:r>
+      <w:proofErr w:type="gramEnd"/>
+      <w:r>
+        <w:t xml:space="preserve"> initiates layout creation;</w:t>
+      </w:r>
+    </w:p>
+    <w:p>
+      <w:proofErr w:type="gramStart"/>
+      <w:r>
+        <w:t>:User</w:t>
+      </w:r>
+      <w:proofErr w:type="gramEnd"/>
+      <w:r>
+        <w:t xml:space="preserve"> selects layout type;</w:t>
+      </w:r>
+    </w:p>
+    <w:p/>
+    <w:p>
+      <w:r>
+        <w:t>if (Layout type is Lined?) then (Lined)</w:t>
+      </w:r>
+    </w:p>
+    <w:p>
+      <w:r>
+        <w:t xml:space="preserve">    </w:t>
+      </w:r>
+      <w:proofErr w:type="gramStart"/>
+      <w:r>
+        <w:t>:Create</w:t>
+      </w:r>
+      <w:proofErr w:type="gramEnd"/>
+      <w:r>
+        <w:t xml:space="preserve"> </w:t>
+      </w:r>
+      <w:proofErr w:type="spellStart"/>
+      <w:r>
+        <w:t>LinedNote</w:t>
+      </w:r>
+      <w:proofErr w:type="spellEnd"/>
+      <w:r>
+        <w:t xml:space="preserve"> layout;</w:t>
+      </w:r>
+    </w:p>
+    <w:p>
+      <w:r>
+        <w:t xml:space="preserve">    </w:t>
+      </w:r>
+      <w:proofErr w:type="gramStart"/>
+      <w:r>
+        <w:t>:User</w:t>
+      </w:r>
+      <w:proofErr w:type="gramEnd"/>
+      <w:r>
+        <w:t xml:space="preserve"> configures </w:t>
+      </w:r>
+      <w:proofErr w:type="spellStart"/>
+      <w:r>
+        <w:t>LinedNote</w:t>
+      </w:r>
+      <w:proofErr w:type="spellEnd"/>
+      <w:r>
+        <w:t xml:space="preserve"> settings;</w:t>
+      </w:r>
+    </w:p>
+    <w:p>
+      <w:r>
+        <w:t>elseif (Layout type is Grid?) then (Grid)</w:t>
+      </w:r>
+    </w:p>
+    <w:p>
+      <w:r>
+        <w:t xml:space="preserve">    </w:t>
+      </w:r>
+      <w:proofErr w:type="gramStart"/>
+      <w:r>
+        <w:t>:Create</w:t>
+      </w:r>
+      <w:proofErr w:type="gramEnd"/>
+      <w:r>
+        <w:t xml:space="preserve"> </w:t>
+      </w:r>
+      <w:proofErr w:type="spellStart"/>
+      <w:r>
+        <w:t>GridNote</w:t>
+      </w:r>
+      <w:proofErr w:type="spellEnd"/>
+      <w:r>
+        <w:t xml:space="preserve"> layout;</w:t>
+      </w:r>
+    </w:p>
+    <w:p>
+      <w:r>
+        <w:t xml:space="preserve">    </w:t>
+      </w:r>
+      <w:proofErr w:type="gramStart"/>
+      <w:r>
+        <w:t>:User</w:t>
+      </w:r>
+      <w:proofErr w:type="gramEnd"/>
+      <w:r>
+        <w:t xml:space="preserve"> configures </w:t>
+      </w:r>
+      <w:proofErr w:type="spellStart"/>
+      <w:r>
+        <w:t>GridNote</w:t>
+      </w:r>
+      <w:proofErr w:type="spellEnd"/>
+      <w:r>
+        <w:t xml:space="preserve"> settings;</w:t>
+      </w:r>
+    </w:p>
+    <w:p>
+      <w:r>
+        <w:t>elseif (Layout type is Blank?) then (Blank)</w:t>
+      </w:r>
+    </w:p>
+    <w:p>
+      <w:r>
+        <w:t xml:space="preserve">    </w:t>
+      </w:r>
+      <w:proofErr w:type="gramStart"/>
+      <w:r>
+        <w:t>:Create</w:t>
+      </w:r>
+      <w:proofErr w:type="gramEnd"/>
+      <w:r>
+        <w:t xml:space="preserve"> </w:t>
+      </w:r>
+      <w:proofErr w:type="spellStart"/>
+      <w:r>
+        <w:t>BlankPageNote</w:t>
+      </w:r>
+      <w:proofErr w:type="spellEnd"/>
+      <w:r>
+        <w:t xml:space="preserve"> layout;</w:t>
+      </w:r>
+    </w:p>
+    <w:p>
+      <w:r>
+        <w:t xml:space="preserve">    </w:t>
+      </w:r>
+      <w:proofErr w:type="gramStart"/>
+      <w:r>
+        <w:t>:User</w:t>
+      </w:r>
+      <w:proofErr w:type="gramEnd"/>
+      <w:r>
+        <w:t xml:space="preserve"> configures </w:t>
+      </w:r>
+      <w:proofErr w:type="spellStart"/>
+      <w:r>
+        <w:t>BlankPageNote</w:t>
+      </w:r>
+      <w:proofErr w:type="spellEnd"/>
+      <w:r>
+        <w:t xml:space="preserve"> settings;</w:t>
+      </w:r>
+    </w:p>
+    <w:p>
+      <w:r>
+        <w:t>endif</w:t>
+      </w:r>
+    </w:p>
+    <w:p/>
+    <w:p>
+      <w:proofErr w:type="gramStart"/>
+      <w:r>
+        <w:t>:Note</w:t>
+      </w:r>
+      <w:proofErr w:type="gramEnd"/>
+      <w:r>
+        <w:t xml:space="preserve"> object is created;</w:t>
+      </w:r>
+    </w:p>
+    <w:p>
+      <w:proofErr w:type="gramStart"/>
+      <w:r>
+        <w:lastRenderedPageBreak/>
+        <w:t>:User</w:t>
+      </w:r>
+      <w:proofErr w:type="gramEnd"/>
+      <w:r>
+        <w:t xml:space="preserve"> sets note title and content;</w:t>
+      </w:r>
+    </w:p>
+    <w:p>
+      <w:proofErr w:type="gramStart"/>
+      <w:r>
+        <w:t>:User</w:t>
+      </w:r>
+      <w:proofErr w:type="gramEnd"/>
+      <w:r>
+        <w:t xml:space="preserve"> assigns selected layout to the note;</w:t>
+      </w:r>
+    </w:p>
+    <w:p>
+      <w:proofErr w:type="gramStart"/>
+      <w:r>
+        <w:t>:Note</w:t>
+      </w:r>
+      <w:proofErr w:type="gramEnd"/>
+      <w:r>
+        <w:t xml:space="preserve"> calls </w:t>
+      </w:r>
+      <w:proofErr w:type="spellStart"/>
+      <w:r>
+        <w:t>applyLayout</w:t>
+      </w:r>
+      <w:proofErr w:type="spellEnd"/>
+      <w:r>
+        <w:t xml:space="preserve"> method;</w:t>
+      </w:r>
+    </w:p>
+    <w:p>
+      <w:proofErr w:type="gramStart"/>
+      <w:r>
+        <w:t>:Note</w:t>
+      </w:r>
+      <w:proofErr w:type="gramEnd"/>
+      <w:r>
+        <w:t xml:space="preserve"> displays content with applied layout;</w:t>
+      </w:r>
+    </w:p>
+    <w:p>
+      <w:r>
+        <w:t>stop</w:t>
+      </w:r>
+    </w:p>
+    <w:p/>
+    <w:p>
+      <w:r>
+        <w:t>@enduml</w:t>
+      </w:r>
+    </w:p>
+    <w:p/>
+    <w:p>
+      <w:pPr>
+        <w:rPr>
+          <w:b/>
+          <w:bCs/>
+          <w:u w:val="single"/>
+        </w:rPr>
+      </w:pPr>
+      <w:r>
+        <w:rPr>
+          <w:b/>
+          <w:bCs/>
+          <w:u w:val="single"/>
+        </w:rPr>
+        <w:t>User Login Activity UML:</w:t>
+      </w:r>
+    </w:p>
+    <w:p>
+      <w:r>
+        <w:t>@startuml</w:t>
+      </w:r>
+    </w:p>
+    <w:p>
+      <w:r>
+        <w:t xml:space="preserve">title User Logging </w:t>
+      </w:r>
+      <w:proofErr w:type="gramStart"/>
+      <w:r>
+        <w:t>In</w:t>
+      </w:r>
+      <w:proofErr w:type="gramEnd"/>
+      <w:r>
+        <w:t xml:space="preserve"> and Managing Notes</w:t>
+      </w:r>
+    </w:p>
+    <w:p/>
+    <w:p>
+      <w:r>
+        <w:t>start</w:t>
+      </w:r>
+    </w:p>
+    <w:p>
+      <w:proofErr w:type="gramStart"/>
+      <w:r>
+        <w:t>:User</w:t>
+      </w:r>
+      <w:proofErr w:type="gramEnd"/>
+      <w:r>
+        <w:t xml:space="preserve"> enters username and password;</w:t>
+      </w:r>
+    </w:p>
+    <w:p>
+      <w:proofErr w:type="gramStart"/>
+      <w:r>
+        <w:t>:User</w:t>
+      </w:r>
+      <w:proofErr w:type="gramEnd"/>
+      <w:r>
+        <w:t xml:space="preserve"> calls login method;</w:t>
+      </w:r>
+    </w:p>
+    <w:p>
+      <w:r>
+        <w:t>if (Login successful?) then (yes)</w:t>
+      </w:r>
+    </w:p>
+    <w:p>
+      <w:r>
+        <w:t xml:space="preserve">    </w:t>
+      </w:r>
+      <w:proofErr w:type="gramStart"/>
+      <w:r>
+        <w:t>:Display</w:t>
+      </w:r>
+      <w:proofErr w:type="gramEnd"/>
+      <w:r>
+        <w:t xml:space="preserve"> dashboard;</w:t>
+      </w:r>
+    </w:p>
+    <w:p>
+      <w:r>
+        <w:t xml:space="preserve">    </w:t>
+      </w:r>
+      <w:proofErr w:type="gramStart"/>
+      <w:r>
+        <w:t>:User</w:t>
+      </w:r>
+      <w:proofErr w:type="gramEnd"/>
+      <w:r>
+        <w:t xml:space="preserve"> selects note;</w:t>
+      </w:r>
+    </w:p>
+    <w:p>
+      <w:r>
+        <w:t xml:space="preserve">    </w:t>
+      </w:r>
+      <w:proofErr w:type="gramStart"/>
+      <w:r>
+        <w:t>:Add</w:t>
+      </w:r>
+      <w:proofErr w:type="gramEnd"/>
+      <w:r>
+        <w:t>, edit, or remove note;</w:t>
+      </w:r>
+    </w:p>
+    <w:p>
+      <w:r>
+        <w:t xml:space="preserve">    </w:t>
+      </w:r>
+      <w:proofErr w:type="gramStart"/>
+      <w:r>
+        <w:t>:Save</w:t>
+      </w:r>
+      <w:proofErr w:type="gramEnd"/>
+      <w:r>
+        <w:t xml:space="preserve"> changes;</w:t>
+      </w:r>
+    </w:p>
+    <w:p>
+      <w:r>
+        <w:t>else (no)</w:t>
+      </w:r>
+    </w:p>
+    <w:p>
+      <w:r>
+        <w:t xml:space="preserve">    </w:t>
+      </w:r>
+      <w:proofErr w:type="gramStart"/>
+      <w:r>
+        <w:t>:Display</w:t>
+      </w:r>
+      <w:proofErr w:type="gramEnd"/>
+      <w:r>
+        <w:t xml:space="preserve"> login error;</w:t>
+      </w:r>
+    </w:p>
+    <w:p>
+      <w:r>
+        <w:t>endif</w:t>
+      </w:r>
+    </w:p>
+    <w:p>
+      <w:r>
+        <w:t>stop</w:t>
+      </w:r>
+    </w:p>
+    <w:p>
+      <w:r>
+        <w:t>@enduml</w:t>
+      </w:r>
+    </w:p>
+    <w:p/>
+    <w:p/>
+    <w:p>
+      <w:pPr>
+        <w:rPr>
+          <w:b/>
+          <w:bCs/>
+          <w:u w:val="single"/>
+        </w:rPr>
+      </w:pPr>
+      <w:r>
+        <w:rPr>
+          <w:b/>
+          <w:bCs/>
+          <w:u w:val="single"/>
+        </w:rPr>
+        <w:t>Sequence Diagram UML Code:</w:t>
+      </w:r>
+    </w:p>
+    <w:p>
+      <w:r>
+        <w:t>@startuml</w:t>
+      </w:r>
+    </w:p>
+    <w:p>
+      <w:r>
+        <w:lastRenderedPageBreak/>
+        <w:t>title User Logging In</w:t>
+      </w:r>
+    </w:p>
+    <w:p/>
+    <w:p>
+      <w:r>
+        <w:t>actor User</w:t>
+      </w:r>
+    </w:p>
+    <w:p>
+      <w:r>
+        <w:t>participant "</w:t>
+      </w:r>
+      <w:proofErr w:type="spellStart"/>
+      <w:r>
+        <w:t>LoginController</w:t>
+      </w:r>
+      <w:proofErr w:type="spellEnd"/>
+      <w:r>
+        <w:t>" as LC</w:t>
+      </w:r>
+    </w:p>
+    <w:p>
+      <w:r>
+        <w:t>participant "</w:t>
+      </w:r>
+      <w:proofErr w:type="spellStart"/>
+      <w:r>
+        <w:t>UserService</w:t>
+      </w:r>
+      <w:proofErr w:type="spellEnd"/>
+      <w:r>
+        <w:t>" as US</w:t>
+      </w:r>
+    </w:p>
+    <w:p>
+      <w:proofErr w:type="gramStart"/>
+      <w:r>
+        <w:t>participant</w:t>
+      </w:r>
+      <w:proofErr w:type="gramEnd"/>
+      <w:r>
+        <w:t xml:space="preserve"> "Database" as DB</w:t>
+      </w:r>
+    </w:p>
+    <w:p/>
+    <w:p>
+      <w:r>
+        <w:t>User -&gt; LC: enter username and password</w:t>
+      </w:r>
+    </w:p>
+    <w:p>
+      <w:r>
+        <w:t xml:space="preserve">LC -&gt; US: </w:t>
+      </w:r>
+      <w:proofErr w:type="gramStart"/>
+      <w:r>
+        <w:t>login(</w:t>
+      </w:r>
+      <w:proofErr w:type="gramEnd"/>
+      <w:r>
+        <w:t>username, password)</w:t>
+      </w:r>
+    </w:p>
+    <w:p>
+      <w:r>
+        <w:t xml:space="preserve">US -&gt; DB: </w:t>
+      </w:r>
+      <w:proofErr w:type="spellStart"/>
+      <w:proofErr w:type="gramStart"/>
+      <w:r>
+        <w:t>queryUser</w:t>
+      </w:r>
+      <w:proofErr w:type="spellEnd"/>
+      <w:r>
+        <w:t>(</w:t>
+      </w:r>
+      <w:proofErr w:type="gramEnd"/>
+      <w:r>
+        <w:t>username, password)</w:t>
+      </w:r>
+    </w:p>
+    <w:p>
+      <w:r>
+        <w:t>DB -&gt; US: return user details</w:t>
+      </w:r>
+    </w:p>
+    <w:p>
+      <w:proofErr w:type="gramStart"/>
+      <w:r>
+        <w:t>alt</w:t>
+      </w:r>
+      <w:proofErr w:type="gramEnd"/>
+      <w:r>
+        <w:t xml:space="preserve"> user details are correct</w:t>
+      </w:r>
+    </w:p>
+    <w:p>
+      <w:r>
+        <w:t xml:space="preserve">    US -&gt; LC: return success</w:t>
+      </w:r>
+    </w:p>
+    <w:p>
+      <w:r>
+        <w:t xml:space="preserve">    LC -&gt; User: display dashboard</w:t>
+      </w:r>
+    </w:p>
+    <w:p>
+      <w:r>
+        <w:t>else user details are incorrect</w:t>
+      </w:r>
+    </w:p>
+    <w:p>
+      <w:r>
+        <w:t xml:space="preserve">    US -&gt; LC: return failure</w:t>
+      </w:r>
+    </w:p>
+    <w:p>
+      <w:r>
+        <w:t xml:space="preserve">    LC -&gt; User: display error message</w:t>
+      </w:r>
+    </w:p>
+    <w:p>
+      <w:r>
+        <w:t>end</w:t>
+      </w:r>
+    </w:p>
+    <w:p>
+      <w:r>
+        <w:t>@enduml</w:t>
+      </w:r>
+    </w:p>
+    <w:p/>
+    <w:p>
+      <w:r>
+        <w:t>@startuml</w:t>
+      </w:r>
+    </w:p>
+    <w:p>
+      <w:r>
+        <w:t>title User Logging In</w:t>
+      </w:r>
+    </w:p>
+    <w:p/>
+    <w:p>
+      <w:r>
+        <w:t>actor User</w:t>
+      </w:r>
+    </w:p>
+    <w:p/>
+    <w:p>
+      <w:r>
+        <w:t>title Creating and Applying a Page Layout</w:t>
+      </w:r>
+    </w:p>
+    <w:p/>
+    <w:p>
+      <w:r>
+        <w:t>actor User</w:t>
+      </w:r>
+    </w:p>
+    <w:p>
+      <w:proofErr w:type="gramStart"/>
+      <w:r>
+        <w:t>participant</w:t>
+      </w:r>
+      <w:proofErr w:type="gramEnd"/>
+      <w:r>
+        <w:t xml:space="preserve"> "</w:t>
+      </w:r>
+      <w:proofErr w:type="spellStart"/>
+      <w:r>
+        <w:t>NoteCreator</w:t>
+      </w:r>
+      <w:proofErr w:type="spellEnd"/>
+      <w:r>
+        <w:t>" as NC</w:t>
+      </w:r>
+    </w:p>
+    <w:p>
+      <w:proofErr w:type="gramStart"/>
+      <w:r>
+        <w:lastRenderedPageBreak/>
+        <w:t>participant</w:t>
+      </w:r>
+      <w:proofErr w:type="gramEnd"/>
+      <w:r>
+        <w:t xml:space="preserve"> "Note" as N</w:t>
+      </w:r>
+    </w:p>
+    <w:p>
+      <w:proofErr w:type="gramStart"/>
+      <w:r>
+        <w:t>participant</w:t>
+      </w:r>
+      <w:proofErr w:type="gramEnd"/>
+      <w:r>
+        <w:t xml:space="preserve"> "</w:t>
+      </w:r>
+      <w:proofErr w:type="spellStart"/>
+      <w:r>
+        <w:t>LinedNote</w:t>
+      </w:r>
+      <w:proofErr w:type="spellEnd"/>
+      <w:r>
+        <w:t>" as LN</w:t>
+      </w:r>
+    </w:p>
+    <w:p>
+      <w:proofErr w:type="gramStart"/>
+      <w:r>
+        <w:t>participant</w:t>
+      </w:r>
+      <w:proofErr w:type="gramEnd"/>
+      <w:r>
+        <w:t xml:space="preserve"> "</w:t>
+      </w:r>
+      <w:proofErr w:type="spellStart"/>
+      <w:r>
+        <w:t>GridNote</w:t>
+      </w:r>
+      <w:proofErr w:type="spellEnd"/>
+      <w:r>
+        <w:t>" as GN</w:t>
+      </w:r>
+    </w:p>
+    <w:p>
+      <w:proofErr w:type="gramStart"/>
+      <w:r>
+        <w:t>participant</w:t>
+      </w:r>
+      <w:proofErr w:type="gramEnd"/>
+      <w:r>
+        <w:t xml:space="preserve"> "</w:t>
+      </w:r>
+      <w:proofErr w:type="spellStart"/>
+      <w:r>
+        <w:t>BlankPageNote</w:t>
+      </w:r>
+      <w:proofErr w:type="spellEnd"/>
+      <w:r>
+        <w:t>" as BN</w:t>
+      </w:r>
+    </w:p>
+    <w:p>
+      <w:proofErr w:type="gramStart"/>
+      <w:r>
+        <w:t>participant</w:t>
+      </w:r>
+      <w:proofErr w:type="gramEnd"/>
+      <w:r>
+        <w:t xml:space="preserve"> "</w:t>
+      </w:r>
+      <w:proofErr w:type="spellStart"/>
+      <w:r>
+        <w:t>PageLayout</w:t>
+      </w:r>
+      <w:proofErr w:type="spellEnd"/>
+      <w:r>
+        <w:t>" as PL</w:t>
+      </w:r>
+    </w:p>
+    <w:p/>
+    <w:p>
+      <w:r>
+        <w:t>User -&gt; NC: create note</w:t>
+      </w:r>
+    </w:p>
+    <w:p>
+      <w:proofErr w:type="gramStart"/>
+      <w:r>
+        <w:t>alt</w:t>
+      </w:r>
+      <w:proofErr w:type="gramEnd"/>
+      <w:r>
+        <w:t xml:space="preserve"> layout type is Lined</w:t>
+      </w:r>
+    </w:p>
+    <w:p>
+      <w:r>
+        <w:t xml:space="preserve">    NC -&gt; LN: create </w:t>
+      </w:r>
+      <w:proofErr w:type="spellStart"/>
+      <w:r>
+        <w:t>LinedNote</w:t>
+      </w:r>
+      <w:proofErr w:type="spellEnd"/>
+      <w:r>
+        <w:t xml:space="preserve"> layout</w:t>
+      </w:r>
+    </w:p>
+    <w:p>
+      <w:r>
+        <w:t xml:space="preserve">    LN -&gt; PL: apply layout</w:t>
+      </w:r>
+    </w:p>
+    <w:p>
+      <w:r>
+        <w:t>else layout type is Grid</w:t>
+      </w:r>
+    </w:p>
+    <w:p>
+      <w:r>
+        <w:t xml:space="preserve">    NC -&gt; GN: create </w:t>
+      </w:r>
+      <w:proofErr w:type="spellStart"/>
+      <w:r>
+        <w:t>GridNote</w:t>
+      </w:r>
+      <w:proofErr w:type="spellEnd"/>
+      <w:r>
+        <w:t xml:space="preserve"> layout</w:t>
+      </w:r>
+    </w:p>
+    <w:p>
+      <w:r>
+        <w:t xml:space="preserve">    GN -&gt; PL: apply layout</w:t>
+      </w:r>
+    </w:p>
+    <w:p>
+      <w:r>
+        <w:t>else layout type is Blank</w:t>
+      </w:r>
+    </w:p>
+    <w:p>
+      <w:r>
+        <w:t xml:space="preserve">    NC -&gt; BN: create </w:t>
+      </w:r>
+      <w:proofErr w:type="spellStart"/>
+      <w:r>
+        <w:t>BlankPageNote</w:t>
+      </w:r>
+      <w:proofErr w:type="spellEnd"/>
+      <w:r>
+        <w:t xml:space="preserve"> layout</w:t>
+      </w:r>
+    </w:p>
+    <w:p>
+      <w:r>
+        <w:t xml:space="preserve">    BN -&gt; PL: apply layout</w:t>
+      </w:r>
+    </w:p>
+    <w:p>
+      <w:r>
+        <w:t>end</w:t>
+      </w:r>
+    </w:p>
+    <w:p>
+      <w:r>
+        <w:t>NC -&gt; N: set note content</w:t>
+      </w:r>
+    </w:p>
+    <w:p>
+      <w:r>
+        <w:t>User -&gt; N: view note with applied layout</w:t>
+      </w:r>
+    </w:p>
+    <w:p/>
+    <w:p>
+      <w:r>
+        <w:t>@enduml</w:t>
+      </w:r>
+    </w:p>
     <w:sectPr>
-      <w:headerReference w:type="default" r:id="rId7"/>
+      <w:headerReference w:type="default" r:id="rId17"/>
       <w:pgSz w:w="12240" w:h="15840"/>
       <w:pgMar w:top="1440" w:right="1440" w:bottom="1440" w:left="1440" w:header="720" w:footer="720" w:gutter="0"/>
       <w:cols w:space="720"/>
@@ -973,7 +5503,6 @@
   <w:style w:type="character" w:default="1" w:styleId="DefaultParagraphFont">
     <w:name w:val="Default Paragraph Font"/>
     <w:uiPriority w:val="1"/>
-    <w:semiHidden/>
     <w:unhideWhenUsed/>
   </w:style>
   <w:style w:type="table" w:default="1" w:styleId="TableNormal">
@@ -1331,6 +5860,41 @@
     <w:uiPriority w:val="99"/>
     <w:rsid w:val="00650A8A"/>
   </w:style>
+  <w:style w:type="character" w:styleId="Hyperlink">
+    <w:name w:val="Hyperlink"/>
+    <w:basedOn w:val="DefaultParagraphFont"/>
+    <w:uiPriority w:val="99"/>
+    <w:unhideWhenUsed/>
+    <w:rsid w:val="000E39FD"/>
+    <w:rPr>
+      <w:color w:val="467886" w:themeColor="hyperlink"/>
+      <w:u w:val="single"/>
+    </w:rPr>
+  </w:style>
+  <w:style w:type="character" w:styleId="UnresolvedMention">
+    <w:name w:val="Unresolved Mention"/>
+    <w:basedOn w:val="DefaultParagraphFont"/>
+    <w:uiPriority w:val="99"/>
+    <w:semiHidden/>
+    <w:unhideWhenUsed/>
+    <w:rsid w:val="000E39FD"/>
+    <w:rPr>
+      <w:color w:val="605E5C"/>
+      <w:shd w:val="clear" w:color="auto" w:fill="E1DFDD"/>
+    </w:rPr>
+  </w:style>
+  <w:style w:type="character" w:styleId="FollowedHyperlink">
+    <w:name w:val="FollowedHyperlink"/>
+    <w:basedOn w:val="DefaultParagraphFont"/>
+    <w:uiPriority w:val="99"/>
+    <w:semiHidden/>
+    <w:unhideWhenUsed/>
+    <w:rsid w:val="00B7443E"/>
+    <w:rPr>
+      <w:color w:val="96607D" w:themeColor="followedHyperlink"/>
+      <w:u w:val="single"/>
+    </w:rPr>
+  </w:style>
 </w:styles>
 </file>
 

</xml_diff>

<commit_message>
Add Activity diagrams, Update Final.puml, Update docs
</commit_message>
<xml_diff>
--- a/Final/CS5800FinalFall24.docx
+++ b/Final/CS5800FinalFall24.docx
@@ -64,19 +64,7 @@
           <w:rPr>
             <w:rStyle w:val="Hyperlink"/>
           </w:rPr>
-          <w:t>https://github.com/gsiguenza12/CS5800-Homewo</w:t>
-        </w:r>
-        <w:r>
-          <w:rPr>
-            <w:rStyle w:val="Hyperlink"/>
-          </w:rPr>
-          <w:t>r</w:t>
-        </w:r>
-        <w:r>
-          <w:rPr>
-            <w:rStyle w:val="Hyperlink"/>
-          </w:rPr>
-          <w:t>k/tree/main/Final</w:t>
+          <w:t>https://github.com/gsiguenza12/CS5800-Homework/tree/main/Final</w:t>
         </w:r>
       </w:hyperlink>
     </w:p>
@@ -395,6 +383,9 @@
     <w:p/>
     <w:p>
       <w:r>
+        <w:rPr>
+          <w:noProof/>
+        </w:rPr>
         <w:drawing>
           <wp:inline distT="0" distB="0" distL="0" distR="0" wp14:anchorId="27C5DB0A" wp14:editId="175FC3B1">
             <wp:extent cx="5992085" cy="828393"/>
@@ -441,6 +432,9 @@
     <w:p/>
     <w:p>
       <w:r>
+        <w:rPr>
+          <w:noProof/>
+        </w:rPr>
         <w:drawing>
           <wp:inline distT="0" distB="0" distL="0" distR="0" wp14:anchorId="485AE05D" wp14:editId="505EF9B1">
             <wp:extent cx="5943600" cy="3658870"/>
@@ -480,6 +474,9 @@
     </w:p>
     <w:p>
       <w:r>
+        <w:rPr>
+          <w:noProof/>
+        </w:rPr>
         <w:drawing>
           <wp:inline distT="0" distB="0" distL="0" distR="0" wp14:anchorId="4A7CB544" wp14:editId="5BA78384">
             <wp:extent cx="5943600" cy="1433830"/>
@@ -519,6 +516,9 @@
     </w:p>
     <w:p>
       <w:r>
+        <w:rPr>
+          <w:noProof/>
+        </w:rPr>
         <w:lastRenderedPageBreak/>
         <w:drawing>
           <wp:inline distT="0" distB="0" distL="0" distR="0" wp14:anchorId="16144FBC" wp14:editId="7096DDF8">
@@ -668,6 +668,339 @@
         </w:drawing>
       </w:r>
     </w:p>
+    <w:p>
+      <w:r>
+        <w:rPr>
+          <w:noProof/>
+        </w:rPr>
+        <w:lastRenderedPageBreak/>
+        <w:drawing>
+          <wp:inline distT="0" distB="0" distL="0" distR="0" wp14:anchorId="2F3CE84E" wp14:editId="2ACC1040">
+            <wp:extent cx="3096260" cy="2675890"/>
+            <wp:effectExtent l="0" t="0" r="8890" b="0"/>
+            <wp:docPr id="1151437249" name="Picture 1"/>
+            <wp:cNvGraphicFramePr>
+              <a:graphicFrameLocks xmlns:a="http://schemas.openxmlformats.org/drawingml/2006/main" noChangeAspect="1"/>
+            </wp:cNvGraphicFramePr>
+            <a:graphic xmlns:a="http://schemas.openxmlformats.org/drawingml/2006/main">
+              <a:graphicData uri="http://schemas.openxmlformats.org/drawingml/2006/picture">
+                <pic:pic xmlns:pic="http://schemas.openxmlformats.org/drawingml/2006/picture">
+                  <pic:nvPicPr>
+                    <pic:cNvPr id="0" name="Picture 1"/>
+                    <pic:cNvPicPr>
+                      <a:picLocks noChangeAspect="1" noChangeArrowheads="1"/>
+                    </pic:cNvPicPr>
+                  </pic:nvPicPr>
+                  <pic:blipFill>
+                    <a:blip r:embed="rId15">
+                      <a:extLst>
+                        <a:ext uri="{28A0092B-C50C-407E-A947-70E740481C1C}">
+                          <a14:useLocalDpi xmlns:a14="http://schemas.microsoft.com/office/drawing/2010/main" val="0"/>
+                        </a:ext>
+                      </a:extLst>
+                    </a:blip>
+                    <a:srcRect/>
+                    <a:stretch>
+                      <a:fillRect/>
+                    </a:stretch>
+                  </pic:blipFill>
+                  <pic:spPr bwMode="auto">
+                    <a:xfrm>
+                      <a:off x="0" y="0"/>
+                      <a:ext cx="3096260" cy="2675890"/>
+                    </a:xfrm>
+                    <a:prstGeom prst="rect">
+                      <a:avLst/>
+                    </a:prstGeom>
+                    <a:noFill/>
+                    <a:ln>
+                      <a:noFill/>
+                    </a:ln>
+                  </pic:spPr>
+                </pic:pic>
+              </a:graphicData>
+            </a:graphic>
+          </wp:inline>
+        </w:drawing>
+      </w:r>
+      <w:r>
+        <w:rPr>
+          <w:noProof/>
+        </w:rPr>
+        <w:drawing>
+          <wp:inline distT="0" distB="0" distL="0" distR="0" wp14:anchorId="10927F13" wp14:editId="54F2FB18">
+            <wp:extent cx="3315335" cy="3191510"/>
+            <wp:effectExtent l="0" t="0" r="0" b="8890"/>
+            <wp:docPr id="96075036" name="Picture 3"/>
+            <wp:cNvGraphicFramePr>
+              <a:graphicFrameLocks xmlns:a="http://schemas.openxmlformats.org/drawingml/2006/main" noChangeAspect="1"/>
+            </wp:cNvGraphicFramePr>
+            <a:graphic xmlns:a="http://schemas.openxmlformats.org/drawingml/2006/main">
+              <a:graphicData uri="http://schemas.openxmlformats.org/drawingml/2006/picture">
+                <pic:pic xmlns:pic="http://schemas.openxmlformats.org/drawingml/2006/picture">
+                  <pic:nvPicPr>
+                    <pic:cNvPr id="0" name="Picture 3"/>
+                    <pic:cNvPicPr>
+                      <a:picLocks noChangeAspect="1" noChangeArrowheads="1"/>
+                    </pic:cNvPicPr>
+                  </pic:nvPicPr>
+                  <pic:blipFill>
+                    <a:blip r:embed="rId16">
+                      <a:extLst>
+                        <a:ext uri="{28A0092B-C50C-407E-A947-70E740481C1C}">
+                          <a14:useLocalDpi xmlns:a14="http://schemas.microsoft.com/office/drawing/2010/main" val="0"/>
+                        </a:ext>
+                      </a:extLst>
+                    </a:blip>
+                    <a:srcRect/>
+                    <a:stretch>
+                      <a:fillRect/>
+                    </a:stretch>
+                  </pic:blipFill>
+                  <pic:spPr bwMode="auto">
+                    <a:xfrm>
+                      <a:off x="0" y="0"/>
+                      <a:ext cx="3315335" cy="3191510"/>
+                    </a:xfrm>
+                    <a:prstGeom prst="rect">
+                      <a:avLst/>
+                    </a:prstGeom>
+                    <a:noFill/>
+                    <a:ln>
+                      <a:noFill/>
+                    </a:ln>
+                  </pic:spPr>
+                </pic:pic>
+              </a:graphicData>
+            </a:graphic>
+          </wp:inline>
+        </w:drawing>
+      </w:r>
+    </w:p>
+    <w:p/>
+    <w:p>
+      <w:r>
+        <w:rPr>
+          <w:noProof/>
+        </w:rPr>
+        <w:lastRenderedPageBreak/>
+        <w:drawing>
+          <wp:inline distT="0" distB="0" distL="0" distR="0" wp14:anchorId="62C9D725" wp14:editId="0B08BF00">
+            <wp:extent cx="2467610" cy="2675890"/>
+            <wp:effectExtent l="0" t="0" r="8890" b="0"/>
+            <wp:docPr id="540957384" name="Picture 5"/>
+            <wp:cNvGraphicFramePr>
+              <a:graphicFrameLocks xmlns:a="http://schemas.openxmlformats.org/drawingml/2006/main" noChangeAspect="1"/>
+            </wp:cNvGraphicFramePr>
+            <a:graphic xmlns:a="http://schemas.openxmlformats.org/drawingml/2006/main">
+              <a:graphicData uri="http://schemas.openxmlformats.org/drawingml/2006/picture">
+                <pic:pic xmlns:pic="http://schemas.openxmlformats.org/drawingml/2006/picture">
+                  <pic:nvPicPr>
+                    <pic:cNvPr id="0" name="Picture 5"/>
+                    <pic:cNvPicPr>
+                      <a:picLocks noChangeAspect="1" noChangeArrowheads="1"/>
+                    </pic:cNvPicPr>
+                  </pic:nvPicPr>
+                  <pic:blipFill>
+                    <a:blip r:embed="rId17">
+                      <a:extLst>
+                        <a:ext uri="{28A0092B-C50C-407E-A947-70E740481C1C}">
+                          <a14:useLocalDpi xmlns:a14="http://schemas.microsoft.com/office/drawing/2010/main" val="0"/>
+                        </a:ext>
+                      </a:extLst>
+                    </a:blip>
+                    <a:srcRect/>
+                    <a:stretch>
+                      <a:fillRect/>
+                    </a:stretch>
+                  </pic:blipFill>
+                  <pic:spPr bwMode="auto">
+                    <a:xfrm>
+                      <a:off x="0" y="0"/>
+                      <a:ext cx="2467610" cy="2675890"/>
+                    </a:xfrm>
+                    <a:prstGeom prst="rect">
+                      <a:avLst/>
+                    </a:prstGeom>
+                    <a:noFill/>
+                    <a:ln>
+                      <a:noFill/>
+                    </a:ln>
+                  </pic:spPr>
+                </pic:pic>
+              </a:graphicData>
+            </a:graphic>
+          </wp:inline>
+        </w:drawing>
+      </w:r>
+    </w:p>
+    <w:p/>
+    <w:p>
+      <w:r>
+        <w:rPr>
+          <w:noProof/>
+        </w:rPr>
+        <w:drawing>
+          <wp:inline distT="0" distB="0" distL="0" distR="0" wp14:anchorId="079AFF1A" wp14:editId="29B9AC6D">
+            <wp:extent cx="4134485" cy="2675890"/>
+            <wp:effectExtent l="0" t="0" r="0" b="0"/>
+            <wp:docPr id="1230135169" name="Picture 4"/>
+            <wp:cNvGraphicFramePr>
+              <a:graphicFrameLocks xmlns:a="http://schemas.openxmlformats.org/drawingml/2006/main" noChangeAspect="1"/>
+            </wp:cNvGraphicFramePr>
+            <a:graphic xmlns:a="http://schemas.openxmlformats.org/drawingml/2006/main">
+              <a:graphicData uri="http://schemas.openxmlformats.org/drawingml/2006/picture">
+                <pic:pic xmlns:pic="http://schemas.openxmlformats.org/drawingml/2006/picture">
+                  <pic:nvPicPr>
+                    <pic:cNvPr id="0" name="Picture 4"/>
+                    <pic:cNvPicPr>
+                      <a:picLocks noChangeAspect="1" noChangeArrowheads="1"/>
+                    </pic:cNvPicPr>
+                  </pic:nvPicPr>
+                  <pic:blipFill>
+                    <a:blip r:embed="rId18">
+                      <a:extLst>
+                        <a:ext uri="{28A0092B-C50C-407E-A947-70E740481C1C}">
+                          <a14:useLocalDpi xmlns:a14="http://schemas.microsoft.com/office/drawing/2010/main" val="0"/>
+                        </a:ext>
+                      </a:extLst>
+                    </a:blip>
+                    <a:srcRect/>
+                    <a:stretch>
+                      <a:fillRect/>
+                    </a:stretch>
+                  </pic:blipFill>
+                  <pic:spPr bwMode="auto">
+                    <a:xfrm>
+                      <a:off x="0" y="0"/>
+                      <a:ext cx="4134485" cy="2675890"/>
+                    </a:xfrm>
+                    <a:prstGeom prst="rect">
+                      <a:avLst/>
+                    </a:prstGeom>
+                    <a:noFill/>
+                    <a:ln>
+                      <a:noFill/>
+                    </a:ln>
+                  </pic:spPr>
+                </pic:pic>
+              </a:graphicData>
+            </a:graphic>
+          </wp:inline>
+        </w:drawing>
+      </w:r>
+    </w:p>
+    <w:p>
+      <w:r>
+        <w:rPr>
+          <w:noProof/>
+        </w:rPr>
+        <w:lastRenderedPageBreak/>
+        <w:drawing>
+          <wp:inline distT="0" distB="0" distL="0" distR="0" wp14:anchorId="33B117C2" wp14:editId="149E420C">
+            <wp:extent cx="2362200" cy="3580130"/>
+            <wp:effectExtent l="0" t="0" r="0" b="1270"/>
+            <wp:docPr id="427649758" name="Picture 6"/>
+            <wp:cNvGraphicFramePr>
+              <a:graphicFrameLocks xmlns:a="http://schemas.openxmlformats.org/drawingml/2006/main" noChangeAspect="1"/>
+            </wp:cNvGraphicFramePr>
+            <a:graphic xmlns:a="http://schemas.openxmlformats.org/drawingml/2006/main">
+              <a:graphicData uri="http://schemas.openxmlformats.org/drawingml/2006/picture">
+                <pic:pic xmlns:pic="http://schemas.openxmlformats.org/drawingml/2006/picture">
+                  <pic:nvPicPr>
+                    <pic:cNvPr id="0" name="Picture 6"/>
+                    <pic:cNvPicPr>
+                      <a:picLocks noChangeAspect="1" noChangeArrowheads="1"/>
+                    </pic:cNvPicPr>
+                  </pic:nvPicPr>
+                  <pic:blipFill>
+                    <a:blip r:embed="rId19">
+                      <a:extLst>
+                        <a:ext uri="{28A0092B-C50C-407E-A947-70E740481C1C}">
+                          <a14:useLocalDpi xmlns:a14="http://schemas.microsoft.com/office/drawing/2010/main" val="0"/>
+                        </a:ext>
+                      </a:extLst>
+                    </a:blip>
+                    <a:srcRect/>
+                    <a:stretch>
+                      <a:fillRect/>
+                    </a:stretch>
+                  </pic:blipFill>
+                  <pic:spPr bwMode="auto">
+                    <a:xfrm>
+                      <a:off x="0" y="0"/>
+                      <a:ext cx="2362200" cy="3580130"/>
+                    </a:xfrm>
+                    <a:prstGeom prst="rect">
+                      <a:avLst/>
+                    </a:prstGeom>
+                    <a:noFill/>
+                    <a:ln>
+                      <a:noFill/>
+                    </a:ln>
+                  </pic:spPr>
+                </pic:pic>
+              </a:graphicData>
+            </a:graphic>
+          </wp:inline>
+        </w:drawing>
+      </w:r>
+    </w:p>
+    <w:p>
+      <w:r>
+        <w:rPr>
+          <w:noProof/>
+        </w:rPr>
+        <w:drawing>
+          <wp:inline distT="0" distB="0" distL="0" distR="0" wp14:anchorId="1543855A" wp14:editId="39AC6171">
+            <wp:extent cx="4010660" cy="3562350"/>
+            <wp:effectExtent l="0" t="0" r="8890" b="0"/>
+            <wp:docPr id="1718241670" name="Picture 7"/>
+            <wp:cNvGraphicFramePr>
+              <a:graphicFrameLocks xmlns:a="http://schemas.openxmlformats.org/drawingml/2006/main" noChangeAspect="1"/>
+            </wp:cNvGraphicFramePr>
+            <a:graphic xmlns:a="http://schemas.openxmlformats.org/drawingml/2006/main">
+              <a:graphicData uri="http://schemas.openxmlformats.org/drawingml/2006/picture">
+                <pic:pic xmlns:pic="http://schemas.openxmlformats.org/drawingml/2006/picture">
+                  <pic:nvPicPr>
+                    <pic:cNvPr id="0" name="Picture 7"/>
+                    <pic:cNvPicPr>
+                      <a:picLocks noChangeAspect="1" noChangeArrowheads="1"/>
+                    </pic:cNvPicPr>
+                  </pic:nvPicPr>
+                  <pic:blipFill>
+                    <a:blip r:embed="rId20">
+                      <a:extLst>
+                        <a:ext uri="{28A0092B-C50C-407E-A947-70E740481C1C}">
+                          <a14:useLocalDpi xmlns:a14="http://schemas.microsoft.com/office/drawing/2010/main" val="0"/>
+                        </a:ext>
+                      </a:extLst>
+                    </a:blip>
+                    <a:srcRect/>
+                    <a:stretch>
+                      <a:fillRect/>
+                    </a:stretch>
+                  </pic:blipFill>
+                  <pic:spPr bwMode="auto">
+                    <a:xfrm>
+                      <a:off x="0" y="0"/>
+                      <a:ext cx="4010660" cy="3562350"/>
+                    </a:xfrm>
+                    <a:prstGeom prst="rect">
+                      <a:avLst/>
+                    </a:prstGeom>
+                    <a:noFill/>
+                    <a:ln>
+                      <a:noFill/>
+                    </a:ln>
+                  </pic:spPr>
+                </pic:pic>
+              </a:graphicData>
+            </a:graphic>
+          </wp:inline>
+        </w:drawing>
+      </w:r>
+    </w:p>
     <w:p/>
     <w:p>
       <w:r>
@@ -693,7 +1026,7 @@
                     </pic:cNvPicPr>
                   </pic:nvPicPr>
                   <pic:blipFill>
-                    <a:blip r:embed="rId15">
+                    <a:blip r:embed="rId21">
                       <a:extLst>
                         <a:ext uri="{28A0092B-C50C-407E-A947-70E740481C1C}">
                           <a14:useLocalDpi xmlns:a14="http://schemas.microsoft.com/office/drawing/2010/main" val="0"/>
@@ -750,7 +1083,7 @@
                     </pic:cNvPicPr>
                   </pic:nvPicPr>
                   <pic:blipFill>
-                    <a:blip r:embed="rId16">
+                    <a:blip r:embed="rId22">
                       <a:extLst>
                         <a:ext uri="{28A0092B-C50C-407E-A947-70E740481C1C}">
                           <a14:useLocalDpi xmlns:a14="http://schemas.microsoft.com/office/drawing/2010/main" val="0"/>
@@ -865,43 +1198,66 @@
         <w:t xml:space="preserve">    + </w:t>
       </w:r>
       <w:proofErr w:type="spellStart"/>
+      <w:proofErr w:type="gramStart"/>
       <w:r>
         <w:t>getUsername</w:t>
       </w:r>
       <w:proofErr w:type="spellEnd"/>
       <w:r>
-        <w:t>(): String</w:t>
-      </w:r>
-    </w:p>
-    <w:p>
-      <w:r>
-        <w:t xml:space="preserve">    + </w:t>
-      </w:r>
-      <w:proofErr w:type="spellStart"/>
+        <w:t>(</w:t>
+      </w:r>
+      <w:proofErr w:type="gramEnd"/>
+      <w:r>
+        <w:t>): String</w:t>
+      </w:r>
+    </w:p>
+    <w:p>
+      <w:r>
+        <w:t xml:space="preserve">    + </w:t>
+      </w:r>
+      <w:proofErr w:type="spellStart"/>
+      <w:proofErr w:type="gramStart"/>
       <w:r>
         <w:t>setUsername</w:t>
       </w:r>
       <w:proofErr w:type="spellEnd"/>
       <w:r>
-        <w:t>(String username)</w:t>
-      </w:r>
-    </w:p>
-    <w:p>
-      <w:r>
-        <w:t xml:space="preserve">    + </w:t>
-      </w:r>
-      <w:proofErr w:type="spellStart"/>
+        <w:t>(</w:t>
+      </w:r>
+      <w:proofErr w:type="gramEnd"/>
+      <w:r>
+        <w:t>String username)</w:t>
+      </w:r>
+    </w:p>
+    <w:p>
+      <w:r>
+        <w:t xml:space="preserve">    + </w:t>
+      </w:r>
+      <w:proofErr w:type="spellStart"/>
+      <w:proofErr w:type="gramStart"/>
       <w:r>
         <w:t>setPassword</w:t>
       </w:r>
       <w:proofErr w:type="spellEnd"/>
       <w:r>
-        <w:t>(String password)</w:t>
-      </w:r>
-    </w:p>
-    <w:p>
-      <w:r>
-        <w:t xml:space="preserve">    + login(username: String, password: String): </w:t>
+        <w:t>(</w:t>
+      </w:r>
+      <w:proofErr w:type="gramEnd"/>
+      <w:r>
+        <w:t>String password)</w:t>
+      </w:r>
+    </w:p>
+    <w:p>
+      <w:r>
+        <w:t xml:space="preserve">    + </w:t>
+      </w:r>
+      <w:proofErr w:type="gramStart"/>
+      <w:r>
+        <w:t>login(</w:t>
+      </w:r>
+      <w:proofErr w:type="gramEnd"/>
+      <w:r>
+        <w:t xml:space="preserve">username: String, password: String): </w:t>
       </w:r>
       <w:proofErr w:type="spellStart"/>
       <w:r>
@@ -930,9 +1286,14 @@
     </w:p>
     <w:p>
       <w:r>
-        <w:t xml:space="preserve">    + add(</w:t>
-      </w:r>
-      <w:proofErr w:type="spellStart"/>
+        <w:t xml:space="preserve">    + </w:t>
+      </w:r>
+      <w:proofErr w:type="gramStart"/>
+      <w:r>
+        <w:t>add(</w:t>
+      </w:r>
+      <w:proofErr w:type="spellStart"/>
+      <w:proofErr w:type="gramEnd"/>
       <w:r>
         <w:t>NoteComponent</w:t>
       </w:r>
@@ -943,9 +1304,14 @@
     </w:p>
     <w:p>
       <w:r>
-        <w:t xml:space="preserve">    + remove(</w:t>
-      </w:r>
-      <w:proofErr w:type="spellStart"/>
+        <w:t xml:space="preserve">    + </w:t>
+      </w:r>
+      <w:proofErr w:type="gramStart"/>
+      <w:r>
+        <w:t>remove(</w:t>
+      </w:r>
+      <w:proofErr w:type="spellStart"/>
+      <w:proofErr w:type="gramEnd"/>
       <w:r>
         <w:t>NoteComponent</w:t>
       </w:r>
@@ -959,12 +1325,17 @@
         <w:t xml:space="preserve">    + </w:t>
       </w:r>
       <w:proofErr w:type="spellStart"/>
+      <w:proofErr w:type="gramStart"/>
       <w:r>
         <w:t>getChild</w:t>
       </w:r>
       <w:proofErr w:type="spellEnd"/>
       <w:r>
-        <w:t xml:space="preserve">(int index): </w:t>
+        <w:t>(</w:t>
+      </w:r>
+      <w:proofErr w:type="gramEnd"/>
+      <w:r>
+        <w:t xml:space="preserve">int index): </w:t>
       </w:r>
       <w:proofErr w:type="spellStart"/>
       <w:r>
@@ -974,7 +1345,15 @@
     </w:p>
     <w:p>
       <w:r>
-        <w:t xml:space="preserve">    + display()</w:t>
+        <w:t xml:space="preserve">    + </w:t>
+      </w:r>
+      <w:proofErr w:type="gramStart"/>
+      <w:r>
+        <w:t>display(</w:t>
+      </w:r>
+      <w:proofErr w:type="gramEnd"/>
+      <w:r>
+        <w:t>)</w:t>
       </w:r>
     </w:p>
     <w:p>
@@ -1064,9 +1443,14 @@
     </w:p>
     <w:p>
       <w:r>
-        <w:t xml:space="preserve">    + add(</w:t>
-      </w:r>
-      <w:proofErr w:type="spellStart"/>
+        <w:t xml:space="preserve">    + </w:t>
+      </w:r>
+      <w:proofErr w:type="gramStart"/>
+      <w:r>
+        <w:t>add(</w:t>
+      </w:r>
+      <w:proofErr w:type="spellStart"/>
+      <w:proofErr w:type="gramEnd"/>
       <w:r>
         <w:t>NoteComponent</w:t>
       </w:r>
@@ -1077,9 +1461,14 @@
     </w:p>
     <w:p>
       <w:r>
-        <w:t xml:space="preserve">    + remove(</w:t>
-      </w:r>
-      <w:proofErr w:type="spellStart"/>
+        <w:t xml:space="preserve">    + </w:t>
+      </w:r>
+      <w:proofErr w:type="gramStart"/>
+      <w:r>
+        <w:t>remove(</w:t>
+      </w:r>
+      <w:proofErr w:type="spellStart"/>
+      <w:proofErr w:type="gramEnd"/>
       <w:r>
         <w:t>NoteComponent</w:t>
       </w:r>
@@ -1093,12 +1482,17 @@
         <w:t xml:space="preserve">    + </w:t>
       </w:r>
       <w:proofErr w:type="spellStart"/>
+      <w:proofErr w:type="gramStart"/>
       <w:r>
         <w:t>getChild</w:t>
       </w:r>
       <w:proofErr w:type="spellEnd"/>
       <w:r>
-        <w:t xml:space="preserve">(int index): </w:t>
+        <w:t>(</w:t>
+      </w:r>
+      <w:proofErr w:type="gramEnd"/>
+      <w:r>
+        <w:t xml:space="preserve">int index): </w:t>
       </w:r>
       <w:proofErr w:type="spellStart"/>
       <w:r>
@@ -1109,40 +1503,59 @@
     <w:p>
       <w:r>
         <w:lastRenderedPageBreak/>
-        <w:t xml:space="preserve">    + display()</w:t>
-      </w:r>
-    </w:p>
-    <w:p>
-      <w:r>
-        <w:t xml:space="preserve">    + </w:t>
-      </w:r>
-      <w:proofErr w:type="spellStart"/>
+        <w:t xml:space="preserve">    + </w:t>
+      </w:r>
+      <w:proofErr w:type="gramStart"/>
+      <w:r>
+        <w:t>display(</w:t>
+      </w:r>
+      <w:proofErr w:type="gramEnd"/>
+      <w:r>
+        <w:t>)</w:t>
+      </w:r>
+    </w:p>
+    <w:p>
+      <w:r>
+        <w:t xml:space="preserve">    + </w:t>
+      </w:r>
+      <w:proofErr w:type="spellStart"/>
+      <w:proofErr w:type="gramStart"/>
       <w:r>
         <w:t>setContent</w:t>
       </w:r>
       <w:proofErr w:type="spellEnd"/>
       <w:r>
-        <w:t>(String content)</w:t>
-      </w:r>
-    </w:p>
-    <w:p>
-      <w:r>
-        <w:t xml:space="preserve">    + </w:t>
-      </w:r>
-      <w:proofErr w:type="spellStart"/>
+        <w:t>(</w:t>
+      </w:r>
+      <w:proofErr w:type="gramEnd"/>
+      <w:r>
+        <w:t>String content)</w:t>
+      </w:r>
+    </w:p>
+    <w:p>
+      <w:r>
+        <w:t xml:space="preserve">    + </w:t>
+      </w:r>
+      <w:proofErr w:type="spellStart"/>
+      <w:proofErr w:type="gramStart"/>
       <w:r>
         <w:t>getContent</w:t>
       </w:r>
       <w:proofErr w:type="spellEnd"/>
       <w:r>
-        <w:t>(): String</w:t>
-      </w:r>
-    </w:p>
-    <w:p>
-      <w:r>
-        <w:t xml:space="preserve">    + </w:t>
-      </w:r>
-      <w:proofErr w:type="spellStart"/>
+        <w:t>(</w:t>
+      </w:r>
+      <w:proofErr w:type="gramEnd"/>
+      <w:r>
+        <w:t>): String</w:t>
+      </w:r>
+    </w:p>
+    <w:p>
+      <w:r>
+        <w:t xml:space="preserve">    + </w:t>
+      </w:r>
+      <w:proofErr w:type="spellStart"/>
+      <w:proofErr w:type="gramStart"/>
       <w:r>
         <w:t>setPageLayout</w:t>
       </w:r>
@@ -1151,6 +1564,7 @@
         <w:t>(</w:t>
       </w:r>
       <w:proofErr w:type="spellStart"/>
+      <w:proofErr w:type="gramEnd"/>
       <w:r>
         <w:t>PageLayout</w:t>
       </w:r>
@@ -1164,12 +1578,17 @@
         <w:t xml:space="preserve">    + </w:t>
       </w:r>
       <w:proofErr w:type="spellStart"/>
+      <w:proofErr w:type="gramStart"/>
       <w:r>
         <w:t>getPageLayout</w:t>
       </w:r>
       <w:proofErr w:type="spellEnd"/>
       <w:r>
-        <w:t xml:space="preserve">(): </w:t>
+        <w:t>(</w:t>
+      </w:r>
+      <w:proofErr w:type="gramEnd"/>
+      <w:r>
+        <w:t xml:space="preserve">): </w:t>
       </w:r>
       <w:proofErr w:type="spellStart"/>
       <w:r>
@@ -1182,30 +1601,48 @@
         <w:t xml:space="preserve">    + </w:t>
       </w:r>
       <w:proofErr w:type="spellStart"/>
+      <w:proofErr w:type="gramStart"/>
       <w:r>
         <w:t>setDrawingTool</w:t>
       </w:r>
       <w:proofErr w:type="spellEnd"/>
       <w:r>
-        <w:t>(Drawing tool)</w:t>
-      </w:r>
-    </w:p>
-    <w:p>
-      <w:r>
-        <w:t xml:space="preserve">    + </w:t>
-      </w:r>
-      <w:proofErr w:type="spellStart"/>
+        <w:t>(</w:t>
+      </w:r>
+      <w:proofErr w:type="gramEnd"/>
+      <w:r>
+        <w:t>Drawing tool)</w:t>
+      </w:r>
+    </w:p>
+    <w:p>
+      <w:r>
+        <w:t xml:space="preserve">    + </w:t>
+      </w:r>
+      <w:proofErr w:type="spellStart"/>
+      <w:proofErr w:type="gramStart"/>
       <w:r>
         <w:t>getDrawingTool</w:t>
       </w:r>
       <w:proofErr w:type="spellEnd"/>
       <w:r>
-        <w:t>(): Drawing</w:t>
-      </w:r>
-    </w:p>
-    <w:p>
-      <w:r>
-        <w:t xml:space="preserve">    + draw(Shape </w:t>
+        <w:t>(</w:t>
+      </w:r>
+      <w:proofErr w:type="gramEnd"/>
+      <w:r>
+        <w:t>): Drawing</w:t>
+      </w:r>
+    </w:p>
+    <w:p>
+      <w:r>
+        <w:t xml:space="preserve">    + </w:t>
+      </w:r>
+      <w:proofErr w:type="gramStart"/>
+      <w:r>
+        <w:t>draw(</w:t>
+      </w:r>
+      <w:proofErr w:type="gramEnd"/>
+      <w:r>
+        <w:t xml:space="preserve">Shape </w:t>
       </w:r>
       <w:proofErr w:type="spellStart"/>
       <w:r>
@@ -1221,6 +1658,7 @@
         <w:t xml:space="preserve">    + </w:t>
       </w:r>
       <w:proofErr w:type="spellStart"/>
+      <w:proofErr w:type="gramStart"/>
       <w:r>
         <w:t>changeState</w:t>
       </w:r>
@@ -1229,6 +1667,7 @@
         <w:t>(</w:t>
       </w:r>
       <w:proofErr w:type="spellStart"/>
+      <w:proofErr w:type="gramEnd"/>
       <w:r>
         <w:t>NoteState</w:t>
       </w:r>
@@ -1242,12 +1681,17 @@
         <w:t xml:space="preserve">    + </w:t>
       </w:r>
       <w:proofErr w:type="spellStart"/>
+      <w:proofErr w:type="gramStart"/>
       <w:r>
         <w:t>createMemento</w:t>
       </w:r>
       <w:proofErr w:type="spellEnd"/>
       <w:r>
-        <w:t xml:space="preserve">(): </w:t>
+        <w:t>(</w:t>
+      </w:r>
+      <w:proofErr w:type="gramEnd"/>
+      <w:r>
+        <w:t xml:space="preserve">): </w:t>
       </w:r>
       <w:proofErr w:type="spellStart"/>
       <w:r>
@@ -1260,6 +1704,7 @@
         <w:t xml:space="preserve">    + </w:t>
       </w:r>
       <w:proofErr w:type="spellStart"/>
+      <w:proofErr w:type="gramStart"/>
       <w:r>
         <w:t>restoreMemento</w:t>
       </w:r>
@@ -1268,6 +1713,7 @@
         <w:t>(</w:t>
       </w:r>
       <w:proofErr w:type="spellStart"/>
+      <w:proofErr w:type="gramEnd"/>
       <w:r>
         <w:t>NoteMemento</w:t>
       </w:r>
@@ -1305,25 +1751,35 @@
         <w:t xml:space="preserve">    + </w:t>
       </w:r>
       <w:proofErr w:type="spellStart"/>
+      <w:proofErr w:type="gramStart"/>
       <w:r>
         <w:t>getState</w:t>
       </w:r>
       <w:proofErr w:type="spellEnd"/>
       <w:r>
-        <w:t>(): String</w:t>
-      </w:r>
-    </w:p>
-    <w:p>
-      <w:r>
-        <w:t xml:space="preserve">    + </w:t>
-      </w:r>
-      <w:proofErr w:type="spellStart"/>
+        <w:t>(</w:t>
+      </w:r>
+      <w:proofErr w:type="gramEnd"/>
+      <w:r>
+        <w:t>): String</w:t>
+      </w:r>
+    </w:p>
+    <w:p>
+      <w:r>
+        <w:t xml:space="preserve">    + </w:t>
+      </w:r>
+      <w:proofErr w:type="spellStart"/>
+      <w:proofErr w:type="gramStart"/>
       <w:r>
         <w:t>setState</w:t>
       </w:r>
       <w:proofErr w:type="spellEnd"/>
       <w:r>
-        <w:t>(String state)</w:t>
+        <w:t>(</w:t>
+      </w:r>
+      <w:proofErr w:type="gramEnd"/>
+      <w:r>
+        <w:t>String state)</w:t>
       </w:r>
     </w:p>
     <w:p>
@@ -1363,6 +1819,7 @@
         <w:t xml:space="preserve">    + </w:t>
       </w:r>
       <w:proofErr w:type="spellStart"/>
+      <w:proofErr w:type="gramStart"/>
       <w:r>
         <w:t>saveMemento</w:t>
       </w:r>
@@ -1371,6 +1828,7 @@
         <w:t>(</w:t>
       </w:r>
       <w:proofErr w:type="spellStart"/>
+      <w:proofErr w:type="gramEnd"/>
       <w:r>
         <w:t>NoteMemento</w:t>
       </w:r>
@@ -1384,12 +1842,17 @@
         <w:t xml:space="preserve">    + </w:t>
       </w:r>
       <w:proofErr w:type="spellStart"/>
+      <w:proofErr w:type="gramStart"/>
       <w:r>
         <w:t>getMemento</w:t>
       </w:r>
       <w:proofErr w:type="spellEnd"/>
       <w:r>
-        <w:t xml:space="preserve">(): </w:t>
+        <w:t>(</w:t>
+      </w:r>
+      <w:proofErr w:type="gramEnd"/>
+      <w:r>
+        <w:t xml:space="preserve">): </w:t>
       </w:r>
       <w:proofErr w:type="spellStart"/>
       <w:r>
@@ -1421,12 +1884,17 @@
         <w:t xml:space="preserve">    + </w:t>
       </w:r>
       <w:proofErr w:type="spellStart"/>
+      <w:proofErr w:type="gramStart"/>
       <w:r>
         <w:t>applyState</w:t>
       </w:r>
       <w:proofErr w:type="spellEnd"/>
       <w:r>
-        <w:t>(Note note)</w:t>
+        <w:t>(</w:t>
+      </w:r>
+      <w:proofErr w:type="gramEnd"/>
+      <w:r>
+        <w:t>Note note)</w:t>
       </w:r>
     </w:p>
     <w:p>
@@ -1462,12 +1930,17 @@
         <w:t xml:space="preserve">    + </w:t>
       </w:r>
       <w:proofErr w:type="spellStart"/>
+      <w:proofErr w:type="gramStart"/>
       <w:r>
         <w:t>applyState</w:t>
       </w:r>
       <w:proofErr w:type="spellEnd"/>
       <w:r>
-        <w:t>(Note note)</w:t>
+        <w:t>(</w:t>
+      </w:r>
+      <w:proofErr w:type="gramEnd"/>
+      <w:r>
+        <w:t>Note note)</w:t>
       </w:r>
     </w:p>
     <w:p>
@@ -1502,12 +1975,17 @@
         <w:t xml:space="preserve">    + </w:t>
       </w:r>
       <w:proofErr w:type="spellStart"/>
+      <w:proofErr w:type="gramStart"/>
       <w:r>
         <w:t>applyState</w:t>
       </w:r>
       <w:proofErr w:type="spellEnd"/>
       <w:r>
-        <w:t>(Note note)</w:t>
+        <w:t>(</w:t>
+      </w:r>
+      <w:proofErr w:type="gramEnd"/>
+      <w:r>
+        <w:t>Note note)</w:t>
       </w:r>
     </w:p>
     <w:p>
@@ -1547,12 +2025,17 @@
         <w:t xml:space="preserve">    + </w:t>
       </w:r>
       <w:proofErr w:type="spellStart"/>
+      <w:proofErr w:type="gramStart"/>
       <w:r>
         <w:t>applyLayout</w:t>
       </w:r>
       <w:proofErr w:type="spellEnd"/>
       <w:r>
-        <w:t>(Note note)</w:t>
+        <w:t>(</w:t>
+      </w:r>
+      <w:proofErr w:type="gramEnd"/>
+      <w:r>
+        <w:t>Note note)</w:t>
       </w:r>
     </w:p>
     <w:p>
@@ -1600,12 +2083,17 @@
         <w:t xml:space="preserve">    + </w:t>
       </w:r>
       <w:proofErr w:type="spellStart"/>
+      <w:proofErr w:type="gramStart"/>
       <w:r>
         <w:t>applyLayout</w:t>
       </w:r>
       <w:proofErr w:type="spellEnd"/>
       <w:r>
-        <w:t>(Note note)</w:t>
+        <w:t>(</w:t>
+      </w:r>
+      <w:proofErr w:type="gramEnd"/>
+      <w:r>
+        <w:t>Note note)</w:t>
       </w:r>
     </w:p>
     <w:p>
@@ -1640,12 +2128,17 @@
         <w:t xml:space="preserve">    + </w:t>
       </w:r>
       <w:proofErr w:type="spellStart"/>
+      <w:proofErr w:type="gramStart"/>
       <w:r>
         <w:t>applyLayout</w:t>
       </w:r>
       <w:proofErr w:type="spellEnd"/>
       <w:r>
-        <w:t>(Note note)</w:t>
+        <w:t>(</w:t>
+      </w:r>
+      <w:proofErr w:type="gramEnd"/>
+      <w:r>
+        <w:t>Note note)</w:t>
       </w:r>
     </w:p>
     <w:p>
@@ -1680,12 +2173,17 @@
         <w:t xml:space="preserve">    + </w:t>
       </w:r>
       <w:proofErr w:type="spellStart"/>
+      <w:proofErr w:type="gramStart"/>
       <w:r>
         <w:t>applyLayout</w:t>
       </w:r>
       <w:proofErr w:type="spellEnd"/>
       <w:r>
-        <w:t>(Note note)</w:t>
+        <w:t>(</w:t>
+      </w:r>
+      <w:proofErr w:type="gramEnd"/>
+      <w:r>
+        <w:t>Note note)</w:t>
       </w:r>
     </w:p>
     <w:p>
@@ -1733,9 +2231,14 @@
     </w:p>
     <w:p>
       <w:r>
-        <w:t xml:space="preserve">    + add(</w:t>
-      </w:r>
-      <w:proofErr w:type="spellStart"/>
+        <w:t xml:space="preserve">    + </w:t>
+      </w:r>
+      <w:proofErr w:type="gramStart"/>
+      <w:r>
+        <w:t>add(</w:t>
+      </w:r>
+      <w:proofErr w:type="spellStart"/>
+      <w:proofErr w:type="gramEnd"/>
       <w:r>
         <w:t>NoteComponent</w:t>
       </w:r>
@@ -1746,9 +2249,14 @@
     </w:p>
     <w:p>
       <w:r>
-        <w:t xml:space="preserve">    + remove(</w:t>
-      </w:r>
-      <w:proofErr w:type="spellStart"/>
+        <w:t xml:space="preserve">    + </w:t>
+      </w:r>
+      <w:proofErr w:type="gramStart"/>
+      <w:r>
+        <w:t>remove(</w:t>
+      </w:r>
+      <w:proofErr w:type="spellStart"/>
+      <w:proofErr w:type="gramEnd"/>
       <w:r>
         <w:t>NoteComponent</w:t>
       </w:r>
@@ -1762,12 +2270,17 @@
         <w:t xml:space="preserve">    + </w:t>
       </w:r>
       <w:proofErr w:type="spellStart"/>
+      <w:proofErr w:type="gramStart"/>
       <w:r>
         <w:t>getChild</w:t>
       </w:r>
       <w:proofErr w:type="spellEnd"/>
       <w:r>
-        <w:t xml:space="preserve">(int index): </w:t>
+        <w:t>(</w:t>
+      </w:r>
+      <w:proofErr w:type="gramEnd"/>
+      <w:r>
+        <w:t xml:space="preserve">int index): </w:t>
       </w:r>
       <w:proofErr w:type="spellStart"/>
       <w:r>
@@ -1777,7 +2290,15 @@
     </w:p>
     <w:p>
       <w:r>
-        <w:t xml:space="preserve">    + display()</w:t>
+        <w:t xml:space="preserve">    + </w:t>
+      </w:r>
+      <w:proofErr w:type="gramStart"/>
+      <w:r>
+        <w:t>display(</w:t>
+      </w:r>
+      <w:proofErr w:type="gramEnd"/>
+      <w:r>
+        <w:t>)</w:t>
       </w:r>
     </w:p>
     <w:p>
@@ -1804,12 +2325,17 @@
         <w:t xml:space="preserve">    + </w:t>
       </w:r>
       <w:proofErr w:type="spellStart"/>
+      <w:proofErr w:type="gramStart"/>
       <w:r>
         <w:t>createNote</w:t>
       </w:r>
       <w:proofErr w:type="spellEnd"/>
       <w:r>
-        <w:t>(): Note</w:t>
+        <w:t>(</w:t>
+      </w:r>
+      <w:proofErr w:type="gramEnd"/>
+      <w:r>
+        <w:t>): Note</w:t>
       </w:r>
     </w:p>
     <w:p>
@@ -1849,12 +2375,17 @@
         <w:t xml:space="preserve">    + </w:t>
       </w:r>
       <w:proofErr w:type="spellStart"/>
+      <w:proofErr w:type="gramStart"/>
       <w:r>
         <w:t>createNote</w:t>
       </w:r>
       <w:proofErr w:type="spellEnd"/>
       <w:r>
-        <w:t>(): Note</w:t>
+        <w:t>(</w:t>
+      </w:r>
+      <w:proofErr w:type="gramEnd"/>
+      <w:r>
+        <w:t>): Note</w:t>
       </w:r>
     </w:p>
     <w:p>
@@ -1889,12 +2420,17 @@
         <w:t xml:space="preserve">    + </w:t>
       </w:r>
       <w:proofErr w:type="spellStart"/>
+      <w:proofErr w:type="gramStart"/>
       <w:r>
         <w:t>createNote</w:t>
       </w:r>
       <w:proofErr w:type="spellEnd"/>
       <w:r>
-        <w:t>(): Note</w:t>
+        <w:t>(</w:t>
+      </w:r>
+      <w:proofErr w:type="gramEnd"/>
+      <w:r>
+        <w:t>): Note</w:t>
       </w:r>
     </w:p>
     <w:p>
@@ -1929,12 +2465,17 @@
         <w:t xml:space="preserve">    + </w:t>
       </w:r>
       <w:proofErr w:type="spellStart"/>
+      <w:proofErr w:type="gramStart"/>
       <w:r>
         <w:t>createNote</w:t>
       </w:r>
       <w:proofErr w:type="spellEnd"/>
       <w:r>
-        <w:t>(): Note</w:t>
+        <w:t>(</w:t>
+      </w:r>
+      <w:proofErr w:type="gramEnd"/>
+      <w:r>
+        <w:t>): Note</w:t>
       </w:r>
     </w:p>
     <w:p>
@@ -1958,7 +2499,15 @@
     </w:p>
     <w:p>
       <w:r>
-        <w:t xml:space="preserve">    + update(note: Note)</w:t>
+        <w:t xml:space="preserve">    + </w:t>
+      </w:r>
+      <w:proofErr w:type="gramStart"/>
+      <w:r>
+        <w:t>update(</w:t>
+      </w:r>
+      <w:proofErr w:type="gramEnd"/>
+      <w:r>
+        <w:t>note: Note)</w:t>
       </w:r>
     </w:p>
     <w:p>
@@ -1991,7 +2540,15 @@
     <w:p>
       <w:r>
         <w:lastRenderedPageBreak/>
-        <w:t xml:space="preserve">    + update(note: Note)</w:t>
+        <w:t xml:space="preserve">    + </w:t>
+      </w:r>
+      <w:proofErr w:type="gramStart"/>
+      <w:r>
+        <w:t>update(</w:t>
+      </w:r>
+      <w:proofErr w:type="gramEnd"/>
+      <w:r>
+        <w:t>note: Note)</w:t>
       </w:r>
     </w:p>
     <w:p>
@@ -2023,7 +2580,15 @@
     </w:p>
     <w:p>
       <w:r>
-        <w:t xml:space="preserve">    + update(note: Note)</w:t>
+        <w:t xml:space="preserve">    + </w:t>
+      </w:r>
+      <w:proofErr w:type="gramStart"/>
+      <w:r>
+        <w:t>update(</w:t>
+      </w:r>
+      <w:proofErr w:type="gramEnd"/>
+      <w:r>
+        <w:t>note: Note)</w:t>
       </w:r>
     </w:p>
     <w:p>
@@ -2063,6 +2628,7 @@
         <w:t xml:space="preserve">    + </w:t>
       </w:r>
       <w:proofErr w:type="spellStart"/>
+      <w:proofErr w:type="gramStart"/>
       <w:r>
         <w:t>addObserver</w:t>
       </w:r>
@@ -2071,6 +2637,7 @@
         <w:t>(</w:t>
       </w:r>
       <w:proofErr w:type="spellStart"/>
+      <w:proofErr w:type="gramEnd"/>
       <w:r>
         <w:t>NoteObserver</w:t>
       </w:r>
@@ -2084,6 +2651,7 @@
         <w:t xml:space="preserve">    + </w:t>
       </w:r>
       <w:proofErr w:type="spellStart"/>
+      <w:proofErr w:type="gramStart"/>
       <w:r>
         <w:t>removeObserver</w:t>
       </w:r>
@@ -2092,6 +2660,7 @@
         <w:t>(</w:t>
       </w:r>
       <w:proofErr w:type="spellStart"/>
+      <w:proofErr w:type="gramEnd"/>
       <w:r>
         <w:t>NoteObserver</w:t>
       </w:r>
@@ -2105,12 +2674,17 @@
         <w:t xml:space="preserve">    + </w:t>
       </w:r>
       <w:proofErr w:type="spellStart"/>
+      <w:proofErr w:type="gramStart"/>
       <w:r>
         <w:t>notifyObservers</w:t>
       </w:r>
       <w:proofErr w:type="spellEnd"/>
       <w:r>
-        <w:t>()</w:t>
+        <w:t>(</w:t>
+      </w:r>
+      <w:proofErr w:type="gramEnd"/>
+      <w:r>
+        <w:t>)</w:t>
       </w:r>
     </w:p>
     <w:p>
@@ -2129,12 +2703,17 @@
         <w:t xml:space="preserve">    + </w:t>
       </w:r>
       <w:proofErr w:type="spellStart"/>
+      <w:proofErr w:type="gramStart"/>
       <w:r>
         <w:t>drawShape</w:t>
       </w:r>
       <w:proofErr w:type="spellEnd"/>
       <w:r>
-        <w:t>(Shape shape, String color, float thickness)</w:t>
+        <w:t>(</w:t>
+      </w:r>
+      <w:proofErr w:type="gramEnd"/>
+      <w:r>
+        <w:t>Shape shape, String color, float thickness)</w:t>
       </w:r>
     </w:p>
     <w:p>
@@ -2156,7 +2735,15 @@
     </w:p>
     <w:p>
       <w:r>
-        <w:t xml:space="preserve">    + draw(Drawing </w:t>
+        <w:t xml:space="preserve">    + </w:t>
+      </w:r>
+      <w:proofErr w:type="gramStart"/>
+      <w:r>
+        <w:t>draw(</w:t>
+      </w:r>
+      <w:proofErr w:type="gramEnd"/>
+      <w:r>
+        <w:t xml:space="preserve">Drawing </w:t>
       </w:r>
       <w:proofErr w:type="spellStart"/>
       <w:r>
@@ -2179,13 +2766,26 @@
       </w:r>
     </w:p>
     <w:p>
-      <w:r>
-        <w:t>class Circle extends Shape {</w:t>
-      </w:r>
-    </w:p>
-    <w:p>
-      <w:r>
-        <w:t xml:space="preserve">    + draw(Drawing </w:t>
+      <w:proofErr w:type="gramStart"/>
+      <w:r>
+        <w:t>class</w:t>
+      </w:r>
+      <w:proofErr w:type="gramEnd"/>
+      <w:r>
+        <w:t xml:space="preserve"> Circle extends Shape {</w:t>
+      </w:r>
+    </w:p>
+    <w:p>
+      <w:r>
+        <w:t xml:space="preserve">    + </w:t>
+      </w:r>
+      <w:proofErr w:type="gramStart"/>
+      <w:r>
+        <w:t>draw(</w:t>
+      </w:r>
+      <w:proofErr w:type="gramEnd"/>
+      <w:r>
+        <w:t xml:space="preserve">Drawing </w:t>
       </w:r>
       <w:proofErr w:type="spellStart"/>
       <w:r>
@@ -2209,7 +2809,15 @@
     <w:p>
       <w:r>
         <w:lastRenderedPageBreak/>
-        <w:t xml:space="preserve">    + draw(Drawing </w:t>
+        <w:t xml:space="preserve">    + </w:t>
+      </w:r>
+      <w:proofErr w:type="gramStart"/>
+      <w:r>
+        <w:t>draw(</w:t>
+      </w:r>
+      <w:proofErr w:type="gramEnd"/>
+      <w:r>
+        <w:t xml:space="preserve">Drawing </w:t>
       </w:r>
       <w:proofErr w:type="spellStart"/>
       <w:r>
@@ -2232,7 +2840,15 @@
     </w:p>
     <w:p>
       <w:r>
-        <w:t xml:space="preserve">    + draw(Drawing </w:t>
+        <w:t xml:space="preserve">    + </w:t>
+      </w:r>
+      <w:proofErr w:type="gramStart"/>
+      <w:r>
+        <w:t>draw(</w:t>
+      </w:r>
+      <w:proofErr w:type="gramEnd"/>
+      <w:r>
+        <w:t xml:space="preserve">Drawing </w:t>
       </w:r>
       <w:proofErr w:type="spellStart"/>
       <w:r>
@@ -2263,7 +2879,15 @@
     </w:p>
     <w:p>
       <w:r>
-        <w:t xml:space="preserve">    + draw(Drawing </w:t>
+        <w:t xml:space="preserve">    + </w:t>
+      </w:r>
+      <w:proofErr w:type="gramStart"/>
+      <w:r>
+        <w:t>draw(</w:t>
+      </w:r>
+      <w:proofErr w:type="gramEnd"/>
+      <w:r>
+        <w:t xml:space="preserve">Drawing </w:t>
       </w:r>
       <w:proofErr w:type="spellStart"/>
       <w:r>
@@ -2294,7 +2918,15 @@
     </w:p>
     <w:p>
       <w:r>
-        <w:t xml:space="preserve">    + draw(Drawing </w:t>
+        <w:t xml:space="preserve">    + </w:t>
+      </w:r>
+      <w:proofErr w:type="gramStart"/>
+      <w:r>
+        <w:t>draw(</w:t>
+      </w:r>
+      <w:proofErr w:type="gramEnd"/>
+      <w:r>
+        <w:t xml:space="preserve">Drawing </w:t>
       </w:r>
       <w:proofErr w:type="spellStart"/>
       <w:r>
@@ -2317,7 +2949,15 @@
     </w:p>
     <w:p>
       <w:r>
-        <w:t xml:space="preserve">    + draw(Drawing </w:t>
+        <w:t xml:space="preserve">    + </w:t>
+      </w:r>
+      <w:proofErr w:type="gramStart"/>
+      <w:r>
+        <w:t>draw(</w:t>
+      </w:r>
+      <w:proofErr w:type="gramEnd"/>
+      <w:r>
+        <w:t xml:space="preserve">Drawing </w:t>
       </w:r>
       <w:proofErr w:type="spellStart"/>
       <w:r>
@@ -2354,64 +2994,89 @@
         <w:t xml:space="preserve">    + </w:t>
       </w:r>
       <w:proofErr w:type="spellStart"/>
+      <w:proofErr w:type="gramStart"/>
       <w:r>
         <w:t>drawShape</w:t>
       </w:r>
       <w:proofErr w:type="spellEnd"/>
       <w:r>
-        <w:t>(Shape shape, String color, float thickness)</w:t>
-      </w:r>
-    </w:p>
-    <w:p>
-      <w:r>
-        <w:t xml:space="preserve">    + </w:t>
-      </w:r>
-      <w:proofErr w:type="spellStart"/>
+        <w:t>(</w:t>
+      </w:r>
+      <w:proofErr w:type="gramEnd"/>
+      <w:r>
+        <w:t>Shape shape, String color, float thickness)</w:t>
+      </w:r>
+    </w:p>
+    <w:p>
+      <w:r>
+        <w:t xml:space="preserve">    + </w:t>
+      </w:r>
+      <w:proofErr w:type="spellStart"/>
+      <w:proofErr w:type="gramStart"/>
       <w:r>
         <w:t>setColor</w:t>
       </w:r>
       <w:proofErr w:type="spellEnd"/>
       <w:r>
-        <w:t>(String color)</w:t>
-      </w:r>
-    </w:p>
-    <w:p>
-      <w:r>
-        <w:t xml:space="preserve">    + </w:t>
-      </w:r>
-      <w:proofErr w:type="spellStart"/>
+        <w:t>(</w:t>
+      </w:r>
+      <w:proofErr w:type="gramEnd"/>
+      <w:r>
+        <w:t>String color)</w:t>
+      </w:r>
+    </w:p>
+    <w:p>
+      <w:r>
+        <w:t xml:space="preserve">    + </w:t>
+      </w:r>
+      <w:proofErr w:type="spellStart"/>
+      <w:proofErr w:type="gramStart"/>
       <w:r>
         <w:t>getColor</w:t>
       </w:r>
       <w:proofErr w:type="spellEnd"/>
       <w:r>
-        <w:t>(): String</w:t>
-      </w:r>
-    </w:p>
-    <w:p>
-      <w:r>
-        <w:t xml:space="preserve">    + </w:t>
-      </w:r>
-      <w:proofErr w:type="spellStart"/>
+        <w:t>(</w:t>
+      </w:r>
+      <w:proofErr w:type="gramEnd"/>
+      <w:r>
+        <w:t>): String</w:t>
+      </w:r>
+    </w:p>
+    <w:p>
+      <w:r>
+        <w:t xml:space="preserve">    + </w:t>
+      </w:r>
+      <w:proofErr w:type="spellStart"/>
+      <w:proofErr w:type="gramStart"/>
       <w:r>
         <w:t>setThickness</w:t>
       </w:r>
       <w:proofErr w:type="spellEnd"/>
       <w:r>
-        <w:t>(float thickness)</w:t>
-      </w:r>
-    </w:p>
-    <w:p>
-      <w:r>
-        <w:t xml:space="preserve">    + </w:t>
-      </w:r>
-      <w:proofErr w:type="spellStart"/>
+        <w:t>(</w:t>
+      </w:r>
+      <w:proofErr w:type="gramEnd"/>
+      <w:r>
+        <w:t>float thickness)</w:t>
+      </w:r>
+    </w:p>
+    <w:p>
+      <w:r>
+        <w:t xml:space="preserve">    + </w:t>
+      </w:r>
+      <w:proofErr w:type="spellStart"/>
+      <w:proofErr w:type="gramStart"/>
       <w:r>
         <w:t>getThickness</w:t>
       </w:r>
       <w:proofErr w:type="spellEnd"/>
       <w:r>
-        <w:t>(): float</w:t>
+        <w:t>(</w:t>
+      </w:r>
+      <w:proofErr w:type="gramEnd"/>
+      <w:r>
+        <w:t>): float</w:t>
       </w:r>
     </w:p>
     <w:p>
@@ -2435,25 +3100,35 @@
         <w:t xml:space="preserve">    + </w:t>
       </w:r>
       <w:proofErr w:type="spellStart"/>
+      <w:proofErr w:type="gramStart"/>
       <w:r>
         <w:t>drawShape</w:t>
       </w:r>
       <w:proofErr w:type="spellEnd"/>
       <w:r>
-        <w:t>(Shape shape, String color, float thickness)</w:t>
-      </w:r>
-    </w:p>
-    <w:p>
-      <w:r>
-        <w:t xml:space="preserve">    + </w:t>
-      </w:r>
-      <w:proofErr w:type="spellStart"/>
+        <w:t>(</w:t>
+      </w:r>
+      <w:proofErr w:type="gramEnd"/>
+      <w:r>
+        <w:t>Shape shape, String color, float thickness)</w:t>
+      </w:r>
+    </w:p>
+    <w:p>
+      <w:r>
+        <w:t xml:space="preserve">    + </w:t>
+      </w:r>
+      <w:proofErr w:type="spellStart"/>
+      <w:proofErr w:type="gramStart"/>
       <w:r>
         <w:t>setOpacity</w:t>
       </w:r>
       <w:proofErr w:type="spellEnd"/>
       <w:r>
-        <w:t>(float opacity)</w:t>
+        <w:t>(</w:t>
+      </w:r>
+      <w:proofErr w:type="gramEnd"/>
+      <w:r>
+        <w:t>float opacity)</w:t>
       </w:r>
     </w:p>
     <w:p>
@@ -2462,12 +3137,17 @@
         <w:t xml:space="preserve">    + </w:t>
       </w:r>
       <w:proofErr w:type="spellStart"/>
+      <w:proofErr w:type="gramStart"/>
       <w:r>
         <w:t>getOpacity</w:t>
       </w:r>
       <w:proofErr w:type="spellEnd"/>
       <w:r>
-        <w:t>(): float</w:t>
+        <w:t>(</w:t>
+      </w:r>
+      <w:proofErr w:type="gramEnd"/>
+      <w:r>
+        <w:t>): float</w:t>
       </w:r>
     </w:p>
     <w:p>
@@ -2496,64 +3176,89 @@
         <w:t xml:space="preserve">    + </w:t>
       </w:r>
       <w:proofErr w:type="spellStart"/>
+      <w:proofErr w:type="gramStart"/>
       <w:r>
         <w:t>drawShape</w:t>
       </w:r>
       <w:proofErr w:type="spellEnd"/>
       <w:r>
-        <w:t>(Shape shape, String color, float thickness)</w:t>
-      </w:r>
-    </w:p>
-    <w:p>
-      <w:r>
-        <w:t xml:space="preserve">    + </w:t>
-      </w:r>
-      <w:proofErr w:type="spellStart"/>
+        <w:t>(</w:t>
+      </w:r>
+      <w:proofErr w:type="gramEnd"/>
+      <w:r>
+        <w:t>Shape shape, String color, float thickness)</w:t>
+      </w:r>
+    </w:p>
+    <w:p>
+      <w:r>
+        <w:t xml:space="preserve">    + </w:t>
+      </w:r>
+      <w:proofErr w:type="spellStart"/>
+      <w:proofErr w:type="gramStart"/>
       <w:r>
         <w:t>setColor</w:t>
       </w:r>
       <w:proofErr w:type="spellEnd"/>
       <w:r>
-        <w:t>(String color)</w:t>
-      </w:r>
-    </w:p>
-    <w:p>
-      <w:r>
-        <w:t xml:space="preserve">    + </w:t>
-      </w:r>
-      <w:proofErr w:type="spellStart"/>
+        <w:t>(</w:t>
+      </w:r>
+      <w:proofErr w:type="gramEnd"/>
+      <w:r>
+        <w:t>String color)</w:t>
+      </w:r>
+    </w:p>
+    <w:p>
+      <w:r>
+        <w:t xml:space="preserve">    + </w:t>
+      </w:r>
+      <w:proofErr w:type="spellStart"/>
+      <w:proofErr w:type="gramStart"/>
       <w:r>
         <w:t>getColor</w:t>
       </w:r>
       <w:proofErr w:type="spellEnd"/>
       <w:r>
-        <w:t>(): String</w:t>
-      </w:r>
-    </w:p>
-    <w:p>
-      <w:r>
-        <w:t xml:space="preserve">    + </w:t>
-      </w:r>
-      <w:proofErr w:type="spellStart"/>
+        <w:t>(</w:t>
+      </w:r>
+      <w:proofErr w:type="gramEnd"/>
+      <w:r>
+        <w:t>): String</w:t>
+      </w:r>
+    </w:p>
+    <w:p>
+      <w:r>
+        <w:t xml:space="preserve">    + </w:t>
+      </w:r>
+      <w:proofErr w:type="spellStart"/>
+      <w:proofErr w:type="gramStart"/>
       <w:r>
         <w:t>setThickness</w:t>
       </w:r>
       <w:proofErr w:type="spellEnd"/>
       <w:r>
-        <w:t>(float thickness)</w:t>
-      </w:r>
-    </w:p>
-    <w:p>
-      <w:r>
-        <w:t xml:space="preserve">    + </w:t>
-      </w:r>
-      <w:proofErr w:type="spellStart"/>
+        <w:t>(</w:t>
+      </w:r>
+      <w:proofErr w:type="gramEnd"/>
+      <w:r>
+        <w:t>float thickness)</w:t>
+      </w:r>
+    </w:p>
+    <w:p>
+      <w:r>
+        <w:t xml:space="preserve">    + </w:t>
+      </w:r>
+      <w:proofErr w:type="spellStart"/>
+      <w:proofErr w:type="gramStart"/>
       <w:r>
         <w:t>getThickness</w:t>
       </w:r>
       <w:proofErr w:type="spellEnd"/>
       <w:r>
-        <w:t>(): float</w:t>
+        <w:t>(</w:t>
+      </w:r>
+      <w:proofErr w:type="gramEnd"/>
+      <w:r>
+        <w:t>): float</w:t>
       </w:r>
     </w:p>
     <w:p>
@@ -2583,64 +3288,89 @@
         <w:t xml:space="preserve">    + </w:t>
       </w:r>
       <w:proofErr w:type="spellStart"/>
+      <w:proofErr w:type="gramStart"/>
       <w:r>
         <w:t>drawShape</w:t>
       </w:r>
       <w:proofErr w:type="spellEnd"/>
       <w:r>
-        <w:t>(Shape shape, String color, float thickness)</w:t>
-      </w:r>
-    </w:p>
-    <w:p>
-      <w:r>
-        <w:t xml:space="preserve">    + </w:t>
-      </w:r>
-      <w:proofErr w:type="spellStart"/>
+        <w:t>(</w:t>
+      </w:r>
+      <w:proofErr w:type="gramEnd"/>
+      <w:r>
+        <w:t>Shape shape, String color, float thickness)</w:t>
+      </w:r>
+    </w:p>
+    <w:p>
+      <w:r>
+        <w:t xml:space="preserve">    + </w:t>
+      </w:r>
+      <w:proofErr w:type="spellStart"/>
+      <w:proofErr w:type="gramStart"/>
       <w:r>
         <w:t>setSize</w:t>
       </w:r>
       <w:proofErr w:type="spellEnd"/>
       <w:r>
-        <w:t>(float size)</w:t>
-      </w:r>
-    </w:p>
-    <w:p>
-      <w:r>
-        <w:t xml:space="preserve">    + </w:t>
-      </w:r>
-      <w:proofErr w:type="spellStart"/>
+        <w:t>(</w:t>
+      </w:r>
+      <w:proofErr w:type="gramEnd"/>
+      <w:r>
+        <w:t>float size)</w:t>
+      </w:r>
+    </w:p>
+    <w:p>
+      <w:r>
+        <w:t xml:space="preserve">    + </w:t>
+      </w:r>
+      <w:proofErr w:type="spellStart"/>
+      <w:proofErr w:type="gramStart"/>
       <w:r>
         <w:t>getSize</w:t>
       </w:r>
       <w:proofErr w:type="spellEnd"/>
       <w:r>
-        <w:t>(): float</w:t>
-      </w:r>
-    </w:p>
-    <w:p>
-      <w:r>
-        <w:t xml:space="preserve">    + </w:t>
-      </w:r>
-      <w:proofErr w:type="spellStart"/>
+        <w:t>(</w:t>
+      </w:r>
+      <w:proofErr w:type="gramEnd"/>
+      <w:r>
+        <w:t>): float</w:t>
+      </w:r>
+    </w:p>
+    <w:p>
+      <w:r>
+        <w:t xml:space="preserve">    + </w:t>
+      </w:r>
+      <w:proofErr w:type="spellStart"/>
+      <w:proofErr w:type="gramStart"/>
       <w:r>
         <w:t>setTexture</w:t>
       </w:r>
       <w:proofErr w:type="spellEnd"/>
       <w:r>
-        <w:t>(String texture)</w:t>
-      </w:r>
-    </w:p>
-    <w:p>
-      <w:r>
-        <w:t xml:space="preserve">    + </w:t>
-      </w:r>
-      <w:proofErr w:type="spellStart"/>
+        <w:t>(</w:t>
+      </w:r>
+      <w:proofErr w:type="gramEnd"/>
+      <w:r>
+        <w:t>String texture)</w:t>
+      </w:r>
+    </w:p>
+    <w:p>
+      <w:r>
+        <w:t xml:space="preserve">    + </w:t>
+      </w:r>
+      <w:proofErr w:type="spellStart"/>
+      <w:proofErr w:type="gramStart"/>
       <w:r>
         <w:t>getTexture</w:t>
       </w:r>
       <w:proofErr w:type="spellEnd"/>
       <w:r>
-        <w:t>(): String</w:t>
+        <w:t>(</w:t>
+      </w:r>
+      <w:proofErr w:type="gramEnd"/>
+      <w:r>
+        <w:t>): String</w:t>
       </w:r>
     </w:p>
     <w:p>
@@ -2669,25 +3399,35 @@
         <w:t xml:space="preserve">    + </w:t>
       </w:r>
       <w:proofErr w:type="spellStart"/>
+      <w:proofErr w:type="gramStart"/>
       <w:r>
         <w:t>drawShape</w:t>
       </w:r>
       <w:proofErr w:type="spellEnd"/>
       <w:r>
-        <w:t>(Shape shape, String color, float thickness)</w:t>
-      </w:r>
-    </w:p>
-    <w:p>
-      <w:r>
-        <w:t xml:space="preserve">    + </w:t>
-      </w:r>
-      <w:proofErr w:type="spellStart"/>
+        <w:t>(</w:t>
+      </w:r>
+      <w:proofErr w:type="gramEnd"/>
+      <w:r>
+        <w:t>Shape shape, String color, float thickness)</w:t>
+      </w:r>
+    </w:p>
+    <w:p>
+      <w:r>
+        <w:t xml:space="preserve">    + </w:t>
+      </w:r>
+      <w:proofErr w:type="spellStart"/>
+      <w:proofErr w:type="gramStart"/>
       <w:r>
         <w:t>setColor</w:t>
       </w:r>
       <w:proofErr w:type="spellEnd"/>
       <w:r>
-        <w:t>(String color)</w:t>
+        <w:t>(</w:t>
+      </w:r>
+      <w:proofErr w:type="gramEnd"/>
+      <w:r>
+        <w:t>String color)</w:t>
       </w:r>
     </w:p>
     <w:p>
@@ -2696,38 +3436,53 @@
         <w:t xml:space="preserve">    + </w:t>
       </w:r>
       <w:proofErr w:type="spellStart"/>
+      <w:proofErr w:type="gramStart"/>
       <w:r>
         <w:t>getColor</w:t>
       </w:r>
       <w:proofErr w:type="spellEnd"/>
       <w:r>
-        <w:t>(): String</w:t>
-      </w:r>
-    </w:p>
-    <w:p>
-      <w:r>
-        <w:t xml:space="preserve">    + </w:t>
-      </w:r>
-      <w:proofErr w:type="spellStart"/>
+        <w:t>(</w:t>
+      </w:r>
+      <w:proofErr w:type="gramEnd"/>
+      <w:r>
+        <w:t>): String</w:t>
+      </w:r>
+    </w:p>
+    <w:p>
+      <w:r>
+        <w:t xml:space="preserve">    + </w:t>
+      </w:r>
+      <w:proofErr w:type="spellStart"/>
+      <w:proofErr w:type="gramStart"/>
       <w:r>
         <w:t>setThickness</w:t>
       </w:r>
       <w:proofErr w:type="spellEnd"/>
       <w:r>
-        <w:t>(float thickness)</w:t>
-      </w:r>
-    </w:p>
-    <w:p>
-      <w:r>
-        <w:t xml:space="preserve">    + </w:t>
-      </w:r>
-      <w:proofErr w:type="spellStart"/>
+        <w:t>(</w:t>
+      </w:r>
+      <w:proofErr w:type="gramEnd"/>
+      <w:r>
+        <w:t>float thickness)</w:t>
+      </w:r>
+    </w:p>
+    <w:p>
+      <w:r>
+        <w:t xml:space="preserve">    + </w:t>
+      </w:r>
+      <w:proofErr w:type="spellStart"/>
+      <w:proofErr w:type="gramStart"/>
       <w:r>
         <w:t>getThickness</w:t>
       </w:r>
       <w:proofErr w:type="spellEnd"/>
       <w:r>
-        <w:t>(): float</w:t>
+        <w:t>(</w:t>
+      </w:r>
+      <w:proofErr w:type="gramEnd"/>
+      <w:r>
+        <w:t>): float</w:t>
       </w:r>
     </w:p>
     <w:p>
@@ -2751,38 +3506,53 @@
         <w:t xml:space="preserve">    + </w:t>
       </w:r>
       <w:proofErr w:type="spellStart"/>
+      <w:proofErr w:type="gramStart"/>
       <w:r>
         <w:t>drawShape</w:t>
       </w:r>
       <w:proofErr w:type="spellEnd"/>
       <w:r>
-        <w:t>(Shape shape, String color, float thickness)</w:t>
-      </w:r>
-    </w:p>
-    <w:p>
-      <w:r>
-        <w:t xml:space="preserve">    + </w:t>
-      </w:r>
-      <w:proofErr w:type="spellStart"/>
+        <w:t>(</w:t>
+      </w:r>
+      <w:proofErr w:type="gramEnd"/>
+      <w:r>
+        <w:t>Shape shape, String color, float thickness)</w:t>
+      </w:r>
+    </w:p>
+    <w:p>
+      <w:r>
+        <w:t xml:space="preserve">    + </w:t>
+      </w:r>
+      <w:proofErr w:type="spellStart"/>
+      <w:proofErr w:type="gramStart"/>
       <w:r>
         <w:t>setSize</w:t>
       </w:r>
       <w:proofErr w:type="spellEnd"/>
       <w:r>
-        <w:t>(float size)</w:t>
-      </w:r>
-    </w:p>
-    <w:p>
-      <w:r>
-        <w:t xml:space="preserve">    + </w:t>
-      </w:r>
-      <w:proofErr w:type="spellStart"/>
+        <w:t>(</w:t>
+      </w:r>
+      <w:proofErr w:type="gramEnd"/>
+      <w:r>
+        <w:t>float size)</w:t>
+      </w:r>
+    </w:p>
+    <w:p>
+      <w:r>
+        <w:t xml:space="preserve">    + </w:t>
+      </w:r>
+      <w:proofErr w:type="spellStart"/>
+      <w:proofErr w:type="gramStart"/>
       <w:r>
         <w:t>getSize</w:t>
       </w:r>
       <w:proofErr w:type="spellEnd"/>
       <w:r>
-        <w:t>(): float</w:t>
+        <w:t>(</w:t>
+      </w:r>
+      <w:proofErr w:type="gramEnd"/>
+      <w:r>
+        <w:t>): float</w:t>
       </w:r>
     </w:p>
     <w:p>
@@ -2820,64 +3590,89 @@
         <w:t xml:space="preserve">    + </w:t>
       </w:r>
       <w:proofErr w:type="spellStart"/>
+      <w:proofErr w:type="gramStart"/>
       <w:r>
         <w:t>drawShape</w:t>
       </w:r>
       <w:proofErr w:type="spellEnd"/>
       <w:r>
-        <w:t>(Shape shape, String color, float thickness)</w:t>
-      </w:r>
-    </w:p>
-    <w:p>
-      <w:r>
-        <w:t xml:space="preserve">    + </w:t>
-      </w:r>
-      <w:proofErr w:type="spellStart"/>
+        <w:t>(</w:t>
+      </w:r>
+      <w:proofErr w:type="gramEnd"/>
+      <w:r>
+        <w:t>Shape shape, String color, float thickness)</w:t>
+      </w:r>
+    </w:p>
+    <w:p>
+      <w:r>
+        <w:t xml:space="preserve">    + </w:t>
+      </w:r>
+      <w:proofErr w:type="spellStart"/>
+      <w:proofErr w:type="gramStart"/>
       <w:r>
         <w:t>setColor</w:t>
       </w:r>
       <w:proofErr w:type="spellEnd"/>
       <w:r>
-        <w:t>(String color)</w:t>
-      </w:r>
-    </w:p>
-    <w:p>
-      <w:r>
-        <w:t xml:space="preserve">    + </w:t>
-      </w:r>
-      <w:proofErr w:type="spellStart"/>
+        <w:t>(</w:t>
+      </w:r>
+      <w:proofErr w:type="gramEnd"/>
+      <w:r>
+        <w:t>String color)</w:t>
+      </w:r>
+    </w:p>
+    <w:p>
+      <w:r>
+        <w:t xml:space="preserve">    + </w:t>
+      </w:r>
+      <w:proofErr w:type="spellStart"/>
+      <w:proofErr w:type="gramStart"/>
       <w:r>
         <w:t>getColor</w:t>
       </w:r>
       <w:proofErr w:type="spellEnd"/>
       <w:r>
-        <w:t>(): String</w:t>
-      </w:r>
-    </w:p>
-    <w:p>
-      <w:r>
-        <w:t xml:space="preserve">    + </w:t>
-      </w:r>
-      <w:proofErr w:type="spellStart"/>
+        <w:t>(</w:t>
+      </w:r>
+      <w:proofErr w:type="gramEnd"/>
+      <w:r>
+        <w:t>): String</w:t>
+      </w:r>
+    </w:p>
+    <w:p>
+      <w:r>
+        <w:t xml:space="preserve">    + </w:t>
+      </w:r>
+      <w:proofErr w:type="spellStart"/>
+      <w:proofErr w:type="gramStart"/>
       <w:r>
         <w:t>setThickness</w:t>
       </w:r>
       <w:proofErr w:type="spellEnd"/>
       <w:r>
-        <w:t>(float thickness)</w:t>
-      </w:r>
-    </w:p>
-    <w:p>
-      <w:r>
-        <w:t xml:space="preserve">    + </w:t>
-      </w:r>
-      <w:proofErr w:type="spellStart"/>
+        <w:t>(</w:t>
+      </w:r>
+      <w:proofErr w:type="gramEnd"/>
+      <w:r>
+        <w:t>float thickness)</w:t>
+      </w:r>
+    </w:p>
+    <w:p>
+      <w:r>
+        <w:t xml:space="preserve">    + </w:t>
+      </w:r>
+      <w:proofErr w:type="spellStart"/>
+      <w:proofErr w:type="gramStart"/>
       <w:r>
         <w:t>getThickness</w:t>
       </w:r>
       <w:proofErr w:type="spellEnd"/>
       <w:r>
-        <w:t>(): float</w:t>
+        <w:t>(</w:t>
+      </w:r>
+      <w:proofErr w:type="gramEnd"/>
+      <w:r>
+        <w:t>): float</w:t>
       </w:r>
     </w:p>
     <w:p>
@@ -2914,38 +3709,53 @@
         <w:t xml:space="preserve">    + </w:t>
       </w:r>
       <w:proofErr w:type="spellStart"/>
+      <w:proofErr w:type="gramStart"/>
       <w:r>
         <w:t>drawShape</w:t>
       </w:r>
       <w:proofErr w:type="spellEnd"/>
       <w:r>
-        <w:t>(Shape shape, String color, float thickness)</w:t>
-      </w:r>
-    </w:p>
-    <w:p>
-      <w:r>
-        <w:t xml:space="preserve">    + </w:t>
-      </w:r>
-      <w:proofErr w:type="spellStart"/>
+        <w:t>(</w:t>
+      </w:r>
+      <w:proofErr w:type="gramEnd"/>
+      <w:r>
+        <w:t>Shape shape, String color, float thickness)</w:t>
+      </w:r>
+    </w:p>
+    <w:p>
+      <w:r>
+        <w:t xml:space="preserve">    + </w:t>
+      </w:r>
+      <w:proofErr w:type="spellStart"/>
+      <w:proofErr w:type="gramStart"/>
       <w:r>
         <w:t>setColor</w:t>
       </w:r>
       <w:proofErr w:type="spellEnd"/>
       <w:r>
-        <w:t>(String color)</w:t>
-      </w:r>
-    </w:p>
-    <w:p>
-      <w:r>
-        <w:t xml:space="preserve">    + </w:t>
-      </w:r>
-      <w:proofErr w:type="spellStart"/>
+        <w:t>(</w:t>
+      </w:r>
+      <w:proofErr w:type="gramEnd"/>
+      <w:r>
+        <w:t>String color)</w:t>
+      </w:r>
+    </w:p>
+    <w:p>
+      <w:r>
+        <w:t xml:space="preserve">    + </w:t>
+      </w:r>
+      <w:proofErr w:type="spellStart"/>
+      <w:proofErr w:type="gramStart"/>
       <w:r>
         <w:t>getColor</w:t>
       </w:r>
       <w:proofErr w:type="spellEnd"/>
       <w:r>
-        <w:t>(): String</w:t>
+        <w:t>(</w:t>
+      </w:r>
+      <w:proofErr w:type="gramEnd"/>
+      <w:r>
+        <w:t>): String</w:t>
       </w:r>
     </w:p>
     <w:p>
@@ -2954,25 +3764,35 @@
         <w:t xml:space="preserve">    + </w:t>
       </w:r>
       <w:proofErr w:type="spellStart"/>
+      <w:proofErr w:type="gramStart"/>
       <w:r>
         <w:t>setThickness</w:t>
       </w:r>
       <w:proofErr w:type="spellEnd"/>
       <w:r>
-        <w:t>(float thickness)</w:t>
-      </w:r>
-    </w:p>
-    <w:p>
-      <w:r>
-        <w:t xml:space="preserve">    + </w:t>
-      </w:r>
-      <w:proofErr w:type="spellStart"/>
+        <w:t>(</w:t>
+      </w:r>
+      <w:proofErr w:type="gramEnd"/>
+      <w:r>
+        <w:t>float thickness)</w:t>
+      </w:r>
+    </w:p>
+    <w:p>
+      <w:r>
+        <w:t xml:space="preserve">    + </w:t>
+      </w:r>
+      <w:proofErr w:type="spellStart"/>
+      <w:proofErr w:type="gramStart"/>
       <w:r>
         <w:t>getThickness</w:t>
       </w:r>
       <w:proofErr w:type="spellEnd"/>
       <w:r>
-        <w:t>(): float</w:t>
+        <w:t>(</w:t>
+      </w:r>
+      <w:proofErr w:type="gramEnd"/>
+      <w:r>
+        <w:t>): float</w:t>
       </w:r>
     </w:p>
     <w:p>
@@ -3009,64 +3829,89 @@
         <w:t xml:space="preserve">    + </w:t>
       </w:r>
       <w:proofErr w:type="spellStart"/>
+      <w:proofErr w:type="gramStart"/>
       <w:r>
         <w:t>drawShape</w:t>
       </w:r>
       <w:proofErr w:type="spellEnd"/>
       <w:r>
-        <w:t>(Shape shape, String color, float thickness)</w:t>
-      </w:r>
-    </w:p>
-    <w:p>
-      <w:r>
-        <w:t xml:space="preserve">    + </w:t>
-      </w:r>
-      <w:proofErr w:type="spellStart"/>
+        <w:t>(</w:t>
+      </w:r>
+      <w:proofErr w:type="gramEnd"/>
+      <w:r>
+        <w:t>Shape shape, String color, float thickness)</w:t>
+      </w:r>
+    </w:p>
+    <w:p>
+      <w:r>
+        <w:t xml:space="preserve">    + </w:t>
+      </w:r>
+      <w:proofErr w:type="spellStart"/>
+      <w:proofErr w:type="gramStart"/>
       <w:r>
         <w:t>setFont</w:t>
       </w:r>
       <w:proofErr w:type="spellEnd"/>
       <w:r>
-        <w:t>(String font)</w:t>
-      </w:r>
-    </w:p>
-    <w:p>
-      <w:r>
-        <w:t xml:space="preserve">    + </w:t>
-      </w:r>
-      <w:proofErr w:type="spellStart"/>
+        <w:t>(</w:t>
+      </w:r>
+      <w:proofErr w:type="gramEnd"/>
+      <w:r>
+        <w:t>String font)</w:t>
+      </w:r>
+    </w:p>
+    <w:p>
+      <w:r>
+        <w:t xml:space="preserve">    + </w:t>
+      </w:r>
+      <w:proofErr w:type="spellStart"/>
+      <w:proofErr w:type="gramStart"/>
       <w:r>
         <w:t>getFont</w:t>
       </w:r>
       <w:proofErr w:type="spellEnd"/>
       <w:r>
-        <w:t>(): String</w:t>
-      </w:r>
-    </w:p>
-    <w:p>
-      <w:r>
-        <w:t xml:space="preserve">    + </w:t>
-      </w:r>
-      <w:proofErr w:type="spellStart"/>
+        <w:t>(</w:t>
+      </w:r>
+      <w:proofErr w:type="gramEnd"/>
+      <w:r>
+        <w:t>): String</w:t>
+      </w:r>
+    </w:p>
+    <w:p>
+      <w:r>
+        <w:t xml:space="preserve">    + </w:t>
+      </w:r>
+      <w:proofErr w:type="spellStart"/>
+      <w:proofErr w:type="gramStart"/>
       <w:r>
         <w:t>setSize</w:t>
       </w:r>
       <w:proofErr w:type="spellEnd"/>
       <w:r>
-        <w:t>(float size)</w:t>
-      </w:r>
-    </w:p>
-    <w:p>
-      <w:r>
-        <w:t xml:space="preserve">    + </w:t>
-      </w:r>
-      <w:proofErr w:type="spellStart"/>
+        <w:t>(</w:t>
+      </w:r>
+      <w:proofErr w:type="gramEnd"/>
+      <w:r>
+        <w:t>float size)</w:t>
+      </w:r>
+    </w:p>
+    <w:p>
+      <w:r>
+        <w:t xml:space="preserve">    + </w:t>
+      </w:r>
+      <w:proofErr w:type="spellStart"/>
+      <w:proofErr w:type="gramStart"/>
       <w:r>
         <w:t>getSize</w:t>
       </w:r>
       <w:proofErr w:type="spellEnd"/>
       <w:r>
-        <w:t>(): float</w:t>
+        <w:t>(</w:t>
+      </w:r>
+      <w:proofErr w:type="gramEnd"/>
+      <w:r>
+        <w:t>): float</w:t>
       </w:r>
     </w:p>
     <w:p>
@@ -3092,7 +3937,15 @@
     </w:p>
     <w:p>
       <w:r>
-        <w:t xml:space="preserve">Note ..|&gt; </w:t>
+        <w:t>Note</w:t>
+      </w:r>
+      <w:proofErr w:type="gramStart"/>
+      <w:r>
+        <w:t xml:space="preserve"> ..</w:t>
+      </w:r>
+      <w:proofErr w:type="gramEnd"/>
+      <w:r>
+        <w:t xml:space="preserve">|&gt; </w:t>
       </w:r>
       <w:proofErr w:type="spellStart"/>
       <w:r>
@@ -3125,7 +3978,15 @@
       </w:r>
       <w:proofErr w:type="spellEnd"/>
       <w:r>
-        <w:t xml:space="preserve"> &lt;|.. </w:t>
+        <w:t xml:space="preserve"> &lt;</w:t>
+      </w:r>
+      <w:proofErr w:type="gramStart"/>
+      <w:r>
+        <w:t>|..</w:t>
+      </w:r>
+      <w:proofErr w:type="gramEnd"/>
+      <w:r>
+        <w:t xml:space="preserve"> </w:t>
       </w:r>
       <w:proofErr w:type="spellStart"/>
       <w:r>
@@ -3146,7 +4007,15 @@
       </w:r>
       <w:proofErr w:type="spellEnd"/>
       <w:r>
-        <w:t xml:space="preserve"> &lt;|.. </w:t>
+        <w:t xml:space="preserve"> &lt;</w:t>
+      </w:r>
+      <w:proofErr w:type="gramStart"/>
+      <w:r>
+        <w:t>|..</w:t>
+      </w:r>
+      <w:proofErr w:type="gramEnd"/>
+      <w:r>
+        <w:t xml:space="preserve"> </w:t>
       </w:r>
       <w:proofErr w:type="spellStart"/>
       <w:r>
@@ -3162,37 +4031,63 @@
         <w:t xml:space="preserve">Subject o-- </w:t>
       </w:r>
       <w:proofErr w:type="spellStart"/>
+      <w:proofErr w:type="gramStart"/>
       <w:r>
         <w:t>NoteComponent</w:t>
       </w:r>
       <w:proofErr w:type="spellEnd"/>
       <w:r>
-        <w:t xml:space="preserve"> : contains</w:t>
-      </w:r>
-    </w:p>
-    <w:p/>
-    <w:p>
-      <w:r>
-        <w:t>User "1" o-- "*" Note : manages notes</w:t>
-      </w:r>
-    </w:p>
-    <w:p/>
-    <w:p>
-      <w:r>
-        <w:t>Note o-- Drawing : uses drawing tools</w:t>
-      </w:r>
-    </w:p>
+        <w:t xml:space="preserve"> :</w:t>
+      </w:r>
+      <w:proofErr w:type="gramEnd"/>
+      <w:r>
+        <w:t xml:space="preserve"> contains</w:t>
+      </w:r>
+    </w:p>
+    <w:p/>
+    <w:p>
+      <w:r>
+        <w:t xml:space="preserve">User "1" o-- "*" </w:t>
+      </w:r>
+      <w:proofErr w:type="gramStart"/>
+      <w:r>
+        <w:t>Note :</w:t>
+      </w:r>
+      <w:proofErr w:type="gramEnd"/>
+      <w:r>
+        <w:t xml:space="preserve"> manages notes</w:t>
+      </w:r>
+    </w:p>
+    <w:p/>
     <w:p>
       <w:r>
         <w:t xml:space="preserve">Note o-- </w:t>
       </w:r>
-      <w:proofErr w:type="spellStart"/>
+      <w:proofErr w:type="gramStart"/>
+      <w:r>
+        <w:t>Drawing :</w:t>
+      </w:r>
+      <w:proofErr w:type="gramEnd"/>
+      <w:r>
+        <w:t xml:space="preserve"> uses drawing tools</w:t>
+      </w:r>
+    </w:p>
+    <w:p>
+      <w:r>
+        <w:t xml:space="preserve">Note o-- </w:t>
+      </w:r>
+      <w:proofErr w:type="spellStart"/>
+      <w:proofErr w:type="gramStart"/>
       <w:r>
         <w:t>NoteState</w:t>
       </w:r>
       <w:proofErr w:type="spellEnd"/>
       <w:r>
-        <w:t xml:space="preserve"> : manages state</w:t>
+        <w:t xml:space="preserve"> :</w:t>
+      </w:r>
+      <w:proofErr w:type="gramEnd"/>
+      <w:r>
+        <w:t xml:space="preserve"> manages state</w:t>
       </w:r>
     </w:p>
     <w:p>
@@ -3200,12 +4095,17 @@
         <w:t xml:space="preserve">Note o-- </w:t>
       </w:r>
       <w:proofErr w:type="spellStart"/>
+      <w:proofErr w:type="gramStart"/>
       <w:r>
         <w:t>NoteMemento</w:t>
       </w:r>
       <w:proofErr w:type="spellEnd"/>
       <w:r>
-        <w:t xml:space="preserve"> : creates and restores mementos</w:t>
+        <w:t xml:space="preserve"> :</w:t>
+      </w:r>
+      <w:proofErr w:type="gramEnd"/>
+      <w:r>
+        <w:t xml:space="preserve"> creates and restores mementos</w:t>
       </w:r>
     </w:p>
     <w:p>
@@ -3218,12 +4118,17 @@
         <w:t xml:space="preserve"> o-- </w:t>
       </w:r>
       <w:proofErr w:type="spellStart"/>
+      <w:proofErr w:type="gramStart"/>
       <w:r>
         <w:t>NoteMemento</w:t>
       </w:r>
       <w:proofErr w:type="spellEnd"/>
       <w:r>
-        <w:t xml:space="preserve"> : manages mementos</w:t>
+        <w:t xml:space="preserve"> :</w:t>
+      </w:r>
+      <w:proofErr w:type="gramEnd"/>
+      <w:r>
+        <w:t xml:space="preserve"> manages mementos</w:t>
       </w:r>
     </w:p>
     <w:p>
@@ -3234,7 +4139,15 @@
       </w:r>
       <w:proofErr w:type="spellEnd"/>
       <w:r>
-        <w:t xml:space="preserve"> o-- Note : interacts with notes</w:t>
+        <w:t xml:space="preserve"> o-- </w:t>
+      </w:r>
+      <w:proofErr w:type="gramStart"/>
+      <w:r>
+        <w:t>Note :</w:t>
+      </w:r>
+      <w:proofErr w:type="gramEnd"/>
+      <w:r>
+        <w:t xml:space="preserve"> interacts with notes</w:t>
       </w:r>
     </w:p>
     <w:p/>
@@ -3243,17 +4156,30 @@
         <w:t xml:space="preserve">Note o-- </w:t>
       </w:r>
       <w:proofErr w:type="spellStart"/>
+      <w:proofErr w:type="gramStart"/>
       <w:r>
         <w:t>PageLayout</w:t>
       </w:r>
       <w:proofErr w:type="spellEnd"/>
       <w:r>
-        <w:t xml:space="preserve"> : applies layout</w:t>
-      </w:r>
-    </w:p>
-    <w:p>
-      <w:r>
-        <w:t xml:space="preserve">Note ..|&gt; </w:t>
+        <w:t xml:space="preserve"> :</w:t>
+      </w:r>
+      <w:proofErr w:type="gramEnd"/>
+      <w:r>
+        <w:t xml:space="preserve"> applies layout</w:t>
+      </w:r>
+    </w:p>
+    <w:p>
+      <w:r>
+        <w:t>Note</w:t>
+      </w:r>
+      <w:proofErr w:type="gramStart"/>
+      <w:r>
+        <w:t xml:space="preserve"> ..</w:t>
+      </w:r>
+      <w:proofErr w:type="gramEnd"/>
+      <w:r>
+        <w:t xml:space="preserve">|&gt; </w:t>
       </w:r>
       <w:proofErr w:type="spellStart"/>
       <w:r>
@@ -3267,12 +4193,28 @@
     <w:p/>
     <w:p>
       <w:r>
-        <w:t>Note -&gt; Shape : uses shapes for drawing</w:t>
-      </w:r>
-    </w:p>
-    <w:p>
-      <w:r>
-        <w:t>Drawing --|&gt; Shape : shapes are drawable</w:t>
+        <w:t xml:space="preserve">Note -&gt; </w:t>
+      </w:r>
+      <w:proofErr w:type="gramStart"/>
+      <w:r>
+        <w:t>Shape :</w:t>
+      </w:r>
+      <w:proofErr w:type="gramEnd"/>
+      <w:r>
+        <w:t xml:space="preserve"> uses shapes for drawing</w:t>
+      </w:r>
+    </w:p>
+    <w:p>
+      <w:r>
+        <w:t xml:space="preserve">Drawing --|&gt; </w:t>
+      </w:r>
+      <w:proofErr w:type="gramStart"/>
+      <w:r>
+        <w:t>Shape :</w:t>
+      </w:r>
+      <w:proofErr w:type="gramEnd"/>
+      <w:r>
+        <w:t xml:space="preserve"> shapes are drawable</w:t>
       </w:r>
     </w:p>
     <w:p/>
@@ -3304,7 +4246,15 @@
     </w:p>
     <w:p>
       <w:r>
-        <w:t>title User Logging In and Managing Notes</w:t>
+        <w:t xml:space="preserve">title User Logging </w:t>
+      </w:r>
+      <w:proofErr w:type="gramStart"/>
+      <w:r>
+        <w:t>In</w:t>
+      </w:r>
+      <w:proofErr w:type="gramEnd"/>
+      <w:r>
+        <w:t xml:space="preserve"> and Managing Notes</w:t>
       </w:r>
     </w:p>
     <w:p/>
@@ -3314,13 +4264,23 @@
       </w:r>
     </w:p>
     <w:p>
-      <w:r>
-        <w:t>:User enters username and password;</w:t>
-      </w:r>
-    </w:p>
-    <w:p>
-      <w:r>
-        <w:t>:User calls login method;</w:t>
+      <w:proofErr w:type="gramStart"/>
+      <w:r>
+        <w:t>:User</w:t>
+      </w:r>
+      <w:proofErr w:type="gramEnd"/>
+      <w:r>
+        <w:t xml:space="preserve"> enters username and password;</w:t>
+      </w:r>
+    </w:p>
+    <w:p>
+      <w:proofErr w:type="gramStart"/>
+      <w:r>
+        <w:t>:User</w:t>
+      </w:r>
+      <w:proofErr w:type="gramEnd"/>
+      <w:r>
+        <w:t xml:space="preserve"> calls login method;</w:t>
       </w:r>
     </w:p>
     <w:p>
@@ -3330,22 +4290,54 @@
     </w:p>
     <w:p>
       <w:r>
-        <w:t xml:space="preserve">    :Display dashboard;</w:t>
-      </w:r>
-    </w:p>
-    <w:p>
-      <w:r>
-        <w:t xml:space="preserve">    :User selects note;</w:t>
-      </w:r>
-    </w:p>
-    <w:p>
-      <w:r>
-        <w:t xml:space="preserve">    :Add, edit, or remove note;</w:t>
-      </w:r>
-    </w:p>
-    <w:p>
-      <w:r>
-        <w:t xml:space="preserve">    :Save changes;</w:t>
+        <w:t xml:space="preserve">    </w:t>
+      </w:r>
+      <w:proofErr w:type="gramStart"/>
+      <w:r>
+        <w:t>:Display</w:t>
+      </w:r>
+      <w:proofErr w:type="gramEnd"/>
+      <w:r>
+        <w:t xml:space="preserve"> dashboard;</w:t>
+      </w:r>
+    </w:p>
+    <w:p>
+      <w:r>
+        <w:t xml:space="preserve">    </w:t>
+      </w:r>
+      <w:proofErr w:type="gramStart"/>
+      <w:r>
+        <w:t>:User</w:t>
+      </w:r>
+      <w:proofErr w:type="gramEnd"/>
+      <w:r>
+        <w:t xml:space="preserve"> selects note;</w:t>
+      </w:r>
+    </w:p>
+    <w:p>
+      <w:r>
+        <w:t xml:space="preserve">    </w:t>
+      </w:r>
+      <w:proofErr w:type="gramStart"/>
+      <w:r>
+        <w:t>:Add</w:t>
+      </w:r>
+      <w:proofErr w:type="gramEnd"/>
+      <w:r>
+        <w:t>, edit, or remove note;</w:t>
+      </w:r>
+    </w:p>
+    <w:p>
+      <w:r>
+        <w:t xml:space="preserve">    </w:t>
+      </w:r>
+      <w:proofErr w:type="gramStart"/>
+      <w:r>
+        <w:t>:Save</w:t>
+      </w:r>
+      <w:proofErr w:type="gramEnd"/>
+      <w:r>
+        <w:t xml:space="preserve"> changes;</w:t>
       </w:r>
     </w:p>
     <w:p>
@@ -3355,7 +4347,15 @@
     </w:p>
     <w:p>
       <w:r>
-        <w:t xml:space="preserve">    :Display login error;</w:t>
+        <w:t xml:space="preserve">    </w:t>
+      </w:r>
+      <w:proofErr w:type="gramStart"/>
+      <w:r>
+        <w:t>:Display</w:t>
+      </w:r>
+      <w:proofErr w:type="gramEnd"/>
+      <w:r>
+        <w:t xml:space="preserve"> login error;</w:t>
       </w:r>
     </w:p>
     <w:p>
@@ -3407,13 +4407,23 @@
       </w:r>
     </w:p>
     <w:p>
-      <w:r>
-        <w:t>:User initiates layout creation;</w:t>
-      </w:r>
-    </w:p>
-    <w:p>
-      <w:r>
-        <w:t>:User selects layout type;</w:t>
+      <w:proofErr w:type="gramStart"/>
+      <w:r>
+        <w:t>:User</w:t>
+      </w:r>
+      <w:proofErr w:type="gramEnd"/>
+      <w:r>
+        <w:t xml:space="preserve"> initiates layout creation;</w:t>
+      </w:r>
+    </w:p>
+    <w:p>
+      <w:proofErr w:type="gramStart"/>
+      <w:r>
+        <w:t>:User</w:t>
+      </w:r>
+      <w:proofErr w:type="gramEnd"/>
+      <w:r>
+        <w:t xml:space="preserve"> selects layout type;</w:t>
       </w:r>
     </w:p>
     <w:p/>
@@ -3424,7 +4434,15 @@
     </w:p>
     <w:p>
       <w:r>
-        <w:t xml:space="preserve">    :Create </w:t>
+        <w:t xml:space="preserve">    </w:t>
+      </w:r>
+      <w:proofErr w:type="gramStart"/>
+      <w:r>
+        <w:t>:Create</w:t>
+      </w:r>
+      <w:proofErr w:type="gramEnd"/>
+      <w:r>
+        <w:t xml:space="preserve"> </w:t>
       </w:r>
       <w:proofErr w:type="spellStart"/>
       <w:r>
@@ -3437,7 +4455,15 @@
     </w:p>
     <w:p>
       <w:r>
-        <w:t xml:space="preserve">    :User configures </w:t>
+        <w:t xml:space="preserve">    </w:t>
+      </w:r>
+      <w:proofErr w:type="gramStart"/>
+      <w:r>
+        <w:t>:User</w:t>
+      </w:r>
+      <w:proofErr w:type="gramEnd"/>
+      <w:r>
+        <w:t xml:space="preserve"> configures </w:t>
       </w:r>
       <w:proofErr w:type="spellStart"/>
       <w:r>
@@ -3455,7 +4481,15 @@
     </w:p>
     <w:p>
       <w:r>
-        <w:t xml:space="preserve">    :Create </w:t>
+        <w:t xml:space="preserve">    </w:t>
+      </w:r>
+      <w:proofErr w:type="gramStart"/>
+      <w:r>
+        <w:t>:Create</w:t>
+      </w:r>
+      <w:proofErr w:type="gramEnd"/>
+      <w:r>
+        <w:t xml:space="preserve"> </w:t>
       </w:r>
       <w:proofErr w:type="spellStart"/>
       <w:r>
@@ -3468,7 +4502,15 @@
     </w:p>
     <w:p>
       <w:r>
-        <w:t xml:space="preserve">    :User configures </w:t>
+        <w:t xml:space="preserve">    </w:t>
+      </w:r>
+      <w:proofErr w:type="gramStart"/>
+      <w:r>
+        <w:t>:User</w:t>
+      </w:r>
+      <w:proofErr w:type="gramEnd"/>
+      <w:r>
+        <w:t xml:space="preserve"> configures </w:t>
       </w:r>
       <w:proofErr w:type="spellStart"/>
       <w:r>
@@ -3486,7 +4528,15 @@
     </w:p>
     <w:p>
       <w:r>
-        <w:t xml:space="preserve">    :Create </w:t>
+        <w:t xml:space="preserve">    </w:t>
+      </w:r>
+      <w:proofErr w:type="gramStart"/>
+      <w:r>
+        <w:t>:Create</w:t>
+      </w:r>
+      <w:proofErr w:type="gramEnd"/>
+      <w:r>
+        <w:t xml:space="preserve"> </w:t>
       </w:r>
       <w:proofErr w:type="spellStart"/>
       <w:r>
@@ -3499,7 +4549,15 @@
     </w:p>
     <w:p>
       <w:r>
-        <w:t xml:space="preserve">    :User configures </w:t>
+        <w:t xml:space="preserve">    </w:t>
+      </w:r>
+      <w:proofErr w:type="gramStart"/>
+      <w:r>
+        <w:t>:User</w:t>
+      </w:r>
+      <w:proofErr w:type="gramEnd"/>
+      <w:r>
+        <w:t xml:space="preserve"> configures </w:t>
       </w:r>
       <w:proofErr w:type="spellStart"/>
       <w:r>
@@ -3517,23 +4575,43 @@
     </w:p>
     <w:p/>
     <w:p>
-      <w:r>
-        <w:t>:Note object is created;</w:t>
-      </w:r>
-    </w:p>
-    <w:p>
-      <w:r>
-        <w:t>:User sets note title and content;</w:t>
-      </w:r>
-    </w:p>
-    <w:p>
-      <w:r>
-        <w:t>:User assigns selected layout to the note;</w:t>
-      </w:r>
-    </w:p>
-    <w:p>
-      <w:r>
-        <w:t xml:space="preserve">:Note calls </w:t>
+      <w:proofErr w:type="gramStart"/>
+      <w:r>
+        <w:t>:Note</w:t>
+      </w:r>
+      <w:proofErr w:type="gramEnd"/>
+      <w:r>
+        <w:t xml:space="preserve"> object is created;</w:t>
+      </w:r>
+    </w:p>
+    <w:p>
+      <w:proofErr w:type="gramStart"/>
+      <w:r>
+        <w:t>:User</w:t>
+      </w:r>
+      <w:proofErr w:type="gramEnd"/>
+      <w:r>
+        <w:t xml:space="preserve"> sets note title and content;</w:t>
+      </w:r>
+    </w:p>
+    <w:p>
+      <w:proofErr w:type="gramStart"/>
+      <w:r>
+        <w:t>:User</w:t>
+      </w:r>
+      <w:proofErr w:type="gramEnd"/>
+      <w:r>
+        <w:t xml:space="preserve"> assigns selected layout to the note;</w:t>
+      </w:r>
+    </w:p>
+    <w:p>
+      <w:proofErr w:type="gramStart"/>
+      <w:r>
+        <w:t>:Note</w:t>
+      </w:r>
+      <w:proofErr w:type="gramEnd"/>
+      <w:r>
+        <w:t xml:space="preserve"> calls </w:t>
       </w:r>
       <w:proofErr w:type="spellStart"/>
       <w:r>
@@ -3545,8 +4623,13 @@
       </w:r>
     </w:p>
     <w:p>
-      <w:r>
-        <w:t>:Note displays content with applied layout;</w:t>
+      <w:proofErr w:type="gramStart"/>
+      <w:r>
+        <w:t>:Note</w:t>
+      </w:r>
+      <w:proofErr w:type="gramEnd"/>
+      <w:r>
+        <w:t xml:space="preserve"> displays content with applied layout;</w:t>
       </w:r>
     </w:p>
     <w:p>
@@ -3561,7 +4644,6 @@
       </w:r>
     </w:p>
     <w:p/>
-    <w:p/>
     <w:p>
       <w:r>
         <w:t>' ==============================</w:t>
@@ -3569,6 +4651,548 @@
     </w:p>
     <w:p>
       <w:r>
+        <w:t>' Save Note State Activity UML</w:t>
+      </w:r>
+    </w:p>
+    <w:p>
+      <w:r>
+        <w:t>' ==============================</w:t>
+      </w:r>
+    </w:p>
+    <w:p>
+      <w:r>
+        <w:t>@startuml</w:t>
+      </w:r>
+    </w:p>
+    <w:p>
+      <w:r>
+        <w:t>title Save Note State (Memento Pattern)</w:t>
+      </w:r>
+    </w:p>
+    <w:p/>
+    <w:p>
+      <w:r>
+        <w:t>start</w:t>
+      </w:r>
+    </w:p>
+    <w:p>
+      <w:proofErr w:type="gramStart"/>
+      <w:r>
+        <w:t>:User</w:t>
+      </w:r>
+      <w:proofErr w:type="gramEnd"/>
+      <w:r>
+        <w:t xml:space="preserve"> triggers save state;</w:t>
+      </w:r>
+    </w:p>
+    <w:p>
+      <w:proofErr w:type="gramStart"/>
+      <w:r>
+        <w:t>:Note</w:t>
+      </w:r>
+      <w:proofErr w:type="gramEnd"/>
+      <w:r>
+        <w:t xml:space="preserve"> creates Memento of current state;</w:t>
+      </w:r>
+    </w:p>
+    <w:p>
+      <w:proofErr w:type="gramStart"/>
+      <w:r>
+        <w:t>:</w:t>
+      </w:r>
+      <w:proofErr w:type="spellStart"/>
+      <w:r>
+        <w:t>MementoManager</w:t>
+      </w:r>
+      <w:proofErr w:type="spellEnd"/>
+      <w:proofErr w:type="gramEnd"/>
+      <w:r>
+        <w:t xml:space="preserve"> saves Memento;</w:t>
+      </w:r>
+    </w:p>
+    <w:p>
+      <w:r>
+        <w:t>stop</w:t>
+      </w:r>
+    </w:p>
+    <w:p/>
+    <w:p>
+      <w:r>
+        <w:t>@enduml</w:t>
+      </w:r>
+    </w:p>
+    <w:p/>
+    <w:p>
+      <w:r>
+        <w:t>' ==============================</w:t>
+      </w:r>
+    </w:p>
+    <w:p>
+      <w:r>
+        <w:t>' Restore Note State Activity UML</w:t>
+      </w:r>
+    </w:p>
+    <w:p>
+      <w:r>
+        <w:t>' ==============================</w:t>
+      </w:r>
+    </w:p>
+    <w:p>
+      <w:r>
+        <w:t>@startuml</w:t>
+      </w:r>
+    </w:p>
+    <w:p>
+      <w:r>
+        <w:t>title Restore Note State (Memento Pattern)</w:t>
+      </w:r>
+    </w:p>
+    <w:p/>
+    <w:p>
+      <w:r>
+        <w:t>start</w:t>
+      </w:r>
+    </w:p>
+    <w:p>
+      <w:proofErr w:type="gramStart"/>
+      <w:r>
+        <w:t>:User</w:t>
+      </w:r>
+      <w:proofErr w:type="gramEnd"/>
+      <w:r>
+        <w:t xml:space="preserve"> triggers restore state;</w:t>
+      </w:r>
+    </w:p>
+    <w:p>
+      <w:proofErr w:type="gramStart"/>
+      <w:r>
+        <w:t>:</w:t>
+      </w:r>
+      <w:proofErr w:type="spellStart"/>
+      <w:r>
+        <w:t>MementoManager</w:t>
+      </w:r>
+      <w:proofErr w:type="spellEnd"/>
+      <w:proofErr w:type="gramEnd"/>
+      <w:r>
+        <w:t xml:space="preserve"> retrieves last saved Memento;</w:t>
+      </w:r>
+    </w:p>
+    <w:p>
+      <w:proofErr w:type="gramStart"/>
+      <w:r>
+        <w:t>:Note</w:t>
+      </w:r>
+      <w:proofErr w:type="gramEnd"/>
+      <w:r>
+        <w:t xml:space="preserve"> restores state from Memento;</w:t>
+      </w:r>
+    </w:p>
+    <w:p>
+      <w:proofErr w:type="gramStart"/>
+      <w:r>
+        <w:t>:Display</w:t>
+      </w:r>
+      <w:proofErr w:type="gramEnd"/>
+      <w:r>
+        <w:t xml:space="preserve"> restored Note state;</w:t>
+      </w:r>
+    </w:p>
+    <w:p>
+      <w:r>
+        <w:t>stop</w:t>
+      </w:r>
+    </w:p>
+    <w:p/>
+    <w:p>
+      <w:r>
+        <w:t>@enduml</w:t>
+      </w:r>
+    </w:p>
+    <w:p/>
+    <w:p/>
+    <w:p>
+      <w:r>
+        <w:t>' ==============================</w:t>
+      </w:r>
+    </w:p>
+    <w:p>
+      <w:r>
+        <w:t>' Update Note Observers Activity UML</w:t>
+      </w:r>
+    </w:p>
+    <w:p>
+      <w:r>
+        <w:t>' ==============================</w:t>
+      </w:r>
+    </w:p>
+    <w:p>
+      <w:r>
+        <w:t>@startuml</w:t>
+      </w:r>
+    </w:p>
+    <w:p>
+      <w:r>
+        <w:t>title Update Note Observers (Observer Pattern)</w:t>
+      </w:r>
+    </w:p>
+    <w:p/>
+    <w:p>
+      <w:r>
+        <w:t>start</w:t>
+      </w:r>
+    </w:p>
+    <w:p>
+      <w:proofErr w:type="gramStart"/>
+      <w:r>
+        <w:t>:User</w:t>
+      </w:r>
+      <w:proofErr w:type="gramEnd"/>
+      <w:r>
+        <w:t xml:space="preserve"> updates Note;</w:t>
+      </w:r>
+    </w:p>
+    <w:p>
+      <w:proofErr w:type="gramStart"/>
+      <w:r>
+        <w:t>:Note</w:t>
+      </w:r>
+      <w:proofErr w:type="gramEnd"/>
+      <w:r>
+        <w:t xml:space="preserve"> notifies observers;</w:t>
+      </w:r>
+    </w:p>
+    <w:p>
+      <w:proofErr w:type="gramStart"/>
+      <w:r>
+        <w:t>:Observers</w:t>
+      </w:r>
+      <w:proofErr w:type="gramEnd"/>
+      <w:r>
+        <w:t xml:space="preserve"> (</w:t>
+      </w:r>
+      <w:proofErr w:type="spellStart"/>
+      <w:r>
+        <w:t>TagSystem</w:t>
+      </w:r>
+      <w:proofErr w:type="spellEnd"/>
+      <w:r>
+        <w:t xml:space="preserve">, </w:t>
+      </w:r>
+      <w:proofErr w:type="spellStart"/>
+      <w:r>
+        <w:t>SyncModule</w:t>
+      </w:r>
+      <w:proofErr w:type="spellEnd"/>
+      <w:r>
+        <w:t>) update based on Note state;</w:t>
+      </w:r>
+    </w:p>
+    <w:p>
+      <w:r>
+        <w:t>stop</w:t>
+      </w:r>
+    </w:p>
+    <w:p/>
+    <w:p>
+      <w:r>
+        <w:t>@enduml</w:t>
+      </w:r>
+    </w:p>
+    <w:p/>
+    <w:p/>
+    <w:p>
+      <w:r>
+        <w:t>' ==============================</w:t>
+      </w:r>
+    </w:p>
+    <w:p>
+      <w:r>
+        <w:t>' Display Note Content Activity UML</w:t>
+      </w:r>
+    </w:p>
+    <w:p>
+      <w:r>
+        <w:t>' ==============================</w:t>
+      </w:r>
+    </w:p>
+    <w:p>
+      <w:r>
+        <w:t>@startuml</w:t>
+      </w:r>
+    </w:p>
+    <w:p>
+      <w:r>
+        <w:t>title Display Note Content</w:t>
+      </w:r>
+    </w:p>
+    <w:p/>
+    <w:p>
+      <w:r>
+        <w:t>start</w:t>
+      </w:r>
+    </w:p>
+    <w:p>
+      <w:proofErr w:type="gramStart"/>
+      <w:r>
+        <w:t>:User</w:t>
+      </w:r>
+      <w:proofErr w:type="gramEnd"/>
+      <w:r>
+        <w:t xml:space="preserve"> views Note;</w:t>
+      </w:r>
+    </w:p>
+    <w:p>
+      <w:proofErr w:type="gramStart"/>
+      <w:r>
+        <w:t>:Note</w:t>
+      </w:r>
+      <w:proofErr w:type="gramEnd"/>
+      <w:r>
+        <w:t xml:space="preserve"> calls display method;</w:t>
+      </w:r>
+    </w:p>
+    <w:p>
+      <w:proofErr w:type="gramStart"/>
+      <w:r>
+        <w:t>:Render</w:t>
+      </w:r>
+      <w:proofErr w:type="gramEnd"/>
+      <w:r>
+        <w:t xml:space="preserve"> Note with layout and shapes;</w:t>
+      </w:r>
+    </w:p>
+    <w:p>
+      <w:r>
+        <w:lastRenderedPageBreak/>
+        <w:t>stop</w:t>
+      </w:r>
+    </w:p>
+    <w:p/>
+    <w:p>
+      <w:r>
+        <w:t>@enduml</w:t>
+      </w:r>
+    </w:p>
+    <w:p/>
+    <w:p/>
+    <w:p>
+      <w:r>
+        <w:t>' ==============================</w:t>
+      </w:r>
+    </w:p>
+    <w:p>
+      <w:r>
+        <w:t>' Draw Shapes Activity UML</w:t>
+      </w:r>
+    </w:p>
+    <w:p>
+      <w:r>
+        <w:t>' ==============================</w:t>
+      </w:r>
+    </w:p>
+    <w:p>
+      <w:r>
+        <w:t>@startuml</w:t>
+      </w:r>
+    </w:p>
+    <w:p>
+      <w:r>
+        <w:t>title Draw Shapes on a Note</w:t>
+      </w:r>
+    </w:p>
+    <w:p/>
+    <w:p>
+      <w:r>
+        <w:t>start</w:t>
+      </w:r>
+    </w:p>
+    <w:p>
+      <w:proofErr w:type="gramStart"/>
+      <w:r>
+        <w:t>:User</w:t>
+      </w:r>
+      <w:proofErr w:type="gramEnd"/>
+      <w:r>
+        <w:t xml:space="preserve"> selects drawing tool;</w:t>
+      </w:r>
+    </w:p>
+    <w:p>
+      <w:r>
+        <w:t>repeat</w:t>
+      </w:r>
+    </w:p>
+    <w:p>
+      <w:r>
+        <w:t xml:space="preserve">    </w:t>
+      </w:r>
+      <w:proofErr w:type="gramStart"/>
+      <w:r>
+        <w:t>:User</w:t>
+      </w:r>
+      <w:proofErr w:type="gramEnd"/>
+      <w:r>
+        <w:t xml:space="preserve"> draws shape;</w:t>
+      </w:r>
+    </w:p>
+    <w:p>
+      <w:r>
+        <w:t xml:space="preserve">    </w:t>
+      </w:r>
+      <w:proofErr w:type="gramStart"/>
+      <w:r>
+        <w:t>:Note</w:t>
+      </w:r>
+      <w:proofErr w:type="gramEnd"/>
+      <w:r>
+        <w:t xml:space="preserve"> calls </w:t>
+      </w:r>
+      <w:proofErr w:type="spellStart"/>
+      <w:r>
+        <w:t>drawShape</w:t>
+      </w:r>
+      <w:proofErr w:type="spellEnd"/>
+      <w:r>
+        <w:t xml:space="preserve"> method;</w:t>
+      </w:r>
+    </w:p>
+    <w:p>
+      <w:r>
+        <w:t>repeat while (More shapes to draw?)</w:t>
+      </w:r>
+    </w:p>
+    <w:p>
+      <w:r>
+        <w:t>stop</w:t>
+      </w:r>
+    </w:p>
+    <w:p/>
+    <w:p>
+      <w:r>
+        <w:t>@enduml</w:t>
+      </w:r>
+    </w:p>
+    <w:p/>
+    <w:p>
+      <w:r>
+        <w:t>' ==============================</w:t>
+      </w:r>
+    </w:p>
+    <w:p>
+      <w:r>
+        <w:t>' Manage Note Components Activity UML</w:t>
+      </w:r>
+    </w:p>
+    <w:p>
+      <w:r>
+        <w:t>' ==============================</w:t>
+      </w:r>
+    </w:p>
+    <w:p>
+      <w:r>
+        <w:t>@startuml</w:t>
+      </w:r>
+    </w:p>
+    <w:p>
+      <w:r>
+        <w:t>title Manage Note Components</w:t>
+      </w:r>
+    </w:p>
+    <w:p/>
+    <w:p>
+      <w:r>
+        <w:t>start</w:t>
+      </w:r>
+    </w:p>
+    <w:p>
+      <w:proofErr w:type="gramStart"/>
+      <w:r>
+        <w:t>:User</w:t>
+      </w:r>
+      <w:proofErr w:type="gramEnd"/>
+      <w:r>
+        <w:t xml:space="preserve"> adds/removes child components;</w:t>
+      </w:r>
+    </w:p>
+    <w:p>
+      <w:r>
+        <w:lastRenderedPageBreak/>
+        <w:t>switch (Action)</w:t>
+      </w:r>
+    </w:p>
+    <w:p>
+      <w:r>
+        <w:t>case (Add component)</w:t>
+      </w:r>
+    </w:p>
+    <w:p>
+      <w:r>
+        <w:t xml:space="preserve">    </w:t>
+      </w:r>
+      <w:proofErr w:type="gramStart"/>
+      <w:r>
+        <w:t>:Call</w:t>
+      </w:r>
+      <w:proofErr w:type="gramEnd"/>
+      <w:r>
+        <w:t xml:space="preserve"> add method on Note;</w:t>
+      </w:r>
+    </w:p>
+    <w:p>
+      <w:r>
+        <w:t>case (Remove component)</w:t>
+      </w:r>
+    </w:p>
+    <w:p>
+      <w:r>
+        <w:t xml:space="preserve">    </w:t>
+      </w:r>
+      <w:proofErr w:type="gramStart"/>
+      <w:r>
+        <w:t>:Call</w:t>
+      </w:r>
+      <w:proofErr w:type="gramEnd"/>
+      <w:r>
+        <w:t xml:space="preserve"> remove method on Note;</w:t>
+      </w:r>
+    </w:p>
+    <w:p>
+      <w:proofErr w:type="spellStart"/>
+      <w:r>
+        <w:t>endswitch</w:t>
+      </w:r>
+      <w:proofErr w:type="spellEnd"/>
+    </w:p>
+    <w:p>
+      <w:proofErr w:type="gramStart"/>
+      <w:r>
+        <w:t>:Display</w:t>
+      </w:r>
+      <w:proofErr w:type="gramEnd"/>
+      <w:r>
+        <w:t xml:space="preserve"> updated Note;</w:t>
+      </w:r>
+    </w:p>
+    <w:p>
+      <w:r>
+        <w:t>stop</w:t>
+      </w:r>
+    </w:p>
+    <w:p/>
+    <w:p>
+      <w:r>
+        <w:t>@enduml</w:t>
+      </w:r>
+    </w:p>
+    <w:p/>
+    <w:p/>
+    <w:p>
+      <w:r>
+        <w:t>' ==============================</w:t>
+      </w:r>
+    </w:p>
+    <w:p>
+      <w:r>
         <w:t>' User Logging in Sequence UML</w:t>
       </w:r>
     </w:p>
@@ -3621,8 +5245,13 @@
       </w:r>
     </w:p>
     <w:p>
-      <w:r>
-        <w:t>participant "Database" as DB</w:t>
+      <w:proofErr w:type="gramStart"/>
+      <w:r>
+        <w:t>participant</w:t>
+      </w:r>
+      <w:proofErr w:type="gramEnd"/>
+      <w:r>
+        <w:t xml:space="preserve"> "Database" as DB</w:t>
       </w:r>
     </w:p>
     <w:p/>
@@ -3633,7 +5262,15 @@
     </w:p>
     <w:p>
       <w:r>
-        <w:t>LC -&gt; US: login(username, password)</w:t>
+        <w:t xml:space="preserve">LC -&gt; US: </w:t>
+      </w:r>
+      <w:proofErr w:type="gramStart"/>
+      <w:r>
+        <w:t>login(</w:t>
+      </w:r>
+      <w:proofErr w:type="gramEnd"/>
+      <w:r>
+        <w:t>username, password)</w:t>
       </w:r>
     </w:p>
     <w:p>
@@ -3641,12 +5278,17 @@
         <w:t xml:space="preserve">US -&gt; DB: </w:t>
       </w:r>
       <w:proofErr w:type="spellStart"/>
+      <w:proofErr w:type="gramStart"/>
       <w:r>
         <w:t>queryUser</w:t>
       </w:r>
       <w:proofErr w:type="spellEnd"/>
       <w:r>
-        <w:t>(username, password)</w:t>
+        <w:t>(</w:t>
+      </w:r>
+      <w:proofErr w:type="gramEnd"/>
+      <w:r>
+        <w:t>username, password)</w:t>
       </w:r>
     </w:p>
     <w:p>
@@ -3655,12 +5297,18 @@
       </w:r>
     </w:p>
     <w:p>
-      <w:r>
-        <w:t>alt user details are correct</w:t>
-      </w:r>
-    </w:p>
-    <w:p>
-      <w:r>
+      <w:proofErr w:type="gramStart"/>
+      <w:r>
+        <w:t>alt</w:t>
+      </w:r>
+      <w:proofErr w:type="gramEnd"/>
+      <w:r>
+        <w:t xml:space="preserve"> user details are correct</w:t>
+      </w:r>
+    </w:p>
+    <w:p>
+      <w:r>
+        <w:lastRenderedPageBreak/>
         <w:t xml:space="preserve">    US -&gt; LC: return success</w:t>
       </w:r>
     </w:p>
@@ -3741,8 +5389,13 @@
       </w:r>
     </w:p>
     <w:p>
-      <w:r>
-        <w:t>participant "</w:t>
+      <w:proofErr w:type="gramStart"/>
+      <w:r>
+        <w:t>participant</w:t>
+      </w:r>
+      <w:proofErr w:type="gramEnd"/>
+      <w:r>
+        <w:t xml:space="preserve"> "</w:t>
       </w:r>
       <w:proofErr w:type="spellStart"/>
       <w:r>
@@ -3754,13 +5407,23 @@
       </w:r>
     </w:p>
     <w:p>
-      <w:r>
-        <w:t>participant "Note" as N</w:t>
-      </w:r>
-    </w:p>
-    <w:p>
-      <w:r>
-        <w:t>participant "</w:t>
+      <w:proofErr w:type="gramStart"/>
+      <w:r>
+        <w:t>participant</w:t>
+      </w:r>
+      <w:proofErr w:type="gramEnd"/>
+      <w:r>
+        <w:t xml:space="preserve"> "Note" as N</w:t>
+      </w:r>
+    </w:p>
+    <w:p>
+      <w:proofErr w:type="gramStart"/>
+      <w:r>
+        <w:t>participant</w:t>
+      </w:r>
+      <w:proofErr w:type="gramEnd"/>
+      <w:r>
+        <w:t xml:space="preserve"> "</w:t>
       </w:r>
       <w:proofErr w:type="spellStart"/>
       <w:r>
@@ -3772,8 +5435,13 @@
       </w:r>
     </w:p>
     <w:p>
-      <w:r>
-        <w:t>participant "</w:t>
+      <w:proofErr w:type="gramStart"/>
+      <w:r>
+        <w:t>participant</w:t>
+      </w:r>
+      <w:proofErr w:type="gramEnd"/>
+      <w:r>
+        <w:t xml:space="preserve"> "</w:t>
       </w:r>
       <w:proofErr w:type="spellStart"/>
       <w:r>
@@ -3785,8 +5453,13 @@
       </w:r>
     </w:p>
     <w:p>
-      <w:r>
-        <w:t>participant "</w:t>
+      <w:proofErr w:type="gramStart"/>
+      <w:r>
+        <w:t>participant</w:t>
+      </w:r>
+      <w:proofErr w:type="gramEnd"/>
+      <w:r>
+        <w:t xml:space="preserve"> "</w:t>
       </w:r>
       <w:proofErr w:type="spellStart"/>
       <w:r>
@@ -3798,8 +5471,13 @@
       </w:r>
     </w:p>
     <w:p>
-      <w:r>
-        <w:t>participant "</w:t>
+      <w:proofErr w:type="gramStart"/>
+      <w:r>
+        <w:t>participant</w:t>
+      </w:r>
+      <w:proofErr w:type="gramEnd"/>
+      <w:r>
+        <w:t xml:space="preserve"> "</w:t>
       </w:r>
       <w:proofErr w:type="spellStart"/>
       <w:r>
@@ -3817,8 +5495,14 @@
       </w:r>
     </w:p>
     <w:p>
-      <w:r>
-        <w:t>alt layout type is Lined</w:t>
+      <w:proofErr w:type="gramStart"/>
+      <w:r>
+        <w:lastRenderedPageBreak/>
+        <w:t>alt</w:t>
+      </w:r>
+      <w:proofErr w:type="gramEnd"/>
+      <w:r>
+        <w:t xml:space="preserve"> layout type is Lined</w:t>
       </w:r>
     </w:p>
     <w:p>
@@ -3882,7 +5566,6 @@
     </w:p>
     <w:p>
       <w:r>
-        <w:lastRenderedPageBreak/>
         <w:t xml:space="preserve">    BN -&gt; PL: apply layout</w:t>
       </w:r>
     </w:p>
@@ -3907,7 +5590,7 @@
       </w:r>
     </w:p>
     <w:sectPr>
-      <w:headerReference w:type="default" r:id="rId17"/>
+      <w:headerReference w:type="default" r:id="rId23"/>
       <w:pgSz w:w="12240" w:h="15840"/>
       <w:pgMar w:top="1440" w:right="1440" w:bottom="1440" w:left="1440" w:header="720" w:footer="720" w:gutter="0"/>
       <w:cols w:space="720"/>
@@ -4694,6 +6377,7 @@
   <w:style w:type="character" w:default="1" w:styleId="DefaultParagraphFont">
     <w:name w:val="Default Paragraph Font"/>
     <w:uiPriority w:val="1"/>
+    <w:semiHidden/>
     <w:unhideWhenUsed/>
   </w:style>
   <w:style w:type="table" w:default="1" w:styleId="TableNormal">

</xml_diff>